<commit_message>
Esqueleto Curso de HTML5 y CSS3 parte 2: Mi primera página web
</commit_message>
<xml_diff>
--- a/PRIMERA ETAPA/Principiante en Programación G5 - ONE/Crea tus primeras páginas web/2. Curso de HTML5 y CSS3 parte 2 Posicionamiento, listas y navegación/Notas.docx
+++ b/PRIMERA ETAPA/Principiante en Programación G5 - ONE/Crea tus primeras páginas web/2. Curso de HTML5 y CSS3 parte 2 Posicionamiento, listas y navegación/Notas.docx
@@ -1,6 +1,6 @@
 
 <file path=word/document.xml><?xml version="1.0" encoding="utf-8"?>
-<w:document xmlns:wpc="http://schemas.microsoft.com/office/word/2010/wordprocessingCanvas" xmlns:cx="http://schemas.microsoft.com/office/drawing/2014/chartex" xmlns:cx1="http://schemas.microsoft.com/office/drawing/2015/9/8/chartex" xmlns:cx2="http://schemas.microsoft.com/office/drawing/2015/10/21/chartex" xmlns:cx3="http://schemas.microsoft.com/office/drawing/2016/5/9/chartex" xmlns:cx4="http://schemas.microsoft.com/office/drawing/2016/5/10/chartex" xmlns:cx5="http://schemas.microsoft.com/office/drawing/2016/5/11/chartex" xmlns:cx6="http://schemas.microsoft.com/office/drawing/2016/5/12/chartex" xmlns:cx7="http://schemas.microsoft.com/office/drawing/2016/5/13/chartex" xmlns:cx8="http://schemas.microsoft.com/office/drawing/2016/5/14/chartex" xmlns:mc="http://schemas.openxmlformats.org/markup-compatibility/2006" xmlns:aink="http://schemas.microsoft.com/office/drawing/2016/ink" xmlns:am3d="http://schemas.microsoft.com/office/drawing/2017/model3d" xmlns:o="urn:schemas-microsoft-com:office:office" xmlns:oel="http://schemas.microsoft.com/office/2019/extlst" xmlns:r="http://schemas.openxmlformats.org/officeDocument/2006/relationships" xmlns:m="http://schemas.openxmlformats.org/officeDocument/2006/math" xmlns:v="urn:schemas-microsoft-com:vml" xmlns:wp14="http://schemas.microsoft.com/office/word/2010/wordprocessingDrawing" xmlns:wp="http://schemas.openxmlformats.org/drawingml/2006/wordprocessingDrawing" xmlns:w10="urn:schemas-microsoft-com:office:word" xmlns:w="http://schemas.openxmlformats.org/wordprocessingml/2006/main" xmlns:w14="http://schemas.microsoft.com/office/word/2010/wordml" xmlns:w15="http://schemas.microsoft.com/office/word/2012/wordml" xmlns:w16cex="http://schemas.microsoft.com/office/word/2018/wordml/cex" xmlns:w16cid="http://schemas.microsoft.com/office/word/2016/wordml/cid" xmlns:w16="http://schemas.microsoft.com/office/word/2018/wordml" xmlns:w16sdtdh="http://schemas.microsoft.com/office/word/2020/wordml/sdtdatahash" xmlns:w16se="http://schemas.microsoft.com/office/word/2015/wordml/symex" xmlns:wpg="http://schemas.microsoft.com/office/word/2010/wordprocessingGroup" xmlns:wpi="http://schemas.microsoft.com/office/word/2010/wordprocessingInk" xmlns:wne="http://schemas.microsoft.com/office/word/2006/wordml" xmlns:wps="http://schemas.microsoft.com/office/word/2010/wordprocessingShape" mc:Ignorable="w14 w15 w16se w16cid w16 w16cex w16sdtdh wp14">
+<w:document xmlns:wpc="http://schemas.microsoft.com/office/word/2010/wordprocessingCanvas" xmlns:cx="http://schemas.microsoft.com/office/drawing/2014/chartex" xmlns:cx1="http://schemas.microsoft.com/office/drawing/2015/9/8/chartex" xmlns:cx2="http://schemas.microsoft.com/office/drawing/2015/10/21/chartex" xmlns:cx3="http://schemas.microsoft.com/office/drawing/2016/5/9/chartex" xmlns:cx4="http://schemas.microsoft.com/office/drawing/2016/5/10/chartex" xmlns:cx5="http://schemas.microsoft.com/office/drawing/2016/5/11/chartex" xmlns:cx6="http://schemas.microsoft.com/office/drawing/2016/5/12/chartex" xmlns:cx7="http://schemas.microsoft.com/office/drawing/2016/5/13/chartex" xmlns:cx8="http://schemas.microsoft.com/office/drawing/2016/5/14/chartex" xmlns:mc="http://schemas.openxmlformats.org/markup-compatibility/2006" xmlns:aink="http://schemas.microsoft.com/office/drawing/2016/ink" xmlns:am3d="http://schemas.microsoft.com/office/drawing/2017/model3d" xmlns:o="urn:schemas-microsoft-com:office:office" xmlns:oel="http://schemas.microsoft.com/office/2019/extlst" xmlns:r="http://schemas.openxmlformats.org/officeDocument/2006/relationships" xmlns:m="http://schemas.openxmlformats.org/officeDocument/2006/math" xmlns:v="urn:schemas-microsoft-com:vml" xmlns:wp14="http://schemas.microsoft.com/office/word/2010/wordprocessingDrawing" xmlns:wp="http://schemas.openxmlformats.org/drawingml/2006/wordprocessingDrawing" xmlns:w10="urn:schemas-microsoft-com:office:word" xmlns:w="http://schemas.openxmlformats.org/wordprocessingml/2006/main" xmlns:w14="http://schemas.microsoft.com/office/word/2010/wordml" xmlns:w15="http://schemas.microsoft.com/office/word/2012/wordml" xmlns:w16cex="http://schemas.microsoft.com/office/word/2018/wordml/cex" xmlns:w16cid="http://schemas.microsoft.com/office/word/2016/wordml/cid" xmlns:w16="http://schemas.microsoft.com/office/word/2018/wordml" xmlns:w16du="http://schemas.microsoft.com/office/word/2023/wordml/word16du" xmlns:w16sdtdh="http://schemas.microsoft.com/office/word/2020/wordml/sdtdatahash" xmlns:w16se="http://schemas.microsoft.com/office/word/2015/wordml/symex" xmlns:wpg="http://schemas.microsoft.com/office/word/2010/wordprocessingGroup" xmlns:wpi="http://schemas.microsoft.com/office/word/2010/wordprocessingInk" xmlns:wne="http://schemas.microsoft.com/office/word/2006/wordml" xmlns:wps="http://schemas.microsoft.com/office/word/2010/wordprocessingShape" mc:Ignorable="w14 w15 w16se w16cid w16 w16cex w16sdtdh wp14">
   <w:body>
     <w:p>
       <w:pPr>
@@ -16,10 +16,7 @@
         <w:t xml:space="preserve"> </w:t>
       </w:r>
       <w:r>
-        <w:rPr>
-          <w:rFonts w:eastAsiaTheme="majorEastAsia"/>
-        </w:rPr>
-        <w:t>LinkedIn: Como hacer que tu perfil trabaje por ti</w:t>
+        <w:t>HTML5 y CSS3 parte 2: Posicionamiento, listas y navegación</w:t>
       </w:r>
     </w:p>
     <w:p>
@@ -33,246 +30,138 @@
         <w:rPr>
           <w:rFonts w:eastAsiaTheme="majorEastAsia"/>
         </w:rPr>
-        <w:t>Clase 1: Conociendo a LinkedIn</w:t>
+        <w:t xml:space="preserve">Clase 1: </w:t>
+      </w:r>
+      <w:r>
+        <w:rPr>
+          <w:rFonts w:eastAsiaTheme="majorEastAsia"/>
+        </w:rPr>
+        <w:t>Creando una nueva pagina</w:t>
       </w:r>
     </w:p>
     <w:p>
       <w:pPr>
         <w:pStyle w:val="Ttulo1"/>
-        <w:jc w:val="center"/>
-        <w:rPr>
-          <w:rFonts w:eastAsiaTheme="majorEastAsia"/>
-        </w:rPr>
-      </w:pPr>
-      <w:r>
-        <w:rPr>
-          <w:rFonts w:eastAsiaTheme="majorEastAsia"/>
-        </w:rPr>
-        <w:drawing>
-          <wp:inline distT="0" distB="0" distL="0" distR="0" wp14:anchorId="41D46A7E" wp14:editId="0522720B">
-            <wp:extent cx="2565070" cy="1758177"/>
-            <wp:effectExtent l="0" t="0" r="6985" b="0"/>
-            <wp:docPr id="1" name="Imagen 1"/>
-            <wp:cNvGraphicFramePr>
-              <a:graphicFrameLocks xmlns:a="http://schemas.openxmlformats.org/drawingml/2006/main" noChangeAspect="1"/>
-            </wp:cNvGraphicFramePr>
-            <a:graphic xmlns:a="http://schemas.openxmlformats.org/drawingml/2006/main">
-              <a:graphicData uri="http://schemas.openxmlformats.org/drawingml/2006/picture">
-                <pic:pic xmlns:pic="http://schemas.openxmlformats.org/drawingml/2006/picture">
-                  <pic:nvPicPr>
-                    <pic:cNvPr id="1" name=""/>
-                    <pic:cNvPicPr/>
-                  </pic:nvPicPr>
-                  <pic:blipFill>
-                    <a:blip r:embed="rId5"/>
-                    <a:stretch>
-                      <a:fillRect/>
-                    </a:stretch>
-                  </pic:blipFill>
-                  <pic:spPr>
-                    <a:xfrm>
-                      <a:off x="0" y="0"/>
-                      <a:ext cx="2566637" cy="1759251"/>
-                    </a:xfrm>
-                    <a:prstGeom prst="rect">
-                      <a:avLst/>
-                    </a:prstGeom>
-                  </pic:spPr>
-                </pic:pic>
-              </a:graphicData>
-            </a:graphic>
-          </wp:inline>
-        </w:drawing>
+        <w:rPr>
+          <w:rFonts w:eastAsiaTheme="majorEastAsia"/>
+        </w:rPr>
+      </w:pPr>
+      <w:r>
+        <w:rPr>
+          <w:rFonts w:eastAsiaTheme="majorEastAsia"/>
+        </w:rPr>
+        <w:t>Revisión:</w:t>
       </w:r>
     </w:p>
     <w:p>
       <w:pPr>
         <w:pStyle w:val="Ttulo1"/>
-        <w:jc w:val="center"/>
-        <w:rPr>
-          <w:rFonts w:eastAsiaTheme="majorEastAsia"/>
-        </w:rPr>
-      </w:pPr>
-      <w:r>
-        <w:rPr>
-          <w:rFonts w:eastAsiaTheme="majorEastAsia"/>
-        </w:rPr>
-        <w:drawing>
-          <wp:inline distT="0" distB="0" distL="0" distR="0" wp14:anchorId="14627926" wp14:editId="68530686">
-            <wp:extent cx="3605348" cy="2185060"/>
-            <wp:effectExtent l="0" t="0" r="0" b="5715"/>
-            <wp:docPr id="3" name="Imagen 3"/>
-            <wp:cNvGraphicFramePr>
-              <a:graphicFrameLocks xmlns:a="http://schemas.openxmlformats.org/drawingml/2006/main" noChangeAspect="1"/>
-            </wp:cNvGraphicFramePr>
-            <a:graphic xmlns:a="http://schemas.openxmlformats.org/drawingml/2006/main">
-              <a:graphicData uri="http://schemas.openxmlformats.org/drawingml/2006/picture">
-                <pic:pic xmlns:pic="http://schemas.openxmlformats.org/drawingml/2006/picture">
-                  <pic:nvPicPr>
-                    <pic:cNvPr id="1" name=""/>
-                    <pic:cNvPicPr/>
-                  </pic:nvPicPr>
-                  <pic:blipFill>
-                    <a:blip r:embed="rId6"/>
-                    <a:stretch>
-                      <a:fillRect/>
-                    </a:stretch>
-                  </pic:blipFill>
-                  <pic:spPr>
-                    <a:xfrm>
-                      <a:off x="0" y="0"/>
-                      <a:ext cx="3610700" cy="2188303"/>
-                    </a:xfrm>
-                    <a:prstGeom prst="rect">
-                      <a:avLst/>
-                    </a:prstGeom>
-                  </pic:spPr>
-                </pic:pic>
-              </a:graphicData>
-            </a:graphic>
-          </wp:inline>
-        </w:drawing>
+        <w:rPr>
+          <w:rFonts w:eastAsiaTheme="majorEastAsia"/>
+          <w:u w:val="single"/>
+        </w:rPr>
+      </w:pPr>
+      <w:r>
+        <w:rPr>
+          <w:rFonts w:eastAsiaTheme="majorEastAsia"/>
+        </w:rPr>
+        <w:t>Nueva página:</w:t>
       </w:r>
     </w:p>
     <w:p>
       <w:pPr>
         <w:pStyle w:val="Ttulo1"/>
-        <w:jc w:val="center"/>
-        <w:rPr>
-          <w:rFonts w:eastAsiaTheme="majorEastAsia"/>
-        </w:rPr>
-      </w:pPr>
-      <w:r>
-        <w:rPr>
-          <w:rFonts w:eastAsiaTheme="majorEastAsia"/>
-        </w:rPr>
-        <w:drawing>
-          <wp:inline distT="0" distB="0" distL="0" distR="0" wp14:anchorId="1A66E6EE" wp14:editId="3A03BAD3">
-            <wp:extent cx="3557945" cy="2082511"/>
-            <wp:effectExtent l="0" t="0" r="4445" b="0"/>
-            <wp:docPr id="4" name="Imagen 4"/>
-            <wp:cNvGraphicFramePr>
-              <a:graphicFrameLocks xmlns:a="http://schemas.openxmlformats.org/drawingml/2006/main" noChangeAspect="1"/>
-            </wp:cNvGraphicFramePr>
-            <a:graphic xmlns:a="http://schemas.openxmlformats.org/drawingml/2006/main">
-              <a:graphicData uri="http://schemas.openxmlformats.org/drawingml/2006/picture">
-                <pic:pic xmlns:pic="http://schemas.openxmlformats.org/drawingml/2006/picture">
-                  <pic:nvPicPr>
-                    <pic:cNvPr id="1" name=""/>
-                    <pic:cNvPicPr/>
-                  </pic:nvPicPr>
-                  <pic:blipFill>
-                    <a:blip r:embed="rId7"/>
-                    <a:stretch>
-                      <a:fillRect/>
-                    </a:stretch>
-                  </pic:blipFill>
-                  <pic:spPr>
-                    <a:xfrm>
-                      <a:off x="0" y="0"/>
-                      <a:ext cx="3562055" cy="2084916"/>
-                    </a:xfrm>
-                    <a:prstGeom prst="rect">
-                      <a:avLst/>
-                    </a:prstGeom>
-                  </pic:spPr>
-                </pic:pic>
-              </a:graphicData>
-            </a:graphic>
-          </wp:inline>
-        </w:drawing>
+        <w:rPr>
+          <w:rFonts w:eastAsiaTheme="majorEastAsia"/>
+        </w:rPr>
+      </w:pPr>
+      <w:r>
+        <w:rPr>
+          <w:rFonts w:eastAsiaTheme="majorEastAsia"/>
+        </w:rPr>
+        <w:t>Encabezado:</w:t>
       </w:r>
     </w:p>
     <w:p>
       <w:pPr>
-        <w:rPr>
-          <w:lang w:eastAsia="es-CO"/>
-        </w:rPr>
-      </w:pPr>
+        <w:pStyle w:val="Ttulo1"/>
+        <w:rPr>
+          <w:rFonts w:eastAsiaTheme="majorEastAsia"/>
+        </w:rPr>
+      </w:pPr>
+      <w:r>
+        <w:rPr>
+          <w:rFonts w:eastAsiaTheme="majorEastAsia"/>
+        </w:rPr>
+        <w:t xml:space="preserve">Clase 2: </w:t>
+      </w:r>
+      <w:r>
+        <w:rPr>
+          <w:rFonts w:eastAsiaTheme="majorEastAsia"/>
+        </w:rPr>
+        <w:t>Navegación entre paginas</w:t>
+      </w:r>
     </w:p>
     <w:p>
       <w:pPr>
-        <w:rPr>
-          <w:lang w:eastAsia="es-CO"/>
-        </w:rPr>
-      </w:pPr>
-      <w:r>
-        <w:rPr>
-          <w:lang w:eastAsia="es-CO"/>
-        </w:rPr>
-        <w:lastRenderedPageBreak/>
-        <w:t>Lo que aprendimos en esta aula:</w:t>
+        <w:pStyle w:val="Ttulo1"/>
+        <w:rPr>
+          <w:rFonts w:eastAsiaTheme="majorEastAsia"/>
+        </w:rPr>
+      </w:pPr>
+      <w:r>
+        <w:rPr>
+          <w:rFonts w:eastAsiaTheme="majorEastAsia"/>
+        </w:rPr>
+        <w:t>Estructurando la navegación:</w:t>
       </w:r>
     </w:p>
     <w:p>
       <w:pPr>
-        <w:pStyle w:val="Prrafodelista"/>
-        <w:numPr>
-          <w:ilvl w:val="0"/>
-          <w:numId w:val="2"/>
-        </w:numPr>
-        <w:rPr>
-          <w:lang w:eastAsia="es-CO"/>
-        </w:rPr>
-      </w:pPr>
-      <w:r>
-        <w:rPr>
-          <w:lang w:eastAsia="es-CO"/>
-        </w:rPr>
-        <w:t>Qué es y para qué sirve LinkedIn</w:t>
+        <w:pStyle w:val="Ttulo1"/>
+        <w:rPr>
+          <w:rFonts w:eastAsiaTheme="majorEastAsia"/>
+        </w:rPr>
+      </w:pPr>
+      <w:r>
+        <w:rPr>
+          <w:rFonts w:eastAsiaTheme="majorEastAsia"/>
+        </w:rPr>
+        <w:t>Ajustando la lista:</w:t>
       </w:r>
     </w:p>
     <w:p>
       <w:pPr>
-        <w:pStyle w:val="Prrafodelista"/>
-        <w:numPr>
-          <w:ilvl w:val="0"/>
-          <w:numId w:val="2"/>
-        </w:numPr>
-        <w:rPr>
-          <w:lang w:eastAsia="es-CO"/>
-        </w:rPr>
-      </w:pPr>
-      <w:r>
-        <w:rPr>
-          <w:lang w:eastAsia="es-CO"/>
-        </w:rPr>
-        <w:t>La importancia de utilizarlo</w:t>
+        <w:pStyle w:val="Ttulo1"/>
+        <w:rPr>
+          <w:rFonts w:eastAsiaTheme="majorEastAsia"/>
+        </w:rPr>
+      </w:pPr>
+      <w:r>
+        <w:rPr>
+          <w:rFonts w:eastAsiaTheme="majorEastAsia"/>
+        </w:rPr>
+        <w:t xml:space="preserve">Clase 3: </w:t>
+      </w:r>
+      <w:r>
+        <w:rPr>
+          <w:rFonts w:eastAsiaTheme="majorEastAsia"/>
+        </w:rPr>
+        <w:t>Posicionamiento de los elementos</w:t>
       </w:r>
     </w:p>
     <w:p>
       <w:pPr>
-        <w:pStyle w:val="Prrafodelista"/>
-        <w:numPr>
-          <w:ilvl w:val="0"/>
-          <w:numId w:val="2"/>
-        </w:numPr>
-        <w:tabs>
-          <w:tab w:val="left" w:pos="2674"/>
-        </w:tabs>
-        <w:rPr>
-          <w:lang w:eastAsia="es-CO"/>
-        </w:rPr>
-      </w:pPr>
-      <w:r>
-        <w:rPr>
-          <w:lang w:eastAsia="es-CO"/>
-        </w:rPr>
-        <w:t xml:space="preserve">Número de usuarios en </w:t>
-      </w:r>
-      <w:proofErr w:type="spellStart"/>
-      <w:r>
-        <w:rPr>
-          <w:lang w:eastAsia="es-CO"/>
-        </w:rPr>
-        <w:t>America</w:t>
-      </w:r>
-      <w:proofErr w:type="spellEnd"/>
-      <w:r>
-        <w:rPr>
-          <w:lang w:eastAsia="es-CO"/>
-        </w:rPr>
-        <w:t xml:space="preserve"> Latina</w:t>
+        <w:pStyle w:val="Ttulo1"/>
+        <w:rPr>
+          <w:rFonts w:eastAsiaTheme="majorEastAsia"/>
+        </w:rPr>
+      </w:pPr>
+      <w:r>
+        <w:rPr>
+          <w:rFonts w:eastAsiaTheme="majorEastAsia"/>
+        </w:rPr>
+        <w:t>Limpiando el CSS:</w:t>
       </w:r>
     </w:p>
     <w:p>
@@ -286,1928 +175,299 @@
         <w:rPr>
           <w:rFonts w:eastAsiaTheme="majorEastAsia"/>
         </w:rPr>
-        <w:t>Clase 2: Tipos de perfiles</w:t>
-      </w:r>
-    </w:p>
-    <w:p/>
-    <w:p>
-      <w:pPr>
-        <w:rPr>
-          <w:lang w:eastAsia="es-CO"/>
-        </w:rPr>
-      </w:pPr>
-      <w:r>
-        <w:rPr>
-          <w:lang w:eastAsia="es-CO"/>
-        </w:rPr>
-        <w:t>Vamos a ver los puntos importantes que hemos aprendido en esta clase.</w:t>
+        <w:t>Como funciona el posicionamiento:</w:t>
       </w:r>
     </w:p>
     <w:p>
       <w:pPr>
-        <w:rPr>
-          <w:lang w:eastAsia="es-CO"/>
-        </w:rPr>
-      </w:pPr>
-      <w:r>
-        <w:rPr>
-          <w:b/>
-          <w:bCs/>
-          <w:lang w:eastAsia="es-CO"/>
-        </w:rPr>
-        <w:t>Título:</w:t>
-      </w:r>
-      <w:r>
-        <w:rPr>
-          <w:lang w:eastAsia="es-CO"/>
-        </w:rPr>
-        <w:t xml:space="preserve"> Independientemente si ya tienes tu perfil o si lo creaste ahora, revisa el título de tu perfil y verifica si realmente representa tu principal interés en </w:t>
-      </w:r>
-      <w:proofErr w:type="spellStart"/>
-      <w:r>
-        <w:rPr>
-          <w:lang w:eastAsia="es-CO"/>
-        </w:rPr>
-        <w:t>Linkedin</w:t>
-      </w:r>
-      <w:proofErr w:type="spellEnd"/>
-      <w:r>
-        <w:rPr>
-          <w:lang w:eastAsia="es-CO"/>
-        </w:rPr>
-        <w:t>.</w:t>
+        <w:pStyle w:val="Ttulo1"/>
+        <w:rPr>
+          <w:rFonts w:eastAsiaTheme="majorEastAsia"/>
+        </w:rPr>
+      </w:pPr>
+      <w:r>
+        <w:rPr>
+          <w:rFonts w:eastAsiaTheme="majorEastAsia"/>
+        </w:rPr>
+        <w:t>Posicionando el encabezado:</w:t>
       </w:r>
     </w:p>
     <w:p>
       <w:pPr>
-        <w:rPr>
-          <w:lang w:eastAsia="es-CO"/>
-        </w:rPr>
-      </w:pPr>
-      <w:r>
-        <w:rPr>
-          <w:lang w:eastAsia="es-CO"/>
-        </w:rPr>
-        <w:t>Por ejemplo, si eres desarrollador, coloca “Desarrollador + Lenguaje + Junior/</w:t>
-      </w:r>
-      <w:proofErr w:type="spellStart"/>
-      <w:r>
-        <w:rPr>
-          <w:lang w:eastAsia="es-CO"/>
-        </w:rPr>
-        <w:t>Mid</w:t>
-      </w:r>
-      <w:proofErr w:type="spellEnd"/>
-      <w:r>
-        <w:rPr>
-          <w:lang w:eastAsia="es-CO"/>
-        </w:rPr>
-        <w:t>/Senior”, ya que puede incrementar tu chance de aparecer en las búsquedas.</w:t>
+        <w:pStyle w:val="Ttulo1"/>
+        <w:rPr>
+          <w:rFonts w:eastAsiaTheme="majorEastAsia"/>
+        </w:rPr>
+      </w:pPr>
+      <w:r>
+        <w:rPr>
+          <w:rFonts w:eastAsiaTheme="majorEastAsia"/>
+        </w:rPr>
+        <w:t xml:space="preserve">Clase 4: </w:t>
+      </w:r>
+      <w:r>
+        <w:rPr>
+          <w:rFonts w:eastAsiaTheme="majorEastAsia"/>
+        </w:rPr>
+        <w:t>Lista con productos</w:t>
       </w:r>
     </w:p>
     <w:p>
       <w:pPr>
-        <w:rPr>
-          <w:lang w:eastAsia="es-CO"/>
-        </w:rPr>
-      </w:pPr>
-      <w:r>
-        <w:rPr>
-          <w:b/>
-          <w:bCs/>
-          <w:lang w:eastAsia="es-CO"/>
-        </w:rPr>
-        <w:t>Acerca de:</w:t>
-      </w:r>
-      <w:r>
-        <w:rPr>
-          <w:lang w:eastAsia="es-CO"/>
-        </w:rPr>
-        <w:t> Vimos que en la parte </w:t>
-      </w:r>
-      <w:r>
-        <w:rPr>
-          <w:b/>
-          <w:bCs/>
-          <w:lang w:eastAsia="es-CO"/>
-        </w:rPr>
-        <w:t>"Acerca de"</w:t>
-      </w:r>
-      <w:r>
-        <w:rPr>
-          <w:lang w:eastAsia="es-CO"/>
-        </w:rPr>
-        <w:t xml:space="preserve"> es considerado como el punto principal de tu perfil, o sea, es el momento donde podemos atraer la atención de las personas al decir </w:t>
-      </w:r>
-      <w:proofErr w:type="spellStart"/>
-      <w:r>
-        <w:rPr>
-          <w:lang w:eastAsia="es-CO"/>
-        </w:rPr>
-        <w:t>quienes</w:t>
-      </w:r>
-      <w:proofErr w:type="spellEnd"/>
-      <w:r>
-        <w:rPr>
-          <w:lang w:eastAsia="es-CO"/>
-        </w:rPr>
-        <w:t xml:space="preserve"> somos, lo que sabemos, lo que buscamos y lo que podemos ofrecer.</w:t>
+        <w:pStyle w:val="Ttulo1"/>
+        <w:rPr>
+          <w:rFonts w:eastAsiaTheme="majorEastAsia"/>
+        </w:rPr>
+      </w:pPr>
+      <w:r>
+        <w:rPr>
+          <w:rFonts w:eastAsiaTheme="majorEastAsia"/>
+        </w:rPr>
+        <w:t>Divisiones semánticas:</w:t>
       </w:r>
     </w:p>
     <w:p>
       <w:pPr>
-        <w:rPr>
-          <w:lang w:eastAsia="es-CO"/>
-        </w:rPr>
-      </w:pPr>
-      <w:r>
-        <w:rPr>
-          <w:lang w:eastAsia="es-CO"/>
-        </w:rPr>
-        <w:t>Pensando en eso, puedes actualizar tu perfil ahora.</w:t>
+        <w:pStyle w:val="Ttulo1"/>
+        <w:rPr>
+          <w:rFonts w:eastAsiaTheme="majorEastAsia"/>
+        </w:rPr>
+      </w:pPr>
+      <w:r>
+        <w:rPr>
+          <w:rFonts w:eastAsiaTheme="majorEastAsia"/>
+        </w:rPr>
+        <w:t>Creando listas complejas:</w:t>
       </w:r>
     </w:p>
     <w:p>
       <w:pPr>
-        <w:rPr>
-          <w:lang w:eastAsia="es-CO"/>
-        </w:rPr>
-      </w:pPr>
-      <w:r>
-        <w:rPr>
-          <w:lang w:eastAsia="es-CO"/>
-        </w:rPr>
-        <w:t>Si estás empezando en tu jornada laboral y necesitas inspiración, completa los espacios con tu información. Recuerda cambiar el texto de acuerdo con tus conocimientos. Esto apenas es el primer paso. Después puedes actualizar tu </w:t>
-      </w:r>
-      <w:r>
-        <w:rPr>
-          <w:b/>
-          <w:bCs/>
-          <w:lang w:eastAsia="es-CO"/>
-        </w:rPr>
-        <w:t>Acerca de</w:t>
-      </w:r>
-      <w:r>
-        <w:rPr>
-          <w:lang w:eastAsia="es-CO"/>
-        </w:rPr>
-        <w:t> siempre que te parezca importante.</w:t>
+        <w:pStyle w:val="Ttulo1"/>
+        <w:rPr>
+          <w:rFonts w:eastAsiaTheme="majorEastAsia"/>
+        </w:rPr>
+      </w:pPr>
+      <w:r>
+        <w:rPr>
+          <w:rFonts w:eastAsiaTheme="majorEastAsia"/>
+        </w:rPr>
+        <w:lastRenderedPageBreak/>
+        <w:t xml:space="preserve">Reforzando el </w:t>
+      </w:r>
+      <w:proofErr w:type="spellStart"/>
+      <w:r>
+        <w:rPr>
+          <w:rFonts w:eastAsiaTheme="majorEastAsia"/>
+        </w:rPr>
+        <w:t>inline</w:t>
+      </w:r>
+      <w:proofErr w:type="spellEnd"/>
+      <w:r>
+        <w:rPr>
+          <w:rFonts w:eastAsiaTheme="majorEastAsia"/>
+        </w:rPr>
+        <w:t>-block:</w:t>
       </w:r>
     </w:p>
     <w:p>
       <w:pPr>
-        <w:rPr>
-          <w:lang w:eastAsia="es-CO"/>
-        </w:rPr>
-      </w:pPr>
-      <w:r>
-        <w:rPr>
-          <w:i/>
-          <w:iCs/>
-          <w:lang w:eastAsia="es-CO"/>
-        </w:rPr>
-        <w:t>Estudiante de </w:t>
-      </w:r>
-      <w:r>
-        <w:rPr>
-          <w:rFonts w:ascii="Courier New" w:hAnsi="Courier New" w:cs="Courier New"/>
-          <w:i/>
-          <w:iCs/>
-          <w:color w:val="FFFFFF"/>
-          <w:sz w:val="23"/>
-          <w:szCs w:val="23"/>
-          <w:shd w:val="clear" w:color="auto" w:fill="272822"/>
-          <w:lang w:eastAsia="es-CO"/>
-        </w:rPr>
-        <w:t>__</w:t>
-      </w:r>
-      <w:r>
-        <w:rPr>
-          <w:i/>
-          <w:iCs/>
-          <w:lang w:eastAsia="es-CO"/>
-        </w:rPr>
-        <w:t>, busco oportunidad para adquirir experiencia en (con)</w:t>
-      </w:r>
-      <w:r>
-        <w:rPr>
-          <w:rFonts w:ascii="Courier New" w:hAnsi="Courier New" w:cs="Courier New"/>
-          <w:i/>
-          <w:iCs/>
-          <w:color w:val="FFFFFF"/>
-          <w:sz w:val="23"/>
-          <w:szCs w:val="23"/>
-          <w:shd w:val="clear" w:color="auto" w:fill="272822"/>
-          <w:lang w:eastAsia="es-CO"/>
-        </w:rPr>
-        <w:t>____</w:t>
-      </w:r>
-      <w:r>
-        <w:rPr>
-          <w:i/>
-          <w:iCs/>
-          <w:lang w:eastAsia="es-CO"/>
-        </w:rPr>
-        <w:t>, </w:t>
-      </w:r>
-      <w:r>
-        <w:rPr>
-          <w:rFonts w:ascii="Courier New" w:hAnsi="Courier New" w:cs="Courier New"/>
-          <w:i/>
-          <w:iCs/>
-          <w:color w:val="FFFFFF"/>
-          <w:sz w:val="23"/>
-          <w:szCs w:val="23"/>
-          <w:shd w:val="clear" w:color="auto" w:fill="272822"/>
-          <w:lang w:eastAsia="es-CO"/>
-        </w:rPr>
-        <w:t>___</w:t>
-      </w:r>
-      <w:r>
-        <w:rPr>
-          <w:i/>
-          <w:iCs/>
-          <w:lang w:eastAsia="es-CO"/>
-        </w:rPr>
-        <w:t>, </w:t>
-      </w:r>
-      <w:r>
-        <w:rPr>
-          <w:rFonts w:ascii="Courier New" w:hAnsi="Courier New" w:cs="Courier New"/>
-          <w:i/>
-          <w:iCs/>
-          <w:color w:val="FFFFFF"/>
-          <w:sz w:val="23"/>
-          <w:szCs w:val="23"/>
-          <w:shd w:val="clear" w:color="auto" w:fill="272822"/>
-          <w:lang w:eastAsia="es-CO"/>
-        </w:rPr>
-        <w:t>___</w:t>
-      </w:r>
-      <w:r>
-        <w:rPr>
-          <w:i/>
-          <w:iCs/>
-          <w:lang w:eastAsia="es-CO"/>
-        </w:rPr>
-        <w:t>, </w:t>
-      </w:r>
-      <w:r>
-        <w:rPr>
-          <w:rFonts w:ascii="Courier New" w:hAnsi="Courier New" w:cs="Courier New"/>
-          <w:i/>
-          <w:iCs/>
-          <w:color w:val="FFFFFF"/>
-          <w:sz w:val="23"/>
-          <w:szCs w:val="23"/>
-          <w:shd w:val="clear" w:color="auto" w:fill="272822"/>
-          <w:lang w:eastAsia="es-CO"/>
-        </w:rPr>
-        <w:t>___</w:t>
-      </w:r>
-      <w:r>
-        <w:rPr>
-          <w:i/>
-          <w:iCs/>
-          <w:lang w:eastAsia="es-CO"/>
-        </w:rPr>
-        <w:t> y </w:t>
-      </w:r>
-      <w:r>
-        <w:rPr>
-          <w:rFonts w:ascii="Courier New" w:hAnsi="Courier New" w:cs="Courier New"/>
-          <w:i/>
-          <w:iCs/>
-          <w:color w:val="FFFFFF"/>
-          <w:sz w:val="23"/>
-          <w:szCs w:val="23"/>
-          <w:shd w:val="clear" w:color="auto" w:fill="272822"/>
-          <w:lang w:eastAsia="es-CO"/>
-        </w:rPr>
-        <w:t>___</w:t>
-      </w:r>
-      <w:r>
-        <w:rPr>
-          <w:i/>
-          <w:iCs/>
-          <w:lang w:eastAsia="es-CO"/>
-        </w:rPr>
-        <w:t>.</w:t>
+        <w:pStyle w:val="Ttulo1"/>
+        <w:rPr>
+          <w:rFonts w:eastAsiaTheme="majorEastAsia"/>
+        </w:rPr>
+      </w:pPr>
+      <w:r>
+        <w:rPr>
+          <w:rFonts w:eastAsiaTheme="majorEastAsia"/>
+        </w:rPr>
+        <w:t>Ajustando el tamaño de los elementos:</w:t>
       </w:r>
     </w:p>
     <w:p>
       <w:pPr>
-        <w:rPr>
-          <w:lang w:eastAsia="es-CO"/>
-        </w:rPr>
-      </w:pPr>
-      <w:r>
-        <w:rPr>
-          <w:i/>
-          <w:iCs/>
-          <w:lang w:eastAsia="es-CO"/>
-        </w:rPr>
-        <w:t>Me agrada trabajar en equipo, cooperando con todos y ayudando de la mejor manera posible, con gran satisfacción en enseñar y aprender.</w:t>
+        <w:pStyle w:val="Ttulo1"/>
+        <w:rPr>
+          <w:rFonts w:eastAsiaTheme="majorEastAsia"/>
+        </w:rPr>
+      </w:pPr>
+      <w:r>
+        <w:rPr>
+          <w:rFonts w:eastAsiaTheme="majorEastAsia"/>
+        </w:rPr>
+        <w:t>Clase 5</w:t>
+      </w:r>
+      <w:r>
+        <w:rPr>
+          <w:rFonts w:eastAsiaTheme="majorEastAsia"/>
+        </w:rPr>
+        <w:t>: Lidiando con bordes</w:t>
       </w:r>
     </w:p>
     <w:p>
       <w:pPr>
-        <w:rPr>
-          <w:lang w:eastAsia="es-CO"/>
-        </w:rPr>
-      </w:pPr>
-      <w:r>
-        <w:rPr>
-          <w:i/>
-          <w:iCs/>
-          <w:lang w:eastAsia="es-CO"/>
-        </w:rPr>
-        <w:t>Busco oportunidades para hacer prácticas en el área de </w:t>
-      </w:r>
-      <w:r>
-        <w:rPr>
-          <w:rFonts w:ascii="Courier New" w:hAnsi="Courier New" w:cs="Courier New"/>
-          <w:i/>
-          <w:iCs/>
-          <w:color w:val="FFFFFF"/>
-          <w:sz w:val="23"/>
-          <w:szCs w:val="23"/>
-          <w:shd w:val="clear" w:color="auto" w:fill="272822"/>
-          <w:lang w:eastAsia="es-CO"/>
-        </w:rPr>
-        <w:t>_________</w:t>
-      </w:r>
-      <w:r>
-        <w:rPr>
-          <w:i/>
-          <w:iCs/>
-          <w:lang w:eastAsia="es-CO"/>
-        </w:rPr>
-        <w:t>, que permita mi crecimiento intelectual y a desarrollar mis conocimientos técnicos, para crecer junto a la empresa y a mis compañeros de trabajo.</w:t>
+        <w:pStyle w:val="Ttulo1"/>
+        <w:rPr>
+          <w:rFonts w:eastAsiaTheme="majorEastAsia"/>
+        </w:rPr>
+      </w:pPr>
+      <w:r>
+        <w:rPr>
+          <w:rFonts w:eastAsiaTheme="majorEastAsia"/>
+        </w:rPr>
+        <w:t>Aplicando bordes:</w:t>
       </w:r>
     </w:p>
     <w:p>
       <w:pPr>
-        <w:rPr>
-          <w:lang w:eastAsia="es-CO"/>
-        </w:rPr>
-      </w:pPr>
-      <w:r>
-        <w:rPr>
-          <w:b/>
-          <w:bCs/>
-          <w:lang w:eastAsia="es-CO"/>
-        </w:rPr>
-        <w:t>Foto de perfil:</w:t>
-      </w:r>
-      <w:r>
-        <w:rPr>
-          <w:lang w:eastAsia="es-CO"/>
-        </w:rPr>
-        <w:t> ¿Tu foto de perfil transmite el profesionalismo que buscas?</w:t>
+        <w:pStyle w:val="Ttulo1"/>
+        <w:rPr>
+          <w:rFonts w:eastAsiaTheme="majorEastAsia"/>
+        </w:rPr>
+      </w:pPr>
+      <w:r>
+        <w:rPr>
+          <w:rFonts w:eastAsiaTheme="majorEastAsia"/>
+        </w:rPr>
+        <w:t>Bordes redondeados:</w:t>
       </w:r>
     </w:p>
     <w:p>
       <w:pPr>
-        <w:rPr>
-          <w:lang w:eastAsia="es-CO"/>
-        </w:rPr>
-      </w:pPr>
-      <w:r>
-        <w:rPr>
-          <w:lang w:eastAsia="es-CO"/>
-        </w:rPr>
-        <w:t>Utiliza este momento para pensar en tu foto. Si no puedes tomar una nueva foto ahora, puedes organizarte, pide ayuda a un amigo o amiga para tomar una buena foto tuya siguiendo las buenas prácticas que hemos visto :)</w:t>
+        <w:pStyle w:val="Ttulo1"/>
+        <w:rPr>
+          <w:rFonts w:eastAsiaTheme="majorEastAsia"/>
+        </w:rPr>
+      </w:pPr>
+      <w:r>
+        <w:rPr>
+          <w:rFonts w:eastAsiaTheme="majorEastAsia"/>
+        </w:rPr>
+        <w:t xml:space="preserve">Clase </w:t>
+      </w:r>
+      <w:r>
+        <w:rPr>
+          <w:rFonts w:eastAsiaTheme="majorEastAsia"/>
+        </w:rPr>
+        <w:t>6</w:t>
+      </w:r>
+      <w:r>
+        <w:rPr>
+          <w:rFonts w:eastAsiaTheme="majorEastAsia"/>
+        </w:rPr>
+        <w:t xml:space="preserve">: </w:t>
+      </w:r>
+      <w:r>
+        <w:rPr>
+          <w:rFonts w:eastAsiaTheme="majorEastAsia"/>
+        </w:rPr>
+        <w:t>Capturando eventos con CSS</w:t>
       </w:r>
     </w:p>
     <w:p>
       <w:pPr>
-        <w:rPr>
-          <w:lang w:eastAsia="es-CO"/>
-        </w:rPr>
-      </w:pPr>
-      <w:r>
-        <w:rPr>
-          <w:b/>
-          <w:bCs/>
-          <w:lang w:eastAsia="es-CO"/>
-        </w:rPr>
-        <w:t>Foto de capa:</w:t>
-      </w:r>
-      <w:r>
-        <w:rPr>
-          <w:lang w:eastAsia="es-CO"/>
-        </w:rPr>
-        <w:t> Si necesitas referencias de páginas para buscar imágenes gratuitas y de buena calidad puedes revisar las siguientes opciones:</w:t>
+        <w:pStyle w:val="Ttulo1"/>
+        <w:rPr>
+          <w:rFonts w:eastAsiaTheme="majorEastAsia"/>
+        </w:rPr>
+      </w:pPr>
+      <w:r>
+        <w:rPr>
+          <w:rFonts w:eastAsiaTheme="majorEastAsia"/>
+        </w:rPr>
+        <w:t>Capturando el movimiento del mouse:</w:t>
       </w:r>
     </w:p>
     <w:p>
       <w:pPr>
-        <w:pStyle w:val="Prrafodelista"/>
-        <w:numPr>
-          <w:ilvl w:val="0"/>
-          <w:numId w:val="8"/>
-        </w:numPr>
-        <w:rPr>
-          <w:lang w:eastAsia="es-CO"/>
-        </w:rPr>
-      </w:pPr>
-      <w:r>
-        <w:rPr>
-          <w:lang w:eastAsia="es-CO"/>
-        </w:rPr>
-        <w:t xml:space="preserve">Free </w:t>
-      </w:r>
-      <w:proofErr w:type="spellStart"/>
-      <w:r>
-        <w:rPr>
-          <w:lang w:eastAsia="es-CO"/>
-        </w:rPr>
-        <w:t>images</w:t>
-      </w:r>
-      <w:proofErr w:type="spellEnd"/>
-      <w:r>
-        <w:rPr>
-          <w:lang w:eastAsia="es-CO"/>
-        </w:rPr>
-        <w:t>;</w:t>
+        <w:pStyle w:val="Ttulo1"/>
+        <w:rPr>
+          <w:rFonts w:eastAsiaTheme="majorEastAsia"/>
+        </w:rPr>
+      </w:pPr>
+      <w:r>
+        <w:rPr>
+          <w:rFonts w:eastAsiaTheme="majorEastAsia"/>
+        </w:rPr>
+        <w:t>Capturando el click del mouse:</w:t>
       </w:r>
     </w:p>
     <w:p>
       <w:pPr>
-        <w:pStyle w:val="Prrafodelista"/>
-        <w:numPr>
-          <w:ilvl w:val="0"/>
-          <w:numId w:val="8"/>
-        </w:numPr>
-        <w:rPr>
-          <w:lang w:eastAsia="es-CO"/>
-        </w:rPr>
-      </w:pPr>
-      <w:proofErr w:type="spellStart"/>
-      <w:r>
-        <w:rPr>
-          <w:lang w:eastAsia="es-CO"/>
-        </w:rPr>
-        <w:t>Pixabay</w:t>
-      </w:r>
-      <w:proofErr w:type="spellEnd"/>
-      <w:r>
-        <w:rPr>
-          <w:lang w:eastAsia="es-CO"/>
-        </w:rPr>
-        <w:t>;</w:t>
+        <w:pStyle w:val="Ttulo1"/>
+        <w:tabs>
+          <w:tab w:val="left" w:pos="2794"/>
+        </w:tabs>
+        <w:rPr>
+          <w:rFonts w:eastAsiaTheme="majorEastAsia"/>
+        </w:rPr>
+      </w:pPr>
+      <w:r>
+        <w:rPr>
+          <w:rFonts w:eastAsiaTheme="majorEastAsia"/>
+        </w:rPr>
+        <w:t xml:space="preserve">Clase </w:t>
+      </w:r>
+      <w:r>
+        <w:rPr>
+          <w:rFonts w:eastAsiaTheme="majorEastAsia"/>
+        </w:rPr>
+        <w:t>7</w:t>
+      </w:r>
+      <w:r>
+        <w:rPr>
+          <w:rFonts w:eastAsiaTheme="majorEastAsia"/>
+        </w:rPr>
+        <w:t xml:space="preserve">: </w:t>
+      </w:r>
+      <w:r>
+        <w:rPr>
+          <w:rFonts w:eastAsiaTheme="majorEastAsia"/>
+        </w:rPr>
+        <w:t>Finalizando la página de productos</w:t>
       </w:r>
     </w:p>
     <w:p>
       <w:pPr>
-        <w:pStyle w:val="Prrafodelista"/>
-        <w:numPr>
-          <w:ilvl w:val="0"/>
-          <w:numId w:val="8"/>
-        </w:numPr>
-        <w:rPr>
-          <w:lang w:eastAsia="es-CO"/>
-        </w:rPr>
-      </w:pPr>
-      <w:proofErr w:type="spellStart"/>
-      <w:r>
-        <w:rPr>
-          <w:lang w:eastAsia="es-CO"/>
-        </w:rPr>
-        <w:t>FreePik</w:t>
-      </w:r>
-      <w:proofErr w:type="spellEnd"/>
-      <w:r>
-        <w:rPr>
-          <w:lang w:eastAsia="es-CO"/>
-        </w:rPr>
-        <w:t>;</w:t>
+        <w:pStyle w:val="Ttulo1"/>
+        <w:tabs>
+          <w:tab w:val="left" w:pos="2794"/>
+        </w:tabs>
+        <w:rPr>
+          <w:rFonts w:eastAsiaTheme="majorEastAsia"/>
+        </w:rPr>
+      </w:pPr>
+      <w:r>
+        <w:rPr>
+          <w:rFonts w:eastAsiaTheme="majorEastAsia"/>
+        </w:rPr>
+        <w:t>Pie de página:</w:t>
       </w:r>
     </w:p>
     <w:p>
       <w:pPr>
-        <w:pStyle w:val="Prrafodelista"/>
-        <w:numPr>
-          <w:ilvl w:val="0"/>
-          <w:numId w:val="8"/>
-        </w:numPr>
-        <w:rPr>
-          <w:lang w:eastAsia="es-CO"/>
-        </w:rPr>
-      </w:pPr>
-      <w:proofErr w:type="spellStart"/>
-      <w:r>
-        <w:rPr>
-          <w:lang w:eastAsia="es-CO"/>
-        </w:rPr>
-        <w:lastRenderedPageBreak/>
-        <w:t>Morguefile</w:t>
-      </w:r>
-      <w:proofErr w:type="spellEnd"/>
-      <w:r>
-        <w:rPr>
-          <w:lang w:eastAsia="es-CO"/>
-        </w:rPr>
-        <w:t>;</w:t>
+        <w:pStyle w:val="Ttulo1"/>
+        <w:tabs>
+          <w:tab w:val="left" w:pos="2794"/>
+        </w:tabs>
+        <w:rPr>
+          <w:rFonts w:eastAsiaTheme="majorEastAsia"/>
+        </w:rPr>
+      </w:pPr>
+      <w:r>
+        <w:rPr>
+          <w:rFonts w:eastAsiaTheme="majorEastAsia"/>
+        </w:rPr>
+        <w:t>Caracteres especiales:</w:t>
       </w:r>
     </w:p>
     <w:p>
       <w:pPr>
-        <w:rPr>
-          <w:lang w:eastAsia="es-CO"/>
-        </w:rPr>
-      </w:pPr>
-      <w:r>
-        <w:rPr>
-          <w:b/>
-          <w:bCs/>
-          <w:lang w:eastAsia="es-CO"/>
-        </w:rPr>
-        <w:t>Informaciones Profesionales:</w:t>
-      </w:r>
-      <w:r>
-        <w:rPr>
-          <w:lang w:eastAsia="es-CO"/>
-        </w:rPr>
-        <w:t> Ahora puedes insertar tus experiencias profesionales en tu perfil de LinkedIn.</w:t>
-      </w:r>
+        <w:pStyle w:val="Ttulo1"/>
+        <w:rPr>
+          <w:rFonts w:eastAsiaTheme="majorEastAsia"/>
+        </w:rPr>
+      </w:pPr>
     </w:p>
-    <w:p>
-      <w:pPr>
-        <w:rPr>
-          <w:lang w:eastAsia="es-CO"/>
-        </w:rPr>
-      </w:pPr>
-      <w:r>
-        <w:rPr>
-          <w:lang w:eastAsia="es-CO"/>
-        </w:rPr>
-        <w:t>Recuerda agregar puntos que expliquen las tareas diarias en tu puesto. Si tienes links o archivos que destaquen en tu trabajo puedes insertarlos ahora mismo.</w:t>
-      </w:r>
-    </w:p>
-    <w:p>
-      <w:pPr>
-        <w:rPr>
-          <w:lang w:eastAsia="es-CO"/>
-        </w:rPr>
-      </w:pPr>
-      <w:r>
-        <w:rPr>
-          <w:lang w:eastAsia="es-CO"/>
-        </w:rPr>
-        <w:t>Lo que aprendimos en esta aula:</w:t>
-      </w:r>
-    </w:p>
-    <w:p>
-      <w:pPr>
-        <w:pStyle w:val="Prrafodelista"/>
-        <w:numPr>
-          <w:ilvl w:val="0"/>
-          <w:numId w:val="7"/>
-        </w:numPr>
-        <w:rPr>
-          <w:lang w:eastAsia="es-CO"/>
-        </w:rPr>
-      </w:pPr>
-      <w:r>
-        <w:rPr>
-          <w:lang w:eastAsia="es-CO"/>
-        </w:rPr>
-        <w:t>Cómo crear un perfil en LinkedIn</w:t>
-      </w:r>
-    </w:p>
-    <w:p>
-      <w:pPr>
-        <w:pStyle w:val="Prrafodelista"/>
-        <w:numPr>
-          <w:ilvl w:val="0"/>
-          <w:numId w:val="7"/>
-        </w:numPr>
-        <w:rPr>
-          <w:lang w:eastAsia="es-CO"/>
-        </w:rPr>
-      </w:pPr>
-      <w:r>
-        <w:rPr>
-          <w:lang w:eastAsia="es-CO"/>
-        </w:rPr>
-        <w:t>Cómo agregar nuestras experiencias estudiantiles y laborales</w:t>
-      </w:r>
-    </w:p>
-    <w:p>
-      <w:pPr>
-        <w:pStyle w:val="Prrafodelista"/>
-        <w:numPr>
-          <w:ilvl w:val="0"/>
-          <w:numId w:val="7"/>
-        </w:numPr>
-        <w:rPr>
-          <w:lang w:eastAsia="es-CO"/>
-        </w:rPr>
-      </w:pPr>
-      <w:r>
-        <w:rPr>
-          <w:lang w:eastAsia="es-CO"/>
-        </w:rPr>
-        <w:t>Cómo crear nuestro “Acerca de”</w:t>
-      </w:r>
-    </w:p>
-    <w:p>
-      <w:pPr>
-        <w:pStyle w:val="Prrafodelista"/>
-        <w:numPr>
-          <w:ilvl w:val="0"/>
-          <w:numId w:val="7"/>
-        </w:numPr>
-        <w:rPr>
-          <w:lang w:eastAsia="es-CO"/>
-        </w:rPr>
-      </w:pPr>
-      <w:r>
-        <w:rPr>
-          <w:lang w:eastAsia="es-CO"/>
-        </w:rPr>
-        <w:t>Cómo transformar nuestro perfil en un perfil avanzado</w:t>
-      </w:r>
-    </w:p>
-    <w:p>
-      <w:pPr>
-        <w:pStyle w:val="Ttulo1"/>
-        <w:rPr>
-          <w:rFonts w:eastAsiaTheme="majorEastAsia"/>
-        </w:rPr>
-      </w:pPr>
-      <w:r>
-        <w:rPr>
-          <w:rFonts w:eastAsiaTheme="majorEastAsia"/>
-        </w:rPr>
-        <w:t>Clase 3: Conexiones</w:t>
-      </w:r>
-    </w:p>
-    <w:p>
-      <w:pPr>
-        <w:pStyle w:val="Ttulo1"/>
-      </w:pPr>
-      <w:r>
-        <w:t>Contactos</w:t>
-      </w:r>
-      <w:r>
-        <w:t>:</w:t>
-      </w:r>
-    </w:p>
-    <w:p>
-      <w:pPr>
-        <w:pStyle w:val="Ttulo1"/>
-        <w:jc w:val="center"/>
-      </w:pPr>
-      <w:r>
-        <w:drawing>
-          <wp:inline distT="0" distB="0" distL="0" distR="0" wp14:anchorId="2788C9B4" wp14:editId="63F4B6DA">
-            <wp:extent cx="5612130" cy="3898900"/>
-            <wp:effectExtent l="0" t="0" r="7620" b="6350"/>
-            <wp:docPr id="7" name="Imagen 7"/>
-            <wp:cNvGraphicFramePr>
-              <a:graphicFrameLocks xmlns:a="http://schemas.openxmlformats.org/drawingml/2006/main" noChangeAspect="1"/>
-            </wp:cNvGraphicFramePr>
-            <a:graphic xmlns:a="http://schemas.openxmlformats.org/drawingml/2006/main">
-              <a:graphicData uri="http://schemas.openxmlformats.org/drawingml/2006/picture">
-                <pic:pic xmlns:pic="http://schemas.openxmlformats.org/drawingml/2006/picture">
-                  <pic:nvPicPr>
-                    <pic:cNvPr id="1" name=""/>
-                    <pic:cNvPicPr/>
-                  </pic:nvPicPr>
-                  <pic:blipFill>
-                    <a:blip r:embed="rId8"/>
-                    <a:stretch>
-                      <a:fillRect/>
-                    </a:stretch>
-                  </pic:blipFill>
-                  <pic:spPr>
-                    <a:xfrm>
-                      <a:off x="0" y="0"/>
-                      <a:ext cx="5612130" cy="3898900"/>
-                    </a:xfrm>
-                    <a:prstGeom prst="rect">
-                      <a:avLst/>
-                    </a:prstGeom>
-                  </pic:spPr>
-                </pic:pic>
-              </a:graphicData>
-            </a:graphic>
-          </wp:inline>
-        </w:drawing>
-      </w:r>
-    </w:p>
-    <w:p>
-      <w:pPr>
-        <w:pStyle w:val="Ttulo1"/>
-      </w:pPr>
-      <w:r>
-        <w:lastRenderedPageBreak/>
-        <w:drawing>
-          <wp:inline distT="0" distB="0" distL="0" distR="0" wp14:anchorId="61391F9E" wp14:editId="1346374B">
-            <wp:extent cx="5612130" cy="3672840"/>
-            <wp:effectExtent l="0" t="0" r="7620" b="3810"/>
-            <wp:docPr id="8" name="Imagen 8"/>
-            <wp:cNvGraphicFramePr>
-              <a:graphicFrameLocks xmlns:a="http://schemas.openxmlformats.org/drawingml/2006/main" noChangeAspect="1"/>
-            </wp:cNvGraphicFramePr>
-            <a:graphic xmlns:a="http://schemas.openxmlformats.org/drawingml/2006/main">
-              <a:graphicData uri="http://schemas.openxmlformats.org/drawingml/2006/picture">
-                <pic:pic xmlns:pic="http://schemas.openxmlformats.org/drawingml/2006/picture">
-                  <pic:nvPicPr>
-                    <pic:cNvPr id="1" name=""/>
-                    <pic:cNvPicPr/>
-                  </pic:nvPicPr>
-                  <pic:blipFill>
-                    <a:blip r:embed="rId9"/>
-                    <a:stretch>
-                      <a:fillRect/>
-                    </a:stretch>
-                  </pic:blipFill>
-                  <pic:spPr>
-                    <a:xfrm>
-                      <a:off x="0" y="0"/>
-                      <a:ext cx="5612130" cy="3672840"/>
-                    </a:xfrm>
-                    <a:prstGeom prst="rect">
-                      <a:avLst/>
-                    </a:prstGeom>
-                  </pic:spPr>
-                </pic:pic>
-              </a:graphicData>
-            </a:graphic>
-          </wp:inline>
-        </w:drawing>
-      </w:r>
-    </w:p>
-    <w:p>
-      <w:pPr>
-        <w:pStyle w:val="Ttulo1"/>
-      </w:pPr>
-      <w:r>
-        <w:t>Grupos:</w:t>
-      </w:r>
-    </w:p>
-    <w:p>
-      <w:r>
-        <w:t>Son para unir personas que tienen interés en un mismo tema:</w:t>
-      </w:r>
-    </w:p>
-    <w:p>
-      <w:pPr>
-        <w:jc w:val="center"/>
-      </w:pPr>
-      <w:r>
-        <w:drawing>
-          <wp:inline distT="0" distB="0" distL="0" distR="0" wp14:anchorId="0B3078AE" wp14:editId="5D926581">
-            <wp:extent cx="4620270" cy="2610214"/>
-            <wp:effectExtent l="0" t="0" r="8890" b="0"/>
-            <wp:docPr id="9" name="Imagen 9"/>
-            <wp:cNvGraphicFramePr>
-              <a:graphicFrameLocks xmlns:a="http://schemas.openxmlformats.org/drawingml/2006/main" noChangeAspect="1"/>
-            </wp:cNvGraphicFramePr>
-            <a:graphic xmlns:a="http://schemas.openxmlformats.org/drawingml/2006/main">
-              <a:graphicData uri="http://schemas.openxmlformats.org/drawingml/2006/picture">
-                <pic:pic xmlns:pic="http://schemas.openxmlformats.org/drawingml/2006/picture">
-                  <pic:nvPicPr>
-                    <pic:cNvPr id="1" name=""/>
-                    <pic:cNvPicPr/>
-                  </pic:nvPicPr>
-                  <pic:blipFill>
-                    <a:blip r:embed="rId10"/>
-                    <a:stretch>
-                      <a:fillRect/>
-                    </a:stretch>
-                  </pic:blipFill>
-                  <pic:spPr>
-                    <a:xfrm>
-                      <a:off x="0" y="0"/>
-                      <a:ext cx="4620270" cy="2610214"/>
-                    </a:xfrm>
-                    <a:prstGeom prst="rect">
-                      <a:avLst/>
-                    </a:prstGeom>
-                  </pic:spPr>
-                </pic:pic>
-              </a:graphicData>
-            </a:graphic>
-          </wp:inline>
-        </w:drawing>
-      </w:r>
-    </w:p>
-    <w:p>
-      <w:pPr>
-        <w:jc w:val="center"/>
-      </w:pPr>
-    </w:p>
-    <w:p>
-      <w:pPr>
-        <w:jc w:val="center"/>
-      </w:pPr>
-    </w:p>
-    <w:p>
-      <w:pPr>
-        <w:jc w:val="center"/>
-      </w:pPr>
-    </w:p>
-    <w:p>
-      <w:pPr>
-        <w:rPr>
-          <w:lang w:eastAsia="es-CO"/>
-        </w:rPr>
-      </w:pPr>
-      <w:r>
-        <w:rPr>
-          <w:lang w:eastAsia="es-CO"/>
-        </w:rPr>
-        <w:lastRenderedPageBreak/>
-        <w:t>Lo que aprendimos en esta aula:</w:t>
-      </w:r>
-    </w:p>
-    <w:p>
-      <w:pPr>
-        <w:pStyle w:val="Prrafodelista"/>
-        <w:numPr>
-          <w:ilvl w:val="0"/>
-          <w:numId w:val="10"/>
-        </w:numPr>
-        <w:rPr>
-          <w:lang w:eastAsia="es-CO"/>
-        </w:rPr>
-      </w:pPr>
-      <w:r>
-        <w:rPr>
-          <w:lang w:eastAsia="es-CO"/>
-        </w:rPr>
-        <w:t>Qué son las conexiones</w:t>
-      </w:r>
-    </w:p>
-    <w:p>
-      <w:pPr>
-        <w:pStyle w:val="Prrafodelista"/>
-        <w:numPr>
-          <w:ilvl w:val="0"/>
-          <w:numId w:val="10"/>
-        </w:numPr>
-        <w:rPr>
-          <w:lang w:eastAsia="es-CO"/>
-        </w:rPr>
-      </w:pPr>
-      <w:r>
-        <w:rPr>
-          <w:lang w:eastAsia="es-CO"/>
-        </w:rPr>
-        <w:t>A buscar y encontrar personas para agregar a nuestra red</w:t>
-      </w:r>
-    </w:p>
-    <w:p>
-      <w:pPr>
-        <w:pStyle w:val="Prrafodelista"/>
-        <w:numPr>
-          <w:ilvl w:val="0"/>
-          <w:numId w:val="10"/>
-        </w:numPr>
-        <w:rPr>
-          <w:lang w:eastAsia="es-CO"/>
-        </w:rPr>
-      </w:pPr>
-      <w:r>
-        <w:rPr>
-          <w:lang w:eastAsia="es-CO"/>
-        </w:rPr>
-        <w:t>A quien debemos agregar</w:t>
-      </w:r>
-    </w:p>
-    <w:p>
-      <w:pPr>
-        <w:pStyle w:val="Prrafodelista"/>
-        <w:numPr>
-          <w:ilvl w:val="0"/>
-          <w:numId w:val="10"/>
-        </w:numPr>
-        <w:rPr>
-          <w:lang w:eastAsia="es-CO"/>
-        </w:rPr>
-      </w:pPr>
-      <w:r>
-        <w:rPr>
-          <w:lang w:eastAsia="es-CO"/>
-        </w:rPr>
-        <w:t>Qué son y qué hacer en los grupos</w:t>
-      </w:r>
-    </w:p>
-    <w:p>
-      <w:pPr>
-        <w:pStyle w:val="Prrafodelista"/>
-        <w:numPr>
-          <w:ilvl w:val="0"/>
-          <w:numId w:val="10"/>
-        </w:numPr>
-        <w:rPr>
-          <w:lang w:eastAsia="es-CO"/>
-        </w:rPr>
-      </w:pPr>
-      <w:r>
-        <w:rPr>
-          <w:lang w:eastAsia="es-CO"/>
-        </w:rPr>
-        <w:t>A seguir perfiles de empresas</w:t>
-      </w:r>
-    </w:p>
-    <w:p>
-      <w:pPr>
-        <w:pStyle w:val="Ttulo1"/>
-        <w:rPr>
-          <w:rFonts w:eastAsiaTheme="majorEastAsia"/>
-        </w:rPr>
-      </w:pPr>
-      <w:r>
-        <w:rPr>
-          <w:rFonts w:eastAsiaTheme="majorEastAsia"/>
-        </w:rPr>
-        <w:t>Clase 4: Otras herramientas de LinkedIn</w:t>
-      </w:r>
-    </w:p>
-    <w:p>
-      <w:pPr>
-        <w:pStyle w:val="Ttulo1"/>
-        <w:rPr>
-          <w:rFonts w:eastAsiaTheme="majorEastAsia"/>
-        </w:rPr>
-      </w:pPr>
-      <w:r>
-        <w:rPr>
-          <w:rFonts w:eastAsiaTheme="majorEastAsia"/>
-        </w:rPr>
-        <w:t>Pulse:</w:t>
-      </w:r>
-      <w:r>
-        <w:rPr>
-          <w:rFonts w:eastAsiaTheme="majorEastAsia"/>
-        </w:rPr>
-        <w:t xml:space="preserve"> (</w:t>
-      </w:r>
-      <w:proofErr w:type="spellStart"/>
-      <w:r>
-        <w:rPr>
-          <w:rFonts w:eastAsiaTheme="majorEastAsia"/>
-        </w:rPr>
-        <w:t>Articulos</w:t>
-      </w:r>
-      <w:proofErr w:type="spellEnd"/>
-      <w:r>
-        <w:rPr>
-          <w:rFonts w:eastAsiaTheme="majorEastAsia"/>
-        </w:rPr>
-        <w:t>)</w:t>
-      </w:r>
-    </w:p>
-    <w:p>
-      <w:pPr>
-        <w:pStyle w:val="Ttulo1"/>
-        <w:jc w:val="center"/>
-        <w:rPr>
-          <w:rFonts w:eastAsiaTheme="majorEastAsia"/>
-        </w:rPr>
-      </w:pPr>
-      <w:r>
-        <w:rPr>
-          <w:rFonts w:eastAsiaTheme="majorEastAsia"/>
-        </w:rPr>
-        <w:drawing>
-          <wp:inline distT="0" distB="0" distL="0" distR="0" wp14:anchorId="34C60A0B" wp14:editId="77052FBF">
-            <wp:extent cx="4275117" cy="3212237"/>
-            <wp:effectExtent l="0" t="0" r="0" b="7620"/>
-            <wp:docPr id="11" name="Imagen 11"/>
-            <wp:cNvGraphicFramePr>
-              <a:graphicFrameLocks xmlns:a="http://schemas.openxmlformats.org/drawingml/2006/main" noChangeAspect="1"/>
-            </wp:cNvGraphicFramePr>
-            <a:graphic xmlns:a="http://schemas.openxmlformats.org/drawingml/2006/main">
-              <a:graphicData uri="http://schemas.openxmlformats.org/drawingml/2006/picture">
-                <pic:pic xmlns:pic="http://schemas.openxmlformats.org/drawingml/2006/picture">
-                  <pic:nvPicPr>
-                    <pic:cNvPr id="1" name=""/>
-                    <pic:cNvPicPr/>
-                  </pic:nvPicPr>
-                  <pic:blipFill rotWithShape="1">
-                    <a:blip r:embed="rId11"/>
-                    <a:srcRect t="14737" r="1840"/>
-                    <a:stretch/>
-                  </pic:blipFill>
-                  <pic:spPr bwMode="auto">
-                    <a:xfrm>
-                      <a:off x="0" y="0"/>
-                      <a:ext cx="4297681" cy="3229191"/>
-                    </a:xfrm>
-                    <a:prstGeom prst="rect">
-                      <a:avLst/>
-                    </a:prstGeom>
-                    <a:ln>
-                      <a:noFill/>
-                    </a:ln>
-                    <a:extLst>
-                      <a:ext uri="{53640926-AAD7-44D8-BBD7-CCE9431645EC}">
-                        <a14:shadowObscured xmlns:a14="http://schemas.microsoft.com/office/drawing/2010/main"/>
-                      </a:ext>
-                    </a:extLst>
-                  </pic:spPr>
-                </pic:pic>
-              </a:graphicData>
-            </a:graphic>
-          </wp:inline>
-        </w:drawing>
-      </w:r>
-    </w:p>
-    <w:p>
-      <w:pPr>
-        <w:pStyle w:val="Ttulo1"/>
-        <w:jc w:val="center"/>
-        <w:rPr>
-          <w:rFonts w:eastAsiaTheme="majorEastAsia"/>
-        </w:rPr>
-      </w:pPr>
-      <w:r>
-        <w:rPr>
-          <w:rFonts w:eastAsiaTheme="majorEastAsia"/>
-        </w:rPr>
-        <w:drawing>
-          <wp:inline distT="0" distB="0" distL="0" distR="0" wp14:anchorId="0D1D7FC5" wp14:editId="43CDC362">
-            <wp:extent cx="4255584" cy="2287163"/>
-            <wp:effectExtent l="0" t="0" r="0" b="0"/>
-            <wp:docPr id="12" name="Imagen 12"/>
-            <wp:cNvGraphicFramePr>
-              <a:graphicFrameLocks xmlns:a="http://schemas.openxmlformats.org/drawingml/2006/main" noChangeAspect="1"/>
-            </wp:cNvGraphicFramePr>
-            <a:graphic xmlns:a="http://schemas.openxmlformats.org/drawingml/2006/main">
-              <a:graphicData uri="http://schemas.openxmlformats.org/drawingml/2006/picture">
-                <pic:pic xmlns:pic="http://schemas.openxmlformats.org/drawingml/2006/picture">
-                  <pic:nvPicPr>
-                    <pic:cNvPr id="1" name=""/>
-                    <pic:cNvPicPr/>
-                  </pic:nvPicPr>
-                  <pic:blipFill rotWithShape="1">
-                    <a:blip r:embed="rId12"/>
-                    <a:srcRect t="21683" r="1254"/>
-                    <a:stretch/>
-                  </pic:blipFill>
-                  <pic:spPr bwMode="auto">
-                    <a:xfrm>
-                      <a:off x="0" y="0"/>
-                      <a:ext cx="4268907" cy="2294324"/>
-                    </a:xfrm>
-                    <a:prstGeom prst="rect">
-                      <a:avLst/>
-                    </a:prstGeom>
-                    <a:ln>
-                      <a:noFill/>
-                    </a:ln>
-                    <a:extLst>
-                      <a:ext uri="{53640926-AAD7-44D8-BBD7-CCE9431645EC}">
-                        <a14:shadowObscured xmlns:a14="http://schemas.microsoft.com/office/drawing/2010/main"/>
-                      </a:ext>
-                    </a:extLst>
-                  </pic:spPr>
-                </pic:pic>
-              </a:graphicData>
-            </a:graphic>
-          </wp:inline>
-        </w:drawing>
-      </w:r>
-    </w:p>
-    <w:p>
-      <w:pPr>
-        <w:pStyle w:val="Ttulo1"/>
-        <w:jc w:val="center"/>
-        <w:rPr>
-          <w:rFonts w:eastAsiaTheme="majorEastAsia"/>
-        </w:rPr>
-      </w:pPr>
-      <w:r>
-        <w:rPr>
-          <w:rFonts w:eastAsiaTheme="majorEastAsia"/>
-        </w:rPr>
-        <w:lastRenderedPageBreak/>
-        <w:drawing>
-          <wp:inline distT="0" distB="0" distL="0" distR="0" wp14:anchorId="5C211276" wp14:editId="7BCE1673">
-            <wp:extent cx="5296639" cy="2772162"/>
-            <wp:effectExtent l="0" t="0" r="0" b="9525"/>
-            <wp:docPr id="13" name="Imagen 13"/>
-            <wp:cNvGraphicFramePr>
-              <a:graphicFrameLocks xmlns:a="http://schemas.openxmlformats.org/drawingml/2006/main" noChangeAspect="1"/>
-            </wp:cNvGraphicFramePr>
-            <a:graphic xmlns:a="http://schemas.openxmlformats.org/drawingml/2006/main">
-              <a:graphicData uri="http://schemas.openxmlformats.org/drawingml/2006/picture">
-                <pic:pic xmlns:pic="http://schemas.openxmlformats.org/drawingml/2006/picture">
-                  <pic:nvPicPr>
-                    <pic:cNvPr id="1" name=""/>
-                    <pic:cNvPicPr/>
-                  </pic:nvPicPr>
-                  <pic:blipFill>
-                    <a:blip r:embed="rId13"/>
-                    <a:stretch>
-                      <a:fillRect/>
-                    </a:stretch>
-                  </pic:blipFill>
-                  <pic:spPr>
-                    <a:xfrm>
-                      <a:off x="0" y="0"/>
-                      <a:ext cx="5296639" cy="2772162"/>
-                    </a:xfrm>
-                    <a:prstGeom prst="rect">
-                      <a:avLst/>
-                    </a:prstGeom>
-                  </pic:spPr>
-                </pic:pic>
-              </a:graphicData>
-            </a:graphic>
-          </wp:inline>
-        </w:drawing>
-      </w:r>
-    </w:p>
-    <w:p>
-      <w:pPr>
-        <w:pStyle w:val="Ttulo1"/>
-        <w:jc w:val="center"/>
-        <w:rPr>
-          <w:rFonts w:eastAsiaTheme="majorEastAsia"/>
-        </w:rPr>
-      </w:pPr>
-      <w:r>
-        <w:rPr>
-          <w:rFonts w:eastAsiaTheme="majorEastAsia"/>
-        </w:rPr>
-        <w:drawing>
-          <wp:inline distT="0" distB="0" distL="0" distR="0" wp14:anchorId="119C0861" wp14:editId="29FA1D5F">
-            <wp:extent cx="5191850" cy="3181794"/>
-            <wp:effectExtent l="0" t="0" r="8890" b="0"/>
-            <wp:docPr id="14" name="Imagen 14"/>
-            <wp:cNvGraphicFramePr>
-              <a:graphicFrameLocks xmlns:a="http://schemas.openxmlformats.org/drawingml/2006/main" noChangeAspect="1"/>
-            </wp:cNvGraphicFramePr>
-            <a:graphic xmlns:a="http://schemas.openxmlformats.org/drawingml/2006/main">
-              <a:graphicData uri="http://schemas.openxmlformats.org/drawingml/2006/picture">
-                <pic:pic xmlns:pic="http://schemas.openxmlformats.org/drawingml/2006/picture">
-                  <pic:nvPicPr>
-                    <pic:cNvPr id="1" name=""/>
-                    <pic:cNvPicPr/>
-                  </pic:nvPicPr>
-                  <pic:blipFill>
-                    <a:blip r:embed="rId14"/>
-                    <a:stretch>
-                      <a:fillRect/>
-                    </a:stretch>
-                  </pic:blipFill>
-                  <pic:spPr>
-                    <a:xfrm>
-                      <a:off x="0" y="0"/>
-                      <a:ext cx="5191850" cy="3181794"/>
-                    </a:xfrm>
-                    <a:prstGeom prst="rect">
-                      <a:avLst/>
-                    </a:prstGeom>
-                  </pic:spPr>
-                </pic:pic>
-              </a:graphicData>
-            </a:graphic>
-          </wp:inline>
-        </w:drawing>
-      </w:r>
-    </w:p>
-    <w:p>
-      <w:pPr>
-        <w:pStyle w:val="Ttulo1"/>
-        <w:rPr>
-          <w:rFonts w:eastAsiaTheme="majorEastAsia"/>
-        </w:rPr>
-      </w:pPr>
-    </w:p>
-    <w:p>
-      <w:pPr>
-        <w:pStyle w:val="Ttulo1"/>
-        <w:rPr>
-          <w:rFonts w:eastAsiaTheme="majorEastAsia"/>
-        </w:rPr>
-      </w:pPr>
-    </w:p>
-    <w:p>
-      <w:pPr>
-        <w:pStyle w:val="Ttulo1"/>
-        <w:rPr>
-          <w:rFonts w:eastAsiaTheme="majorEastAsia"/>
-        </w:rPr>
-      </w:pPr>
-    </w:p>
-    <w:p>
-      <w:pPr>
-        <w:pStyle w:val="Ttulo1"/>
-        <w:rPr>
-          <w:rFonts w:eastAsiaTheme="majorEastAsia"/>
-        </w:rPr>
-      </w:pPr>
-    </w:p>
-    <w:p>
-      <w:pPr>
-        <w:pStyle w:val="Ttulo1"/>
-        <w:rPr>
-          <w:rFonts w:eastAsiaTheme="majorEastAsia"/>
-        </w:rPr>
-      </w:pPr>
-      <w:r>
-        <w:rPr>
-          <w:rFonts w:eastAsiaTheme="majorEastAsia"/>
-        </w:rPr>
-        <w:lastRenderedPageBreak/>
-        <w:t>Que es el SSI:</w:t>
-      </w:r>
-    </w:p>
-    <w:p>
-      <w:pPr>
-        <w:pStyle w:val="Ttulo1"/>
-        <w:rPr>
-          <w:rFonts w:eastAsiaTheme="majorEastAsia"/>
-        </w:rPr>
-      </w:pPr>
-    </w:p>
-    <w:p>
-      <w:pPr>
-        <w:pStyle w:val="Ttulo1"/>
-        <w:jc w:val="center"/>
-        <w:rPr>
-          <w:rFonts w:eastAsiaTheme="majorEastAsia"/>
-        </w:rPr>
-      </w:pPr>
-      <w:r>
-        <w:rPr>
-          <w:rFonts w:eastAsiaTheme="majorEastAsia"/>
-        </w:rPr>
-        <w:drawing>
-          <wp:inline distT="0" distB="0" distL="0" distR="0" wp14:anchorId="7FD4B991" wp14:editId="63E9B161">
-            <wp:extent cx="4667003" cy="1788014"/>
-            <wp:effectExtent l="0" t="0" r="635" b="3175"/>
-            <wp:docPr id="15" name="Imagen 15"/>
-            <wp:cNvGraphicFramePr>
-              <a:graphicFrameLocks xmlns:a="http://schemas.openxmlformats.org/drawingml/2006/main" noChangeAspect="1"/>
-            </wp:cNvGraphicFramePr>
-            <a:graphic xmlns:a="http://schemas.openxmlformats.org/drawingml/2006/main">
-              <a:graphicData uri="http://schemas.openxmlformats.org/drawingml/2006/picture">
-                <pic:pic xmlns:pic="http://schemas.openxmlformats.org/drawingml/2006/picture">
-                  <pic:nvPicPr>
-                    <pic:cNvPr id="1" name=""/>
-                    <pic:cNvPicPr/>
-                  </pic:nvPicPr>
-                  <pic:blipFill>
-                    <a:blip r:embed="rId15"/>
-                    <a:stretch>
-                      <a:fillRect/>
-                    </a:stretch>
-                  </pic:blipFill>
-                  <pic:spPr>
-                    <a:xfrm>
-                      <a:off x="0" y="0"/>
-                      <a:ext cx="4675956" cy="1791444"/>
-                    </a:xfrm>
-                    <a:prstGeom prst="rect">
-                      <a:avLst/>
-                    </a:prstGeom>
-                  </pic:spPr>
-                </pic:pic>
-              </a:graphicData>
-            </a:graphic>
-          </wp:inline>
-        </w:drawing>
-      </w:r>
-    </w:p>
-    <w:p>
-      <w:pPr>
-        <w:pStyle w:val="Ttulo1"/>
-        <w:jc w:val="center"/>
-        <w:rPr>
-          <w:rFonts w:eastAsiaTheme="majorEastAsia"/>
-        </w:rPr>
-      </w:pPr>
-      <w:r>
-        <w:rPr>
-          <w:rFonts w:eastAsiaTheme="majorEastAsia"/>
-        </w:rPr>
-        <w:drawing>
-          <wp:inline distT="0" distB="0" distL="0" distR="0" wp14:anchorId="775A8310" wp14:editId="5B38CD84">
-            <wp:extent cx="4633170" cy="2565071"/>
-            <wp:effectExtent l="0" t="0" r="0" b="6985"/>
-            <wp:docPr id="16" name="Imagen 16"/>
-            <wp:cNvGraphicFramePr>
-              <a:graphicFrameLocks xmlns:a="http://schemas.openxmlformats.org/drawingml/2006/main" noChangeAspect="1"/>
-            </wp:cNvGraphicFramePr>
-            <a:graphic xmlns:a="http://schemas.openxmlformats.org/drawingml/2006/main">
-              <a:graphicData uri="http://schemas.openxmlformats.org/drawingml/2006/picture">
-                <pic:pic xmlns:pic="http://schemas.openxmlformats.org/drawingml/2006/picture">
-                  <pic:nvPicPr>
-                    <pic:cNvPr id="1" name=""/>
-                    <pic:cNvPicPr/>
-                  </pic:nvPicPr>
-                  <pic:blipFill>
-                    <a:blip r:embed="rId16"/>
-                    <a:stretch>
-                      <a:fillRect/>
-                    </a:stretch>
-                  </pic:blipFill>
-                  <pic:spPr>
-                    <a:xfrm>
-                      <a:off x="0" y="0"/>
-                      <a:ext cx="4656770" cy="2578137"/>
-                    </a:xfrm>
-                    <a:prstGeom prst="rect">
-                      <a:avLst/>
-                    </a:prstGeom>
-                  </pic:spPr>
-                </pic:pic>
-              </a:graphicData>
-            </a:graphic>
-          </wp:inline>
-        </w:drawing>
-      </w:r>
-    </w:p>
-    <w:p>
-      <w:pPr>
-        <w:pStyle w:val="Ttulo1"/>
-        <w:jc w:val="center"/>
-        <w:rPr>
-          <w:rFonts w:eastAsiaTheme="majorEastAsia"/>
-        </w:rPr>
-      </w:pPr>
-      <w:r>
-        <w:rPr>
-          <w:rFonts w:eastAsiaTheme="majorEastAsia"/>
-        </w:rPr>
-        <w:drawing>
-          <wp:inline distT="0" distB="0" distL="0" distR="0" wp14:anchorId="2C6DD27E" wp14:editId="2FBBE286">
-            <wp:extent cx="4655127" cy="2359693"/>
-            <wp:effectExtent l="0" t="0" r="0" b="2540"/>
-            <wp:docPr id="17" name="Imagen 17"/>
-            <wp:cNvGraphicFramePr>
-              <a:graphicFrameLocks xmlns:a="http://schemas.openxmlformats.org/drawingml/2006/main" noChangeAspect="1"/>
-            </wp:cNvGraphicFramePr>
-            <a:graphic xmlns:a="http://schemas.openxmlformats.org/drawingml/2006/main">
-              <a:graphicData uri="http://schemas.openxmlformats.org/drawingml/2006/picture">
-                <pic:pic xmlns:pic="http://schemas.openxmlformats.org/drawingml/2006/picture">
-                  <pic:nvPicPr>
-                    <pic:cNvPr id="1" name=""/>
-                    <pic:cNvPicPr/>
-                  </pic:nvPicPr>
-                  <pic:blipFill>
-                    <a:blip r:embed="rId17"/>
-                    <a:stretch>
-                      <a:fillRect/>
-                    </a:stretch>
-                  </pic:blipFill>
-                  <pic:spPr>
-                    <a:xfrm>
-                      <a:off x="0" y="0"/>
-                      <a:ext cx="4677120" cy="2370841"/>
-                    </a:xfrm>
-                    <a:prstGeom prst="rect">
-                      <a:avLst/>
-                    </a:prstGeom>
-                  </pic:spPr>
-                </pic:pic>
-              </a:graphicData>
-            </a:graphic>
-          </wp:inline>
-        </w:drawing>
-      </w:r>
-    </w:p>
-    <w:p>
-      <w:pPr>
-        <w:pStyle w:val="Ttulo1"/>
-        <w:jc w:val="center"/>
-        <w:rPr>
-          <w:rFonts w:eastAsiaTheme="majorEastAsia"/>
-        </w:rPr>
-      </w:pPr>
-      <w:r>
-        <w:rPr>
-          <w:rFonts w:eastAsiaTheme="majorEastAsia"/>
-        </w:rPr>
-        <w:lastRenderedPageBreak/>
-        <w:drawing>
-          <wp:inline distT="0" distB="0" distL="0" distR="0" wp14:anchorId="5EBB6DFE" wp14:editId="62096961">
-            <wp:extent cx="5899504" cy="2945080"/>
-            <wp:effectExtent l="0" t="0" r="6350" b="8255"/>
-            <wp:docPr id="18" name="Imagen 18"/>
-            <wp:cNvGraphicFramePr>
-              <a:graphicFrameLocks xmlns:a="http://schemas.openxmlformats.org/drawingml/2006/main" noChangeAspect="1"/>
-            </wp:cNvGraphicFramePr>
-            <a:graphic xmlns:a="http://schemas.openxmlformats.org/drawingml/2006/main">
-              <a:graphicData uri="http://schemas.openxmlformats.org/drawingml/2006/picture">
-                <pic:pic xmlns:pic="http://schemas.openxmlformats.org/drawingml/2006/picture">
-                  <pic:nvPicPr>
-                    <pic:cNvPr id="1" name=""/>
-                    <pic:cNvPicPr/>
-                  </pic:nvPicPr>
-                  <pic:blipFill>
-                    <a:blip r:embed="rId18"/>
-                    <a:stretch>
-                      <a:fillRect/>
-                    </a:stretch>
-                  </pic:blipFill>
-                  <pic:spPr>
-                    <a:xfrm>
-                      <a:off x="0" y="0"/>
-                      <a:ext cx="5926688" cy="2958651"/>
-                    </a:xfrm>
-                    <a:prstGeom prst="rect">
-                      <a:avLst/>
-                    </a:prstGeom>
-                  </pic:spPr>
-                </pic:pic>
-              </a:graphicData>
-            </a:graphic>
-          </wp:inline>
-        </w:drawing>
-      </w:r>
-    </w:p>
-    <w:p>
-      <w:pPr>
-        <w:pStyle w:val="Ttulo1"/>
-        <w:jc w:val="center"/>
-        <w:rPr>
-          <w:rFonts w:eastAsiaTheme="majorEastAsia"/>
-        </w:rPr>
-      </w:pPr>
-      <w:r>
-        <w:rPr>
-          <w:rFonts w:eastAsiaTheme="majorEastAsia"/>
-        </w:rPr>
-        <w:drawing>
-          <wp:inline distT="0" distB="0" distL="0" distR="0" wp14:anchorId="348786EC" wp14:editId="5EB8DA7C">
-            <wp:extent cx="5949537" cy="3085170"/>
-            <wp:effectExtent l="0" t="0" r="0" b="1270"/>
-            <wp:docPr id="19" name="Imagen 19"/>
-            <wp:cNvGraphicFramePr>
-              <a:graphicFrameLocks xmlns:a="http://schemas.openxmlformats.org/drawingml/2006/main" noChangeAspect="1"/>
-            </wp:cNvGraphicFramePr>
-            <a:graphic xmlns:a="http://schemas.openxmlformats.org/drawingml/2006/main">
-              <a:graphicData uri="http://schemas.openxmlformats.org/drawingml/2006/picture">
-                <pic:pic xmlns:pic="http://schemas.openxmlformats.org/drawingml/2006/picture">
-                  <pic:nvPicPr>
-                    <pic:cNvPr id="1" name=""/>
-                    <pic:cNvPicPr/>
-                  </pic:nvPicPr>
-                  <pic:blipFill>
-                    <a:blip r:embed="rId19"/>
-                    <a:stretch>
-                      <a:fillRect/>
-                    </a:stretch>
-                  </pic:blipFill>
-                  <pic:spPr>
-                    <a:xfrm>
-                      <a:off x="0" y="0"/>
-                      <a:ext cx="5983269" cy="3102662"/>
-                    </a:xfrm>
-                    <a:prstGeom prst="rect">
-                      <a:avLst/>
-                    </a:prstGeom>
-                  </pic:spPr>
-                </pic:pic>
-              </a:graphicData>
-            </a:graphic>
-          </wp:inline>
-        </w:drawing>
-      </w:r>
-    </w:p>
-    <w:p>
-      <w:pPr>
-        <w:pStyle w:val="Ttulo1"/>
-        <w:jc w:val="center"/>
-        <w:rPr>
-          <w:rFonts w:eastAsiaTheme="majorEastAsia"/>
-        </w:rPr>
-      </w:pPr>
-    </w:p>
-    <w:p>
-      <w:pPr>
-        <w:rPr>
-          <w:lang w:eastAsia="es-CO"/>
-        </w:rPr>
-      </w:pPr>
-      <w:r>
-        <w:rPr>
-          <w:lang w:eastAsia="es-CO"/>
-        </w:rPr>
-        <w:t>Lo que aprendimos en esta aula:</w:t>
-      </w:r>
-    </w:p>
-    <w:p>
-      <w:pPr>
-        <w:pStyle w:val="Prrafodelista"/>
-        <w:numPr>
-          <w:ilvl w:val="0"/>
-          <w:numId w:val="12"/>
-        </w:numPr>
-        <w:rPr>
-          <w:lang w:eastAsia="es-CO"/>
-        </w:rPr>
-      </w:pPr>
-      <w:r>
-        <w:rPr>
-          <w:lang w:eastAsia="es-CO"/>
-        </w:rPr>
-        <w:t>Qué es el Pulse</w:t>
-      </w:r>
-    </w:p>
-    <w:p>
-      <w:pPr>
-        <w:pStyle w:val="Prrafodelista"/>
-        <w:numPr>
-          <w:ilvl w:val="0"/>
-          <w:numId w:val="12"/>
-        </w:numPr>
-        <w:rPr>
-          <w:lang w:eastAsia="es-CO"/>
-        </w:rPr>
-      </w:pPr>
-      <w:r>
-        <w:rPr>
-          <w:lang w:eastAsia="es-CO"/>
-        </w:rPr>
-        <w:t>Cómo crear artículos para publicar en LinkedIn</w:t>
-      </w:r>
-    </w:p>
-    <w:p>
-      <w:pPr>
-        <w:pStyle w:val="Prrafodelista"/>
-        <w:numPr>
-          <w:ilvl w:val="0"/>
-          <w:numId w:val="12"/>
-        </w:numPr>
-        <w:rPr>
-          <w:lang w:eastAsia="es-CO"/>
-        </w:rPr>
-      </w:pPr>
-      <w:r>
-        <w:rPr>
-          <w:lang w:eastAsia="es-CO"/>
-        </w:rPr>
-        <w:t>Cómo tener nuestro calendario editorial</w:t>
-      </w:r>
-    </w:p>
-    <w:p>
-      <w:pPr>
-        <w:pStyle w:val="Prrafodelista"/>
-        <w:numPr>
-          <w:ilvl w:val="0"/>
-          <w:numId w:val="12"/>
-        </w:numPr>
-        <w:rPr>
-          <w:lang w:eastAsia="es-CO"/>
-        </w:rPr>
-      </w:pPr>
-      <w:r>
-        <w:rPr>
-          <w:lang w:eastAsia="es-CO"/>
-        </w:rPr>
-        <w:t>Qué es el SSI</w:t>
-      </w:r>
-    </w:p>
-    <w:p>
-      <w:pPr>
-        <w:pStyle w:val="Prrafodelista"/>
-        <w:numPr>
-          <w:ilvl w:val="0"/>
-          <w:numId w:val="12"/>
-        </w:numPr>
-        <w:rPr>
-          <w:lang w:eastAsia="es-CO"/>
-        </w:rPr>
-      </w:pPr>
-      <w:r>
-        <w:rPr>
-          <w:lang w:eastAsia="es-CO"/>
-        </w:rPr>
-        <w:t>Cómo medir tu relevancia dentro de LinkedIn</w:t>
-      </w:r>
-    </w:p>
-    <w:p>
-      <w:pPr>
-        <w:pStyle w:val="Ttulo1"/>
-        <w:rPr>
-          <w:rFonts w:eastAsiaTheme="majorEastAsia"/>
-        </w:rPr>
-      </w:pPr>
-      <w:r>
-        <w:rPr>
-          <w:rFonts w:eastAsiaTheme="majorEastAsia"/>
-        </w:rPr>
-        <w:lastRenderedPageBreak/>
-        <w:t>Clase 5: Contenido de calidad</w:t>
-      </w:r>
-    </w:p>
-    <w:p>
-      <w:pPr>
-        <w:pStyle w:val="Ttulo1"/>
-        <w:rPr>
-          <w:rFonts w:eastAsiaTheme="majorEastAsia"/>
-        </w:rPr>
-      </w:pPr>
-      <w:r>
-        <w:rPr>
-          <w:rFonts w:eastAsiaTheme="majorEastAsia"/>
-        </w:rPr>
-        <w:t>Técnicas para crear publicaciones para destacar:</w:t>
-      </w:r>
-    </w:p>
-    <w:p>
-      <w:pPr>
-        <w:pStyle w:val="Ttulo1"/>
-        <w:jc w:val="center"/>
-        <w:rPr>
-          <w:rFonts w:eastAsiaTheme="majorEastAsia"/>
-        </w:rPr>
-      </w:pPr>
-      <w:r>
-        <w:rPr>
-          <w:rFonts w:eastAsiaTheme="majorEastAsia"/>
-        </w:rPr>
-        <w:drawing>
-          <wp:inline distT="0" distB="0" distL="0" distR="0" wp14:anchorId="6B879D11" wp14:editId="6836DD2D">
-            <wp:extent cx="5612130" cy="2239645"/>
-            <wp:effectExtent l="0" t="0" r="7620" b="8255"/>
-            <wp:docPr id="20" name="Imagen 20"/>
-            <wp:cNvGraphicFramePr>
-              <a:graphicFrameLocks xmlns:a="http://schemas.openxmlformats.org/drawingml/2006/main" noChangeAspect="1"/>
-            </wp:cNvGraphicFramePr>
-            <a:graphic xmlns:a="http://schemas.openxmlformats.org/drawingml/2006/main">
-              <a:graphicData uri="http://schemas.openxmlformats.org/drawingml/2006/picture">
-                <pic:pic xmlns:pic="http://schemas.openxmlformats.org/drawingml/2006/picture">
-                  <pic:nvPicPr>
-                    <pic:cNvPr id="1" name=""/>
-                    <pic:cNvPicPr/>
-                  </pic:nvPicPr>
-                  <pic:blipFill>
-                    <a:blip r:embed="rId20"/>
-                    <a:stretch>
-                      <a:fillRect/>
-                    </a:stretch>
-                  </pic:blipFill>
-                  <pic:spPr>
-                    <a:xfrm>
-                      <a:off x="0" y="0"/>
-                      <a:ext cx="5612130" cy="2239645"/>
-                    </a:xfrm>
-                    <a:prstGeom prst="rect">
-                      <a:avLst/>
-                    </a:prstGeom>
-                  </pic:spPr>
-                </pic:pic>
-              </a:graphicData>
-            </a:graphic>
-          </wp:inline>
-        </w:drawing>
-      </w:r>
-    </w:p>
-    <w:p>
-      <w:pPr>
-        <w:pStyle w:val="Ttulo1"/>
-        <w:jc w:val="center"/>
-        <w:rPr>
-          <w:rFonts w:eastAsiaTheme="majorEastAsia"/>
-        </w:rPr>
-      </w:pPr>
-      <w:r>
-        <w:rPr>
-          <w:rFonts w:eastAsiaTheme="majorEastAsia"/>
-        </w:rPr>
-        <w:drawing>
-          <wp:inline distT="0" distB="0" distL="0" distR="0" wp14:anchorId="0501B1FC" wp14:editId="25EFA02E">
-            <wp:extent cx="5612130" cy="2120265"/>
-            <wp:effectExtent l="0" t="0" r="7620" b="0"/>
-            <wp:docPr id="21" name="Imagen 21"/>
-            <wp:cNvGraphicFramePr>
-              <a:graphicFrameLocks xmlns:a="http://schemas.openxmlformats.org/drawingml/2006/main" noChangeAspect="1"/>
-            </wp:cNvGraphicFramePr>
-            <a:graphic xmlns:a="http://schemas.openxmlformats.org/drawingml/2006/main">
-              <a:graphicData uri="http://schemas.openxmlformats.org/drawingml/2006/picture">
-                <pic:pic xmlns:pic="http://schemas.openxmlformats.org/drawingml/2006/picture">
-                  <pic:nvPicPr>
-                    <pic:cNvPr id="1" name=""/>
-                    <pic:cNvPicPr/>
-                  </pic:nvPicPr>
-                  <pic:blipFill>
-                    <a:blip r:embed="rId21"/>
-                    <a:stretch>
-                      <a:fillRect/>
-                    </a:stretch>
-                  </pic:blipFill>
-                  <pic:spPr>
-                    <a:xfrm>
-                      <a:off x="0" y="0"/>
-                      <a:ext cx="5612130" cy="2120265"/>
-                    </a:xfrm>
-                    <a:prstGeom prst="rect">
-                      <a:avLst/>
-                    </a:prstGeom>
-                  </pic:spPr>
-                </pic:pic>
-              </a:graphicData>
-            </a:graphic>
-          </wp:inline>
-        </w:drawing>
-      </w:r>
-    </w:p>
-    <w:p>
-      <w:pPr>
-        <w:pStyle w:val="Ttulo1"/>
-        <w:jc w:val="center"/>
-        <w:rPr>
-          <w:rFonts w:eastAsiaTheme="majorEastAsia"/>
-        </w:rPr>
-      </w:pPr>
-      <w:r>
-        <w:rPr>
-          <w:rFonts w:eastAsiaTheme="majorEastAsia"/>
-        </w:rPr>
-        <w:drawing>
-          <wp:inline distT="0" distB="0" distL="0" distR="0" wp14:anchorId="3AFA1823" wp14:editId="22F1BD95">
-            <wp:extent cx="5612130" cy="476885"/>
-            <wp:effectExtent l="0" t="0" r="7620" b="0"/>
-            <wp:docPr id="22" name="Imagen 22"/>
-            <wp:cNvGraphicFramePr>
-              <a:graphicFrameLocks xmlns:a="http://schemas.openxmlformats.org/drawingml/2006/main" noChangeAspect="1"/>
-            </wp:cNvGraphicFramePr>
-            <a:graphic xmlns:a="http://schemas.openxmlformats.org/drawingml/2006/main">
-              <a:graphicData uri="http://schemas.openxmlformats.org/drawingml/2006/picture">
-                <pic:pic xmlns:pic="http://schemas.openxmlformats.org/drawingml/2006/picture">
-                  <pic:nvPicPr>
-                    <pic:cNvPr id="1" name=""/>
-                    <pic:cNvPicPr/>
-                  </pic:nvPicPr>
-                  <pic:blipFill>
-                    <a:blip r:embed="rId22"/>
-                    <a:stretch>
-                      <a:fillRect/>
-                    </a:stretch>
-                  </pic:blipFill>
-                  <pic:spPr>
-                    <a:xfrm>
-                      <a:off x="0" y="0"/>
-                      <a:ext cx="5612130" cy="476885"/>
-                    </a:xfrm>
-                    <a:prstGeom prst="rect">
-                      <a:avLst/>
-                    </a:prstGeom>
-                  </pic:spPr>
-                </pic:pic>
-              </a:graphicData>
-            </a:graphic>
-          </wp:inline>
-        </w:drawing>
-      </w:r>
-    </w:p>
-    <w:p>
-      <w:pPr>
-        <w:pStyle w:val="Ttulo1"/>
-        <w:jc w:val="center"/>
-        <w:rPr>
-          <w:rFonts w:eastAsiaTheme="majorEastAsia"/>
-        </w:rPr>
-      </w:pPr>
-      <w:r>
-        <w:rPr>
-          <w:rFonts w:eastAsiaTheme="majorEastAsia"/>
-        </w:rPr>
-        <w:lastRenderedPageBreak/>
-        <w:drawing>
-          <wp:inline distT="0" distB="0" distL="0" distR="0" wp14:anchorId="4156EC6E" wp14:editId="05277245">
-            <wp:extent cx="5546629" cy="3016819"/>
-            <wp:effectExtent l="0" t="0" r="0" b="0"/>
-            <wp:docPr id="23" name="Imagen 23"/>
-            <wp:cNvGraphicFramePr>
-              <a:graphicFrameLocks xmlns:a="http://schemas.openxmlformats.org/drawingml/2006/main" noChangeAspect="1"/>
-            </wp:cNvGraphicFramePr>
-            <a:graphic xmlns:a="http://schemas.openxmlformats.org/drawingml/2006/main">
-              <a:graphicData uri="http://schemas.openxmlformats.org/drawingml/2006/picture">
-                <pic:pic xmlns:pic="http://schemas.openxmlformats.org/drawingml/2006/picture">
-                  <pic:nvPicPr>
-                    <pic:cNvPr id="1" name=""/>
-                    <pic:cNvPicPr/>
-                  </pic:nvPicPr>
-                  <pic:blipFill>
-                    <a:blip r:embed="rId23"/>
-                    <a:stretch>
-                      <a:fillRect/>
-                    </a:stretch>
-                  </pic:blipFill>
-                  <pic:spPr>
-                    <a:xfrm>
-                      <a:off x="0" y="0"/>
-                      <a:ext cx="5577834" cy="3033791"/>
-                    </a:xfrm>
-                    <a:prstGeom prst="rect">
-                      <a:avLst/>
-                    </a:prstGeom>
-                  </pic:spPr>
-                </pic:pic>
-              </a:graphicData>
-            </a:graphic>
-          </wp:inline>
-        </w:drawing>
-      </w:r>
-    </w:p>
-    <w:p>
-      <w:pPr>
-        <w:rPr>
-          <w:lang w:eastAsia="es-CO"/>
-        </w:rPr>
-      </w:pPr>
-      <w:r>
-        <w:rPr>
-          <w:lang w:eastAsia="es-CO"/>
-        </w:rPr>
-        <w:t>Lo que aprendimos en esta aula:</w:t>
-      </w:r>
-    </w:p>
-    <w:p>
-      <w:pPr>
-        <w:pStyle w:val="Prrafodelista"/>
-        <w:numPr>
-          <w:ilvl w:val="0"/>
-          <w:numId w:val="14"/>
-        </w:numPr>
-        <w:rPr>
-          <w:lang w:eastAsia="es-CO"/>
-        </w:rPr>
-      </w:pPr>
-      <w:r>
-        <w:rPr>
-          <w:lang w:eastAsia="es-CO"/>
-        </w:rPr>
-        <w:t>Como atraer visualizaciones a nuestras publicaciones</w:t>
-      </w:r>
-    </w:p>
-    <w:p>
-      <w:pPr>
-        <w:pStyle w:val="Prrafodelista"/>
-        <w:numPr>
-          <w:ilvl w:val="0"/>
-          <w:numId w:val="14"/>
-        </w:numPr>
-        <w:rPr>
-          <w:lang w:eastAsia="es-CO"/>
-        </w:rPr>
-      </w:pPr>
-      <w:proofErr w:type="spellStart"/>
-      <w:r>
-        <w:rPr>
-          <w:lang w:eastAsia="es-CO"/>
-        </w:rPr>
-        <w:t>Tips</w:t>
-      </w:r>
-      <w:proofErr w:type="spellEnd"/>
-      <w:r>
-        <w:rPr>
-          <w:lang w:eastAsia="es-CO"/>
-        </w:rPr>
-        <w:t xml:space="preserve"> para dejar nuestros posts más atractivos</w:t>
-      </w:r>
-    </w:p>
-    <w:p>
-      <w:pPr>
-        <w:pStyle w:val="Prrafodelista"/>
-        <w:numPr>
-          <w:ilvl w:val="0"/>
-          <w:numId w:val="14"/>
-        </w:numPr>
-        <w:rPr>
-          <w:lang w:eastAsia="es-CO"/>
-        </w:rPr>
-      </w:pPr>
-      <w:r>
-        <w:rPr>
-          <w:lang w:eastAsia="es-CO"/>
-        </w:rPr>
-        <w:t>El contenido siempre será nuestro aliado en LinkedIn</w:t>
-      </w:r>
-    </w:p>
-    <w:p>
-      <w:pPr>
-        <w:pStyle w:val="Ttulo1"/>
-        <w:jc w:val="center"/>
-        <w:rPr>
-          <w:rFonts w:eastAsiaTheme="majorEastAsia"/>
-        </w:rPr>
-      </w:pPr>
-    </w:p>
-    <w:p>
-      <w:pPr>
-        <w:pStyle w:val="Ttulo1"/>
-        <w:rPr>
-          <w:rFonts w:eastAsiaTheme="majorEastAsia"/>
-        </w:rPr>
-      </w:pPr>
-    </w:p>
-    <w:p/>
-    <w:p/>
     <w:sectPr>
       <w:pgSz w:w="12240" w:h="15840"/>
       <w:pgMar w:top="1417" w:right="1701" w:bottom="1417" w:left="1701" w:header="708" w:footer="708" w:gutter="0"/>
@@ -2219,7 +479,7 @@
 </file>
 
 <file path=word/numbering.xml><?xml version="1.0" encoding="utf-8"?>
-<w:numbering xmlns:wpc="http://schemas.microsoft.com/office/word/2010/wordprocessingCanvas" xmlns:cx="http://schemas.microsoft.com/office/drawing/2014/chartex" xmlns:cx1="http://schemas.microsoft.com/office/drawing/2015/9/8/chartex" xmlns:cx2="http://schemas.microsoft.com/office/drawing/2015/10/21/chartex" xmlns:cx3="http://schemas.microsoft.com/office/drawing/2016/5/9/chartex" xmlns:cx4="http://schemas.microsoft.com/office/drawing/2016/5/10/chartex" xmlns:cx5="http://schemas.microsoft.com/office/drawing/2016/5/11/chartex" xmlns:cx6="http://schemas.microsoft.com/office/drawing/2016/5/12/chartex" xmlns:cx7="http://schemas.microsoft.com/office/drawing/2016/5/13/chartex" xmlns:cx8="http://schemas.microsoft.com/office/drawing/2016/5/14/chartex" xmlns:mc="http://schemas.openxmlformats.org/markup-compatibility/2006" xmlns:aink="http://schemas.microsoft.com/office/drawing/2016/ink" xmlns:am3d="http://schemas.microsoft.com/office/drawing/2017/model3d" xmlns:o="urn:schemas-microsoft-com:office:office" xmlns:oel="http://schemas.microsoft.com/office/2019/extlst" xmlns:r="http://schemas.openxmlformats.org/officeDocument/2006/relationships" xmlns:m="http://schemas.openxmlformats.org/officeDocument/2006/math" xmlns:v="urn:schemas-microsoft-com:vml" xmlns:wp14="http://schemas.microsoft.com/office/word/2010/wordprocessingDrawing" xmlns:wp="http://schemas.openxmlformats.org/drawingml/2006/wordprocessingDrawing" xmlns:w10="urn:schemas-microsoft-com:office:word" xmlns:w="http://schemas.openxmlformats.org/wordprocessingml/2006/main" xmlns:w14="http://schemas.microsoft.com/office/word/2010/wordml" xmlns:w15="http://schemas.microsoft.com/office/word/2012/wordml" xmlns:w16cex="http://schemas.microsoft.com/office/word/2018/wordml/cex" xmlns:w16cid="http://schemas.microsoft.com/office/word/2016/wordml/cid" xmlns:w16="http://schemas.microsoft.com/office/word/2018/wordml" xmlns:w16sdtdh="http://schemas.microsoft.com/office/word/2020/wordml/sdtdatahash" xmlns:w16se="http://schemas.microsoft.com/office/word/2015/wordml/symex" xmlns:wpg="http://schemas.microsoft.com/office/word/2010/wordprocessingGroup" xmlns:wpi="http://schemas.microsoft.com/office/word/2010/wordprocessingInk" xmlns:wne="http://schemas.microsoft.com/office/word/2006/wordml" xmlns:wps="http://schemas.microsoft.com/office/word/2010/wordprocessingShape" mc:Ignorable="w14 w15 w16se w16cid w16 w16cex w16sdtdh wp14">
+<w:numbering xmlns:wpc="http://schemas.microsoft.com/office/word/2010/wordprocessingCanvas" xmlns:cx="http://schemas.microsoft.com/office/drawing/2014/chartex" xmlns:cx1="http://schemas.microsoft.com/office/drawing/2015/9/8/chartex" xmlns:cx2="http://schemas.microsoft.com/office/drawing/2015/10/21/chartex" xmlns:cx3="http://schemas.microsoft.com/office/drawing/2016/5/9/chartex" xmlns:cx4="http://schemas.microsoft.com/office/drawing/2016/5/10/chartex" xmlns:cx5="http://schemas.microsoft.com/office/drawing/2016/5/11/chartex" xmlns:cx6="http://schemas.microsoft.com/office/drawing/2016/5/12/chartex" xmlns:cx7="http://schemas.microsoft.com/office/drawing/2016/5/13/chartex" xmlns:cx8="http://schemas.microsoft.com/office/drawing/2016/5/14/chartex" xmlns:mc="http://schemas.openxmlformats.org/markup-compatibility/2006" xmlns:aink="http://schemas.microsoft.com/office/drawing/2016/ink" xmlns:am3d="http://schemas.microsoft.com/office/drawing/2017/model3d" xmlns:o="urn:schemas-microsoft-com:office:office" xmlns:oel="http://schemas.microsoft.com/office/2019/extlst" xmlns:r="http://schemas.openxmlformats.org/officeDocument/2006/relationships" xmlns:m="http://schemas.openxmlformats.org/officeDocument/2006/math" xmlns:v="urn:schemas-microsoft-com:vml" xmlns:wp14="http://schemas.microsoft.com/office/word/2010/wordprocessingDrawing" xmlns:wp="http://schemas.openxmlformats.org/drawingml/2006/wordprocessingDrawing" xmlns:w10="urn:schemas-microsoft-com:office:word" xmlns:w="http://schemas.openxmlformats.org/wordprocessingml/2006/main" xmlns:w14="http://schemas.microsoft.com/office/word/2010/wordml" xmlns:w15="http://schemas.microsoft.com/office/word/2012/wordml" xmlns:w16cex="http://schemas.microsoft.com/office/word/2018/wordml/cex" xmlns:w16cid="http://schemas.microsoft.com/office/word/2016/wordml/cid" xmlns:w16="http://schemas.microsoft.com/office/word/2018/wordml" xmlns:w16du="http://schemas.microsoft.com/office/word/2023/wordml/word16du" xmlns:w16sdtdh="http://schemas.microsoft.com/office/word/2020/wordml/sdtdatahash" xmlns:w16se="http://schemas.microsoft.com/office/word/2015/wordml/symex" xmlns:wpg="http://schemas.microsoft.com/office/word/2010/wordprocessingGroup" xmlns:wpi="http://schemas.microsoft.com/office/word/2010/wordprocessingInk" xmlns:wne="http://schemas.microsoft.com/office/word/2006/wordml" xmlns:wps="http://schemas.microsoft.com/office/word/2010/wordprocessingShape" mc:Ignorable="w14 w15 w16se w16cid w16 w16cex w16sdtdh wp14">
   <w:abstractNum w:abstractNumId="0" w15:restartNumberingAfterBreak="0">
     <w:nsid w:val="0AB564A5"/>
     <w:multiLevelType w:val="hybridMultilevel"/>

</xml_diff>

<commit_message>
Esqueleto Curso de HTML5 y CSS3 parte 2: Posicionamiento, listas y navegación
</commit_message>
<xml_diff>
--- a/PRIMERA ETAPA/Principiante en Programación G5 - ONE/Crea tus primeras páginas web/2. Curso de HTML5 y CSS3 parte 2 Posicionamiento, listas y navegación/Notas.docx
+++ b/PRIMERA ETAPA/Principiante en Programación G5 - ONE/Crea tus primeras páginas web/2. Curso de HTML5 y CSS3 parte 2 Posicionamiento, listas y navegación/Notas.docx
@@ -18,6 +18,9 @@
       <w:r>
         <w:t>HTML5 y CSS3 parte 2: Posicionamiento, listas y navegación</w:t>
       </w:r>
+      <w:r>
+        <w:t>.</w:t>
+      </w:r>
     </w:p>
     <w:p>
       <w:pPr>
@@ -252,21 +255,7 @@
           <w:rFonts w:eastAsiaTheme="majorEastAsia"/>
         </w:rPr>
         <w:lastRenderedPageBreak/>
-        <w:t xml:space="preserve">Reforzando el </w:t>
-      </w:r>
-      <w:proofErr w:type="spellStart"/>
-      <w:r>
-        <w:rPr>
-          <w:rFonts w:eastAsiaTheme="majorEastAsia"/>
-        </w:rPr>
-        <w:t>inline</w:t>
-      </w:r>
-      <w:proofErr w:type="spellEnd"/>
-      <w:r>
-        <w:rPr>
-          <w:rFonts w:eastAsiaTheme="majorEastAsia"/>
-        </w:rPr>
-        <w:t>-block:</w:t>
+        <w:t>Reforzando el inline-block:</w:t>
       </w:r>
     </w:p>
     <w:p>

</xml_diff>

<commit_message>
Curso Completado de HTML5 y CSS3 parte 2: Mi primera página web
</commit_message>
<xml_diff>
--- a/PRIMERA ETAPA/Principiante en Programación G5 - ONE/Crea tus primeras páginas web/2. Curso de HTML5 y CSS3 parte 2 Posicionamiento, listas y navegación/Notas.docx
+++ b/PRIMERA ETAPA/Principiante en Programación G5 - ONE/Crea tus primeras páginas web/2. Curso de HTML5 y CSS3 parte 2 Posicionamiento, listas y navegación/Notas.docx
@@ -53,12 +53,13 @@
         <w:rPr>
           <w:rFonts w:eastAsiaTheme="majorEastAsia"/>
         </w:rPr>
-        <w:t>Revisión:</w:t>
+        <w:t>Nueva página:</w:t>
       </w:r>
     </w:p>
     <w:p>
       <w:pPr>
         <w:pStyle w:val="Ttulo1"/>
+        <w:jc w:val="center"/>
         <w:rPr>
           <w:rFonts w:eastAsiaTheme="majorEastAsia"/>
           <w:u w:val="single"/>
@@ -67,8 +68,43 @@
       <w:r>
         <w:rPr>
           <w:rFonts w:eastAsiaTheme="majorEastAsia"/>
-        </w:rPr>
-        <w:t>Nueva página:</w:t>
+          <w:u w:val="single"/>
+        </w:rPr>
+        <w:drawing>
+          <wp:inline distT="0" distB="0" distL="0" distR="0" wp14:anchorId="09F0DBCF" wp14:editId="782D4653">
+            <wp:extent cx="3419952" cy="3372321"/>
+            <wp:effectExtent l="0" t="0" r="0" b="0"/>
+            <wp:docPr id="1" name="Imagen 1"/>
+            <wp:cNvGraphicFramePr>
+              <a:graphicFrameLocks xmlns:a="http://schemas.openxmlformats.org/drawingml/2006/main" noChangeAspect="1"/>
+            </wp:cNvGraphicFramePr>
+            <a:graphic xmlns:a="http://schemas.openxmlformats.org/drawingml/2006/main">
+              <a:graphicData uri="http://schemas.openxmlformats.org/drawingml/2006/picture">
+                <pic:pic xmlns:pic="http://schemas.openxmlformats.org/drawingml/2006/picture">
+                  <pic:nvPicPr>
+                    <pic:cNvPr id="1" name=""/>
+                    <pic:cNvPicPr/>
+                  </pic:nvPicPr>
+                  <pic:blipFill>
+                    <a:blip r:embed="rId5"/>
+                    <a:stretch>
+                      <a:fillRect/>
+                    </a:stretch>
+                  </pic:blipFill>
+                  <pic:spPr>
+                    <a:xfrm>
+                      <a:off x="0" y="0"/>
+                      <a:ext cx="3419952" cy="3372321"/>
+                    </a:xfrm>
+                    <a:prstGeom prst="rect">
+                      <a:avLst/>
+                    </a:prstGeom>
+                  </pic:spPr>
+                </pic:pic>
+              </a:graphicData>
+            </a:graphic>
+          </wp:inline>
+        </w:drawing>
       </w:r>
     </w:p>
     <w:p>
@@ -88,14 +124,207 @@
     <w:p>
       <w:pPr>
         <w:pStyle w:val="Ttulo1"/>
-        <w:rPr>
-          <w:rFonts w:eastAsiaTheme="majorEastAsia"/>
-        </w:rPr>
-      </w:pPr>
-      <w:r>
-        <w:rPr>
-          <w:rFonts w:eastAsiaTheme="majorEastAsia"/>
-        </w:rPr>
+        <w:jc w:val="center"/>
+        <w:rPr>
+          <w:rFonts w:eastAsiaTheme="majorEastAsia"/>
+        </w:rPr>
+      </w:pPr>
+      <w:r>
+        <w:rPr>
+          <w:rFonts w:eastAsiaTheme="majorEastAsia"/>
+        </w:rPr>
+        <w:drawing>
+          <wp:inline distT="0" distB="0" distL="0" distR="0" wp14:anchorId="6F471C42" wp14:editId="1613FE0D">
+            <wp:extent cx="3181794" cy="1657581"/>
+            <wp:effectExtent l="0" t="0" r="0" b="0"/>
+            <wp:docPr id="2" name="Imagen 2"/>
+            <wp:cNvGraphicFramePr>
+              <a:graphicFrameLocks xmlns:a="http://schemas.openxmlformats.org/drawingml/2006/main" noChangeAspect="1"/>
+            </wp:cNvGraphicFramePr>
+            <a:graphic xmlns:a="http://schemas.openxmlformats.org/drawingml/2006/main">
+              <a:graphicData uri="http://schemas.openxmlformats.org/drawingml/2006/picture">
+                <pic:pic xmlns:pic="http://schemas.openxmlformats.org/drawingml/2006/picture">
+                  <pic:nvPicPr>
+                    <pic:cNvPr id="1" name=""/>
+                    <pic:cNvPicPr/>
+                  </pic:nvPicPr>
+                  <pic:blipFill>
+                    <a:blip r:embed="rId6"/>
+                    <a:stretch>
+                      <a:fillRect/>
+                    </a:stretch>
+                  </pic:blipFill>
+                  <pic:spPr>
+                    <a:xfrm>
+                      <a:off x="0" y="0"/>
+                      <a:ext cx="3181794" cy="1657581"/>
+                    </a:xfrm>
+                    <a:prstGeom prst="rect">
+                      <a:avLst/>
+                    </a:prstGeom>
+                  </pic:spPr>
+                </pic:pic>
+              </a:graphicData>
+            </a:graphic>
+          </wp:inline>
+        </w:drawing>
+      </w:r>
+    </w:p>
+    <w:p>
+      <w:pPr>
+        <w:pStyle w:val="Ttulo1"/>
+        <w:jc w:val="center"/>
+        <w:rPr>
+          <w:rFonts w:eastAsiaTheme="majorEastAsia"/>
+        </w:rPr>
+      </w:pPr>
+      <w:r>
+        <w:rPr>
+          <w:rFonts w:eastAsiaTheme="majorEastAsia"/>
+        </w:rPr>
+        <w:lastRenderedPageBreak/>
+        <w:drawing>
+          <wp:inline distT="0" distB="0" distL="0" distR="0" wp14:anchorId="6521BE6F" wp14:editId="5464C8D1">
+            <wp:extent cx="5612130" cy="4348480"/>
+            <wp:effectExtent l="0" t="0" r="7620" b="0"/>
+            <wp:docPr id="3" name="Imagen 3"/>
+            <wp:cNvGraphicFramePr>
+              <a:graphicFrameLocks xmlns:a="http://schemas.openxmlformats.org/drawingml/2006/main" noChangeAspect="1"/>
+            </wp:cNvGraphicFramePr>
+            <a:graphic xmlns:a="http://schemas.openxmlformats.org/drawingml/2006/main">
+              <a:graphicData uri="http://schemas.openxmlformats.org/drawingml/2006/picture">
+                <pic:pic xmlns:pic="http://schemas.openxmlformats.org/drawingml/2006/picture">
+                  <pic:nvPicPr>
+                    <pic:cNvPr id="1" name=""/>
+                    <pic:cNvPicPr/>
+                  </pic:nvPicPr>
+                  <pic:blipFill>
+                    <a:blip r:embed="rId7"/>
+                    <a:stretch>
+                      <a:fillRect/>
+                    </a:stretch>
+                  </pic:blipFill>
+                  <pic:spPr>
+                    <a:xfrm>
+                      <a:off x="0" y="0"/>
+                      <a:ext cx="5612130" cy="4348480"/>
+                    </a:xfrm>
+                    <a:prstGeom prst="rect">
+                      <a:avLst/>
+                    </a:prstGeom>
+                  </pic:spPr>
+                </pic:pic>
+              </a:graphicData>
+            </a:graphic>
+          </wp:inline>
+        </w:drawing>
+      </w:r>
+    </w:p>
+    <w:p>
+      <w:pPr>
+        <w:pStyle w:val="Ttulo1"/>
+        <w:rPr>
+          <w:rFonts w:eastAsiaTheme="majorEastAsia"/>
+        </w:rPr>
+      </w:pPr>
+      <w:r>
+        <w:rPr>
+          <w:rFonts w:eastAsiaTheme="majorEastAsia"/>
+        </w:rPr>
+        <w:t>Lo que aprendimos:</w:t>
+      </w:r>
+    </w:p>
+    <w:p>
+      <w:pPr>
+        <w:rPr>
+          <w:szCs w:val="36"/>
+        </w:rPr>
+      </w:pPr>
+      <w:r>
+        <w:rPr>
+          <w:szCs w:val="36"/>
+        </w:rPr>
+        <w:t>Lo que aprendimos en esta aula:</w:t>
+      </w:r>
+    </w:p>
+    <w:p>
+      <w:pPr>
+        <w:numPr>
+          <w:ilvl w:val="0"/>
+          <w:numId w:val="15"/>
+        </w:numPr>
+        <w:rPr>
+          <w:szCs w:val="36"/>
+        </w:rPr>
+      </w:pPr>
+      <w:r>
+        <w:rPr>
+          <w:szCs w:val="36"/>
+        </w:rPr>
+        <w:t>Una revisión del contenido aprendido en el entrenamiento anterior.</w:t>
+      </w:r>
+    </w:p>
+    <w:p>
+      <w:pPr>
+        <w:numPr>
+          <w:ilvl w:val="0"/>
+          <w:numId w:val="15"/>
+        </w:numPr>
+        <w:rPr>
+          <w:szCs w:val="36"/>
+        </w:rPr>
+      </w:pPr>
+      <w:r>
+        <w:rPr>
+          <w:szCs w:val="36"/>
+        </w:rPr>
+        <w:t>Una revisión de la base de una página HTML.</w:t>
+      </w:r>
+    </w:p>
+    <w:p>
+      <w:pPr>
+        <w:numPr>
+          <w:ilvl w:val="0"/>
+          <w:numId w:val="15"/>
+        </w:numPr>
+        <w:rPr>
+          <w:szCs w:val="36"/>
+        </w:rPr>
+      </w:pPr>
+      <w:r>
+        <w:rPr>
+          <w:szCs w:val="36"/>
+        </w:rPr>
+        <w:t>Lista HTML no ordenada</w:t>
+      </w:r>
+    </w:p>
+    <w:p>
+      <w:pPr>
+        <w:rPr>
+          <w:szCs w:val="36"/>
+        </w:rPr>
+      </w:pPr>
+    </w:p>
+    <w:p>
+      <w:pPr>
+        <w:rPr>
+          <w:szCs w:val="36"/>
+        </w:rPr>
+      </w:pPr>
+    </w:p>
+    <w:p/>
+    <w:p>
+      <w:pPr>
+        <w:pStyle w:val="Ttulo1"/>
+        <w:rPr>
+          <w:rFonts w:eastAsiaTheme="majorEastAsia"/>
+        </w:rPr>
+      </w:pPr>
+      <w:r>
+        <w:rPr>
+          <w:rFonts w:eastAsiaTheme="majorEastAsia"/>
+        </w:rPr>
+        <w:lastRenderedPageBreak/>
         <w:t xml:space="preserve">Clase 2: </w:t>
       </w:r>
       <w:r>
@@ -122,6 +351,58 @@
     <w:p>
       <w:pPr>
         <w:pStyle w:val="Ttulo1"/>
+        <w:jc w:val="center"/>
+        <w:rPr>
+          <w:rFonts w:eastAsiaTheme="majorEastAsia"/>
+        </w:rPr>
+      </w:pPr>
+      <w:r>
+        <w:rPr>
+          <w:rFonts w:eastAsiaTheme="majorEastAsia"/>
+        </w:rPr>
+        <w:drawing>
+          <wp:inline distT="0" distB="0" distL="0" distR="0" wp14:anchorId="40AF1121" wp14:editId="1730F59C">
+            <wp:extent cx="3343742" cy="1257475"/>
+            <wp:effectExtent l="0" t="0" r="9525" b="0"/>
+            <wp:docPr id="4" name="Imagen 4"/>
+            <wp:cNvGraphicFramePr>
+              <a:graphicFrameLocks xmlns:a="http://schemas.openxmlformats.org/drawingml/2006/main" noChangeAspect="1"/>
+            </wp:cNvGraphicFramePr>
+            <a:graphic xmlns:a="http://schemas.openxmlformats.org/drawingml/2006/main">
+              <a:graphicData uri="http://schemas.openxmlformats.org/drawingml/2006/picture">
+                <pic:pic xmlns:pic="http://schemas.openxmlformats.org/drawingml/2006/picture">
+                  <pic:nvPicPr>
+                    <pic:cNvPr id="1" name=""/>
+                    <pic:cNvPicPr/>
+                  </pic:nvPicPr>
+                  <pic:blipFill>
+                    <a:blip r:embed="rId8"/>
+                    <a:stretch>
+                      <a:fillRect/>
+                    </a:stretch>
+                  </pic:blipFill>
+                  <pic:spPr>
+                    <a:xfrm>
+                      <a:off x="0" y="0"/>
+                      <a:ext cx="3343742" cy="1257475"/>
+                    </a:xfrm>
+                    <a:prstGeom prst="rect">
+                      <a:avLst/>
+                    </a:prstGeom>
+                  </pic:spPr>
+                </pic:pic>
+              </a:graphicData>
+            </a:graphic>
+          </wp:inline>
+        </w:drawing>
+      </w:r>
+    </w:p>
+    <w:p>
+      <w:pPr>
+        <w:pStyle w:val="Ttulo1"/>
+        <w:tabs>
+          <w:tab w:val="left" w:pos="4427"/>
+        </w:tabs>
         <w:rPr>
           <w:rFonts w:eastAsiaTheme="majorEastAsia"/>
         </w:rPr>
@@ -132,10 +413,216 @@
         </w:rPr>
         <w:t>Ajustando la lista:</w:t>
       </w:r>
+      <w:r>
+        <w:rPr>
+          <w:rFonts w:eastAsiaTheme="majorEastAsia"/>
+        </w:rPr>
+        <w:tab/>
+      </w:r>
     </w:p>
     <w:p>
       <w:pPr>
         <w:pStyle w:val="Ttulo1"/>
+        <w:tabs>
+          <w:tab w:val="left" w:pos="4427"/>
+        </w:tabs>
+        <w:jc w:val="center"/>
+        <w:rPr>
+          <w:rFonts w:eastAsiaTheme="majorEastAsia"/>
+        </w:rPr>
+      </w:pPr>
+      <w:r>
+        <w:rPr>
+          <w:rFonts w:eastAsiaTheme="majorEastAsia"/>
+        </w:rPr>
+        <w:drawing>
+          <wp:inline distT="0" distB="0" distL="0" distR="0" wp14:anchorId="19AE1998" wp14:editId="4718A606">
+            <wp:extent cx="1867161" cy="1695687"/>
+            <wp:effectExtent l="0" t="0" r="0" b="0"/>
+            <wp:docPr id="5" name="Imagen 5"/>
+            <wp:cNvGraphicFramePr>
+              <a:graphicFrameLocks xmlns:a="http://schemas.openxmlformats.org/drawingml/2006/main" noChangeAspect="1"/>
+            </wp:cNvGraphicFramePr>
+            <a:graphic xmlns:a="http://schemas.openxmlformats.org/drawingml/2006/main">
+              <a:graphicData uri="http://schemas.openxmlformats.org/drawingml/2006/picture">
+                <pic:pic xmlns:pic="http://schemas.openxmlformats.org/drawingml/2006/picture">
+                  <pic:nvPicPr>
+                    <pic:cNvPr id="1" name=""/>
+                    <pic:cNvPicPr/>
+                  </pic:nvPicPr>
+                  <pic:blipFill>
+                    <a:blip r:embed="rId9"/>
+                    <a:stretch>
+                      <a:fillRect/>
+                    </a:stretch>
+                  </pic:blipFill>
+                  <pic:spPr>
+                    <a:xfrm>
+                      <a:off x="0" y="0"/>
+                      <a:ext cx="1867161" cy="1695687"/>
+                    </a:xfrm>
+                    <a:prstGeom prst="rect">
+                      <a:avLst/>
+                    </a:prstGeom>
+                  </pic:spPr>
+                </pic:pic>
+              </a:graphicData>
+            </a:graphic>
+          </wp:inline>
+        </w:drawing>
+      </w:r>
+    </w:p>
+    <w:p>
+      <w:pPr>
+        <w:pStyle w:val="Ttulo1"/>
+        <w:tabs>
+          <w:tab w:val="left" w:pos="4427"/>
+        </w:tabs>
+        <w:rPr>
+          <w:rFonts w:eastAsiaTheme="majorEastAsia"/>
+        </w:rPr>
+      </w:pPr>
+      <w:r>
+        <w:rPr>
+          <w:rFonts w:eastAsiaTheme="majorEastAsia"/>
+        </w:rPr>
+        <w:drawing>
+          <wp:inline distT="0" distB="0" distL="0" distR="0" wp14:anchorId="0433D0A3" wp14:editId="2E204B56">
+            <wp:extent cx="5612130" cy="2426970"/>
+            <wp:effectExtent l="0" t="0" r="7620" b="0"/>
+            <wp:docPr id="6" name="Imagen 6"/>
+            <wp:cNvGraphicFramePr>
+              <a:graphicFrameLocks xmlns:a="http://schemas.openxmlformats.org/drawingml/2006/main" noChangeAspect="1"/>
+            </wp:cNvGraphicFramePr>
+            <a:graphic xmlns:a="http://schemas.openxmlformats.org/drawingml/2006/main">
+              <a:graphicData uri="http://schemas.openxmlformats.org/drawingml/2006/picture">
+                <pic:pic xmlns:pic="http://schemas.openxmlformats.org/drawingml/2006/picture">
+                  <pic:nvPicPr>
+                    <pic:cNvPr id="1" name=""/>
+                    <pic:cNvPicPr/>
+                  </pic:nvPicPr>
+                  <pic:blipFill>
+                    <a:blip r:embed="rId10"/>
+                    <a:stretch>
+                      <a:fillRect/>
+                    </a:stretch>
+                  </pic:blipFill>
+                  <pic:spPr>
+                    <a:xfrm>
+                      <a:off x="0" y="0"/>
+                      <a:ext cx="5612130" cy="2426970"/>
+                    </a:xfrm>
+                    <a:prstGeom prst="rect">
+                      <a:avLst/>
+                    </a:prstGeom>
+                  </pic:spPr>
+                </pic:pic>
+              </a:graphicData>
+            </a:graphic>
+          </wp:inline>
+        </w:drawing>
+      </w:r>
+    </w:p>
+    <w:p>
+      <w:pPr>
+        <w:pStyle w:val="Ttulo1"/>
+        <w:tabs>
+          <w:tab w:val="left" w:pos="4427"/>
+        </w:tabs>
+        <w:rPr>
+          <w:rFonts w:eastAsiaTheme="majorEastAsia"/>
+        </w:rPr>
+      </w:pPr>
+    </w:p>
+    <w:p>
+      <w:pPr>
+        <w:pStyle w:val="Ttulo1"/>
+        <w:tabs>
+          <w:tab w:val="left" w:pos="4427"/>
+        </w:tabs>
+        <w:rPr>
+          <w:rFonts w:eastAsiaTheme="majorEastAsia"/>
+        </w:rPr>
+      </w:pPr>
+      <w:r>
+        <w:rPr>
+          <w:rFonts w:eastAsiaTheme="majorEastAsia"/>
+        </w:rPr>
+        <w:lastRenderedPageBreak/>
+        <w:t>Lo que aprendimos:</w:t>
+      </w:r>
+    </w:p>
+    <w:p>
+      <w:r>
+        <w:t>Lo que aprendimos en esta aula:</w:t>
+      </w:r>
+    </w:p>
+    <w:p>
+      <w:pPr>
+        <w:numPr>
+          <w:ilvl w:val="0"/>
+          <w:numId w:val="16"/>
+        </w:numPr>
+      </w:pPr>
+      <w:r>
+        <w:t>A crear links para otras páginas, sean estas de nuestro proyecto o páginas externas.</w:t>
+      </w:r>
+    </w:p>
+    <w:p>
+      <w:pPr>
+        <w:numPr>
+          <w:ilvl w:val="0"/>
+          <w:numId w:val="16"/>
+        </w:numPr>
+      </w:pPr>
+      <w:r>
+        <w:t xml:space="preserve">Un refuerzo a los estilos </w:t>
+      </w:r>
+      <w:proofErr w:type="spellStart"/>
+      <w:r>
+        <w:t>inline</w:t>
+      </w:r>
+      <w:proofErr w:type="spellEnd"/>
+      <w:r>
+        <w:t xml:space="preserve"> y block.</w:t>
+      </w:r>
+    </w:p>
+    <w:p>
+      <w:pPr>
+        <w:numPr>
+          <w:ilvl w:val="0"/>
+          <w:numId w:val="16"/>
+        </w:numPr>
+      </w:pPr>
+      <w:r>
+        <w:t>Cómo transformar el texto para tener todas las letras mayúsculas.</w:t>
+      </w:r>
+    </w:p>
+    <w:p>
+      <w:pPr>
+        <w:numPr>
+          <w:ilvl w:val="0"/>
+          <w:numId w:val="16"/>
+        </w:numPr>
+      </w:pPr>
+      <w:r>
+        <w:t>Cómo dejar el texto en Negrita con CSS.</w:t>
+      </w:r>
+    </w:p>
+    <w:p>
+      <w:pPr>
+        <w:numPr>
+          <w:ilvl w:val="0"/>
+          <w:numId w:val="16"/>
+        </w:numPr>
+      </w:pPr>
+      <w:r>
+        <w:t>Cómo quitar la decoración del texto.</w:t>
+      </w:r>
+    </w:p>
+    <w:p>
+      <w:pPr>
+        <w:pStyle w:val="Ttulo1"/>
         <w:rPr>
           <w:rFonts w:eastAsiaTheme="majorEastAsia"/>
         </w:rPr>
@@ -170,15 +657,50 @@
     <w:p>
       <w:pPr>
         <w:pStyle w:val="Ttulo1"/>
-        <w:rPr>
-          <w:rFonts w:eastAsiaTheme="majorEastAsia"/>
-        </w:rPr>
-      </w:pPr>
-      <w:r>
-        <w:rPr>
-          <w:rFonts w:eastAsiaTheme="majorEastAsia"/>
-        </w:rPr>
-        <w:t>Como funciona el posicionamiento:</w:t>
+        <w:jc w:val="center"/>
+        <w:rPr>
+          <w:rFonts w:eastAsiaTheme="majorEastAsia"/>
+        </w:rPr>
+      </w:pPr>
+      <w:r>
+        <w:rPr>
+          <w:rFonts w:eastAsiaTheme="majorEastAsia"/>
+        </w:rPr>
+        <w:drawing>
+          <wp:inline distT="0" distB="0" distL="0" distR="0" wp14:anchorId="4A349281" wp14:editId="5EF37DA4">
+            <wp:extent cx="5612130" cy="2092960"/>
+            <wp:effectExtent l="0" t="0" r="7620" b="2540"/>
+            <wp:docPr id="7" name="Imagen 7"/>
+            <wp:cNvGraphicFramePr>
+              <a:graphicFrameLocks xmlns:a="http://schemas.openxmlformats.org/drawingml/2006/main" noChangeAspect="1"/>
+            </wp:cNvGraphicFramePr>
+            <a:graphic xmlns:a="http://schemas.openxmlformats.org/drawingml/2006/main">
+              <a:graphicData uri="http://schemas.openxmlformats.org/drawingml/2006/picture">
+                <pic:pic xmlns:pic="http://schemas.openxmlformats.org/drawingml/2006/picture">
+                  <pic:nvPicPr>
+                    <pic:cNvPr id="1" name=""/>
+                    <pic:cNvPicPr/>
+                  </pic:nvPicPr>
+                  <pic:blipFill>
+                    <a:blip r:embed="rId11"/>
+                    <a:stretch>
+                      <a:fillRect/>
+                    </a:stretch>
+                  </pic:blipFill>
+                  <pic:spPr>
+                    <a:xfrm>
+                      <a:off x="0" y="0"/>
+                      <a:ext cx="5612130" cy="2092960"/>
+                    </a:xfrm>
+                    <a:prstGeom prst="rect">
+                      <a:avLst/>
+                    </a:prstGeom>
+                  </pic:spPr>
+                </pic:pic>
+              </a:graphicData>
+            </a:graphic>
+          </wp:inline>
+        </w:drawing>
       </w:r>
     </w:p>
     <w:p>
@@ -188,24 +710,227 @@
           <w:rFonts w:eastAsiaTheme="majorEastAsia"/>
         </w:rPr>
       </w:pPr>
-      <w:r>
-        <w:rPr>
-          <w:rFonts w:eastAsiaTheme="majorEastAsia"/>
-        </w:rPr>
+    </w:p>
+    <w:p>
+      <w:pPr>
+        <w:pStyle w:val="Ttulo1"/>
+        <w:rPr>
+          <w:rFonts w:eastAsiaTheme="majorEastAsia"/>
+        </w:rPr>
+      </w:pPr>
+    </w:p>
+    <w:p>
+      <w:pPr>
+        <w:pStyle w:val="Ttulo1"/>
+        <w:rPr>
+          <w:rFonts w:eastAsiaTheme="majorEastAsia"/>
+        </w:rPr>
+      </w:pPr>
+      <w:r>
+        <w:rPr>
+          <w:rFonts w:eastAsiaTheme="majorEastAsia"/>
+        </w:rPr>
+        <w:lastRenderedPageBreak/>
         <w:t>Posicionando el encabezado:</w:t>
       </w:r>
     </w:p>
     <w:p>
       <w:pPr>
         <w:pStyle w:val="Ttulo1"/>
-        <w:rPr>
-          <w:rFonts w:eastAsiaTheme="majorEastAsia"/>
-        </w:rPr>
-      </w:pPr>
-      <w:r>
-        <w:rPr>
-          <w:rFonts w:eastAsiaTheme="majorEastAsia"/>
-        </w:rPr>
+        <w:jc w:val="center"/>
+        <w:rPr>
+          <w:rFonts w:eastAsiaTheme="majorEastAsia"/>
+        </w:rPr>
+      </w:pPr>
+      <w:r>
+        <w:rPr>
+          <w:rFonts w:eastAsiaTheme="majorEastAsia"/>
+        </w:rPr>
+        <w:drawing>
+          <wp:inline distT="0" distB="0" distL="0" distR="0" wp14:anchorId="355A14CE" wp14:editId="5BDCE825">
+            <wp:extent cx="2076740" cy="1448002"/>
+            <wp:effectExtent l="0" t="0" r="0" b="0"/>
+            <wp:docPr id="8" name="Imagen 8"/>
+            <wp:cNvGraphicFramePr>
+              <a:graphicFrameLocks xmlns:a="http://schemas.openxmlformats.org/drawingml/2006/main" noChangeAspect="1"/>
+            </wp:cNvGraphicFramePr>
+            <a:graphic xmlns:a="http://schemas.openxmlformats.org/drawingml/2006/main">
+              <a:graphicData uri="http://schemas.openxmlformats.org/drawingml/2006/picture">
+                <pic:pic xmlns:pic="http://schemas.openxmlformats.org/drawingml/2006/picture">
+                  <pic:nvPicPr>
+                    <pic:cNvPr id="1" name=""/>
+                    <pic:cNvPicPr/>
+                  </pic:nvPicPr>
+                  <pic:blipFill>
+                    <a:blip r:embed="rId12"/>
+                    <a:stretch>
+                      <a:fillRect/>
+                    </a:stretch>
+                  </pic:blipFill>
+                  <pic:spPr>
+                    <a:xfrm>
+                      <a:off x="0" y="0"/>
+                      <a:ext cx="2076740" cy="1448002"/>
+                    </a:xfrm>
+                    <a:prstGeom prst="rect">
+                      <a:avLst/>
+                    </a:prstGeom>
+                  </pic:spPr>
+                </pic:pic>
+              </a:graphicData>
+            </a:graphic>
+          </wp:inline>
+        </w:drawing>
+      </w:r>
+    </w:p>
+    <w:p>
+      <w:pPr>
+        <w:pStyle w:val="Ttulo1"/>
+        <w:jc w:val="center"/>
+        <w:rPr>
+          <w:rFonts w:eastAsiaTheme="majorEastAsia"/>
+        </w:rPr>
+      </w:pPr>
+      <w:r>
+        <w:rPr>
+          <w:rFonts w:eastAsiaTheme="majorEastAsia"/>
+        </w:rPr>
+        <w:drawing>
+          <wp:inline distT="0" distB="0" distL="0" distR="0" wp14:anchorId="34C671FE" wp14:editId="1889F06B">
+            <wp:extent cx="5612130" cy="1304290"/>
+            <wp:effectExtent l="0" t="0" r="7620" b="0"/>
+            <wp:docPr id="9" name="Imagen 9"/>
+            <wp:cNvGraphicFramePr>
+              <a:graphicFrameLocks xmlns:a="http://schemas.openxmlformats.org/drawingml/2006/main" noChangeAspect="1"/>
+            </wp:cNvGraphicFramePr>
+            <a:graphic xmlns:a="http://schemas.openxmlformats.org/drawingml/2006/main">
+              <a:graphicData uri="http://schemas.openxmlformats.org/drawingml/2006/picture">
+                <pic:pic xmlns:pic="http://schemas.openxmlformats.org/drawingml/2006/picture">
+                  <pic:nvPicPr>
+                    <pic:cNvPr id="1" name=""/>
+                    <pic:cNvPicPr/>
+                  </pic:nvPicPr>
+                  <pic:blipFill>
+                    <a:blip r:embed="rId13"/>
+                    <a:stretch>
+                      <a:fillRect/>
+                    </a:stretch>
+                  </pic:blipFill>
+                  <pic:spPr>
+                    <a:xfrm>
+                      <a:off x="0" y="0"/>
+                      <a:ext cx="5612130" cy="1304290"/>
+                    </a:xfrm>
+                    <a:prstGeom prst="rect">
+                      <a:avLst/>
+                    </a:prstGeom>
+                  </pic:spPr>
+                </pic:pic>
+              </a:graphicData>
+            </a:graphic>
+          </wp:inline>
+        </w:drawing>
+      </w:r>
+    </w:p>
+    <w:p>
+      <w:pPr>
+        <w:pStyle w:val="Ttulo1"/>
+        <w:rPr>
+          <w:rFonts w:eastAsiaTheme="majorEastAsia"/>
+        </w:rPr>
+      </w:pPr>
+      <w:r>
+        <w:rPr>
+          <w:rFonts w:eastAsiaTheme="majorEastAsia"/>
+        </w:rPr>
+        <w:t>Lo que aprendimos:</w:t>
+      </w:r>
+    </w:p>
+    <w:p>
+      <w:r>
+        <w:t>Lo que aprendimos en esta aula:</w:t>
+      </w:r>
+    </w:p>
+    <w:p>
+      <w:pPr>
+        <w:numPr>
+          <w:ilvl w:val="0"/>
+          <w:numId w:val="17"/>
+        </w:numPr>
+      </w:pPr>
+      <w:r>
+        <w:t>Cómo quitar los estilos que el navegador crea automáticamente.</w:t>
+      </w:r>
+    </w:p>
+    <w:p>
+      <w:pPr>
+        <w:numPr>
+          <w:ilvl w:val="0"/>
+          <w:numId w:val="17"/>
+        </w:numPr>
+      </w:pPr>
+      <w:r>
+        <w:t>Cómo funcionan los posicionamientos </w:t>
+      </w:r>
+      <w:proofErr w:type="spellStart"/>
+      <w:r>
+        <w:rPr>
+          <w:i/>
+          <w:iCs/>
+        </w:rPr>
+        <w:t>static</w:t>
+      </w:r>
+      <w:proofErr w:type="spellEnd"/>
+      <w:r>
+        <w:t>, </w:t>
+      </w:r>
+      <w:r>
+        <w:rPr>
+          <w:i/>
+          <w:iCs/>
+        </w:rPr>
+        <w:t>relative</w:t>
+      </w:r>
+      <w:r>
+        <w:t> y </w:t>
+      </w:r>
+      <w:r>
+        <w:rPr>
+          <w:i/>
+          <w:iCs/>
+        </w:rPr>
+        <w:t>absolute</w:t>
+      </w:r>
+      <w:r>
+        <w:t> de los elementos.</w:t>
+      </w:r>
+    </w:p>
+    <w:p>
+      <w:pPr>
+        <w:numPr>
+          <w:ilvl w:val="0"/>
+          <w:numId w:val="17"/>
+        </w:numPr>
+      </w:pPr>
+      <w:r>
+        <w:t>Cómo posicionar el encabezado de nuestra página.</w:t>
+      </w:r>
+    </w:p>
+    <w:p/>
+    <w:p/>
+    <w:p/>
+    <w:p>
+      <w:pPr>
+        <w:pStyle w:val="Ttulo1"/>
+        <w:rPr>
+          <w:rFonts w:eastAsiaTheme="majorEastAsia"/>
+        </w:rPr>
+      </w:pPr>
+      <w:r>
+        <w:rPr>
+          <w:rFonts w:eastAsiaTheme="majorEastAsia"/>
+        </w:rPr>
+        <w:lastRenderedPageBreak/>
         <w:t xml:space="preserve">Clase 4: </w:t>
       </w:r>
       <w:r>
@@ -226,26 +951,110 @@
         <w:rPr>
           <w:rFonts w:eastAsiaTheme="majorEastAsia"/>
         </w:rPr>
-        <w:t>Divisiones semánticas:</w:t>
+        <w:t>Creando listas complejas:</w:t>
       </w:r>
     </w:p>
     <w:p>
       <w:pPr>
         <w:pStyle w:val="Ttulo1"/>
-        <w:rPr>
-          <w:rFonts w:eastAsiaTheme="majorEastAsia"/>
-        </w:rPr>
-      </w:pPr>
-      <w:r>
-        <w:rPr>
-          <w:rFonts w:eastAsiaTheme="majorEastAsia"/>
-        </w:rPr>
-        <w:t>Creando listas complejas:</w:t>
+        <w:jc w:val="center"/>
+        <w:rPr>
+          <w:rFonts w:eastAsiaTheme="majorEastAsia"/>
+        </w:rPr>
+      </w:pPr>
+      <w:r>
+        <w:rPr>
+          <w:noProof/>
+        </w:rPr>
+        <w:drawing>
+          <wp:inline distT="0" distB="0" distL="0" distR="0" wp14:anchorId="60E67667" wp14:editId="31027EB3">
+            <wp:extent cx="2473853" cy="2324745"/>
+            <wp:effectExtent l="0" t="0" r="3175" b="0"/>
+            <wp:docPr id="10" name="Imagen 10"/>
+            <wp:cNvGraphicFramePr>
+              <a:graphicFrameLocks xmlns:a="http://schemas.openxmlformats.org/drawingml/2006/main" noChangeAspect="1"/>
+            </wp:cNvGraphicFramePr>
+            <a:graphic xmlns:a="http://schemas.openxmlformats.org/drawingml/2006/main">
+              <a:graphicData uri="http://schemas.openxmlformats.org/drawingml/2006/picture">
+                <pic:pic xmlns:pic="http://schemas.openxmlformats.org/drawingml/2006/picture">
+                  <pic:nvPicPr>
+                    <pic:cNvPr id="1" name=""/>
+                    <pic:cNvPicPr/>
+                  </pic:nvPicPr>
+                  <pic:blipFill>
+                    <a:blip r:embed="rId14"/>
+                    <a:stretch>
+                      <a:fillRect/>
+                    </a:stretch>
+                  </pic:blipFill>
+                  <pic:spPr>
+                    <a:xfrm>
+                      <a:off x="0" y="0"/>
+                      <a:ext cx="2479471" cy="2330025"/>
+                    </a:xfrm>
+                    <a:prstGeom prst="rect">
+                      <a:avLst/>
+                    </a:prstGeom>
+                  </pic:spPr>
+                </pic:pic>
+              </a:graphicData>
+            </a:graphic>
+          </wp:inline>
+        </w:drawing>
       </w:r>
     </w:p>
     <w:p>
       <w:pPr>
         <w:pStyle w:val="Ttulo1"/>
+        <w:jc w:val="center"/>
+        <w:rPr>
+          <w:rFonts w:eastAsiaTheme="majorEastAsia"/>
+        </w:rPr>
+      </w:pPr>
+      <w:r>
+        <w:rPr>
+          <w:noProof/>
+        </w:rPr>
+        <w:drawing>
+          <wp:inline distT="0" distB="0" distL="0" distR="0" wp14:anchorId="2D5B4272" wp14:editId="153964A6">
+            <wp:extent cx="1323833" cy="4612945"/>
+            <wp:effectExtent l="0" t="0" r="0" b="0"/>
+            <wp:docPr id="11" name="Imagen 11"/>
+            <wp:cNvGraphicFramePr>
+              <a:graphicFrameLocks xmlns:a="http://schemas.openxmlformats.org/drawingml/2006/main" noChangeAspect="1"/>
+            </wp:cNvGraphicFramePr>
+            <a:graphic xmlns:a="http://schemas.openxmlformats.org/drawingml/2006/main">
+              <a:graphicData uri="http://schemas.openxmlformats.org/drawingml/2006/picture">
+                <pic:pic xmlns:pic="http://schemas.openxmlformats.org/drawingml/2006/picture">
+                  <pic:nvPicPr>
+                    <pic:cNvPr id="1" name=""/>
+                    <pic:cNvPicPr/>
+                  </pic:nvPicPr>
+                  <pic:blipFill>
+                    <a:blip r:embed="rId15"/>
+                    <a:stretch>
+                      <a:fillRect/>
+                    </a:stretch>
+                  </pic:blipFill>
+                  <pic:spPr>
+                    <a:xfrm flipH="1">
+                      <a:off x="0" y="0"/>
+                      <a:ext cx="1340574" cy="4671280"/>
+                    </a:xfrm>
+                    <a:prstGeom prst="rect">
+                      <a:avLst/>
+                    </a:prstGeom>
+                  </pic:spPr>
+                </pic:pic>
+              </a:graphicData>
+            </a:graphic>
+          </wp:inline>
+        </w:drawing>
+      </w:r>
+    </w:p>
+    <w:p>
+      <w:pPr>
+        <w:pStyle w:val="Ttulo1"/>
         <w:rPr>
           <w:rFonts w:eastAsiaTheme="majorEastAsia"/>
         </w:rPr>
@@ -255,34 +1064,374 @@
           <w:rFonts w:eastAsiaTheme="majorEastAsia"/>
         </w:rPr>
         <w:lastRenderedPageBreak/>
-        <w:t>Reforzando el inline-block:</w:t>
+        <w:t xml:space="preserve">Reforzando el </w:t>
+      </w:r>
+      <w:proofErr w:type="spellStart"/>
+      <w:r>
+        <w:rPr>
+          <w:rFonts w:eastAsiaTheme="majorEastAsia"/>
+        </w:rPr>
+        <w:t>inline</w:t>
+      </w:r>
+      <w:proofErr w:type="spellEnd"/>
+      <w:r>
+        <w:rPr>
+          <w:rFonts w:eastAsiaTheme="majorEastAsia"/>
+        </w:rPr>
+        <w:t>-block:</w:t>
       </w:r>
     </w:p>
     <w:p>
       <w:pPr>
         <w:pStyle w:val="Ttulo1"/>
-        <w:rPr>
-          <w:rFonts w:eastAsiaTheme="majorEastAsia"/>
-        </w:rPr>
-      </w:pPr>
-      <w:r>
-        <w:rPr>
-          <w:rFonts w:eastAsiaTheme="majorEastAsia"/>
-        </w:rPr>
+        <w:jc w:val="center"/>
+        <w:rPr>
+          <w:rFonts w:eastAsiaTheme="majorEastAsia"/>
+        </w:rPr>
+      </w:pPr>
+      <w:r>
+        <w:rPr>
+          <w:rFonts w:eastAsiaTheme="majorEastAsia"/>
+        </w:rPr>
+        <w:drawing>
+          <wp:inline distT="0" distB="0" distL="0" distR="0" wp14:anchorId="61CC75BA" wp14:editId="7330862B">
+            <wp:extent cx="1187355" cy="2222485"/>
+            <wp:effectExtent l="0" t="0" r="0" b="6985"/>
+            <wp:docPr id="12" name="Imagen 12"/>
+            <wp:cNvGraphicFramePr>
+              <a:graphicFrameLocks xmlns:a="http://schemas.openxmlformats.org/drawingml/2006/main" noChangeAspect="1"/>
+            </wp:cNvGraphicFramePr>
+            <a:graphic xmlns:a="http://schemas.openxmlformats.org/drawingml/2006/main">
+              <a:graphicData uri="http://schemas.openxmlformats.org/drawingml/2006/picture">
+                <pic:pic xmlns:pic="http://schemas.openxmlformats.org/drawingml/2006/picture">
+                  <pic:nvPicPr>
+                    <pic:cNvPr id="1" name=""/>
+                    <pic:cNvPicPr/>
+                  </pic:nvPicPr>
+                  <pic:blipFill>
+                    <a:blip r:embed="rId16"/>
+                    <a:stretch>
+                      <a:fillRect/>
+                    </a:stretch>
+                  </pic:blipFill>
+                  <pic:spPr>
+                    <a:xfrm>
+                      <a:off x="0" y="0"/>
+                      <a:ext cx="1190544" cy="2228455"/>
+                    </a:xfrm>
+                    <a:prstGeom prst="rect">
+                      <a:avLst/>
+                    </a:prstGeom>
+                  </pic:spPr>
+                </pic:pic>
+              </a:graphicData>
+            </a:graphic>
+          </wp:inline>
+        </w:drawing>
+      </w:r>
+    </w:p>
+    <w:p>
+      <w:pPr>
+        <w:pStyle w:val="Ttulo1"/>
+        <w:jc w:val="center"/>
+        <w:rPr>
+          <w:rFonts w:eastAsiaTheme="majorEastAsia"/>
+        </w:rPr>
+      </w:pPr>
+      <w:r>
+        <w:rPr>
+          <w:noProof/>
+        </w:rPr>
+        <w:drawing>
+          <wp:inline distT="0" distB="0" distL="0" distR="0" wp14:anchorId="51E5CE27" wp14:editId="24C6A5CF">
+            <wp:extent cx="2210938" cy="2142622"/>
+            <wp:effectExtent l="0" t="0" r="0" b="0"/>
+            <wp:docPr id="13" name="Imagen 13"/>
+            <wp:cNvGraphicFramePr>
+              <a:graphicFrameLocks xmlns:a="http://schemas.openxmlformats.org/drawingml/2006/main" noChangeAspect="1"/>
+            </wp:cNvGraphicFramePr>
+            <a:graphic xmlns:a="http://schemas.openxmlformats.org/drawingml/2006/main">
+              <a:graphicData uri="http://schemas.openxmlformats.org/drawingml/2006/picture">
+                <pic:pic xmlns:pic="http://schemas.openxmlformats.org/drawingml/2006/picture">
+                  <pic:nvPicPr>
+                    <pic:cNvPr id="1" name=""/>
+                    <pic:cNvPicPr/>
+                  </pic:nvPicPr>
+                  <pic:blipFill>
+                    <a:blip r:embed="rId17"/>
+                    <a:stretch>
+                      <a:fillRect/>
+                    </a:stretch>
+                  </pic:blipFill>
+                  <pic:spPr>
+                    <a:xfrm>
+                      <a:off x="0" y="0"/>
+                      <a:ext cx="2214957" cy="2146517"/>
+                    </a:xfrm>
+                    <a:prstGeom prst="rect">
+                      <a:avLst/>
+                    </a:prstGeom>
+                  </pic:spPr>
+                </pic:pic>
+              </a:graphicData>
+            </a:graphic>
+          </wp:inline>
+        </w:drawing>
+      </w:r>
+    </w:p>
+    <w:p>
+      <w:pPr>
+        <w:pStyle w:val="Ttulo1"/>
+        <w:jc w:val="center"/>
+        <w:rPr>
+          <w:rFonts w:eastAsiaTheme="majorEastAsia"/>
+        </w:rPr>
+      </w:pPr>
+      <w:r>
+        <w:rPr>
+          <w:rFonts w:eastAsiaTheme="majorEastAsia"/>
+        </w:rPr>
+        <w:drawing>
+          <wp:inline distT="0" distB="0" distL="0" distR="0" wp14:anchorId="35867F09" wp14:editId="3E73DA09">
+            <wp:extent cx="3998794" cy="2837796"/>
+            <wp:effectExtent l="0" t="0" r="1905" b="1270"/>
+            <wp:docPr id="14" name="Imagen 14"/>
+            <wp:cNvGraphicFramePr>
+              <a:graphicFrameLocks xmlns:a="http://schemas.openxmlformats.org/drawingml/2006/main" noChangeAspect="1"/>
+            </wp:cNvGraphicFramePr>
+            <a:graphic xmlns:a="http://schemas.openxmlformats.org/drawingml/2006/main">
+              <a:graphicData uri="http://schemas.openxmlformats.org/drawingml/2006/picture">
+                <pic:pic xmlns:pic="http://schemas.openxmlformats.org/drawingml/2006/picture">
+                  <pic:nvPicPr>
+                    <pic:cNvPr id="1" name=""/>
+                    <pic:cNvPicPr/>
+                  </pic:nvPicPr>
+                  <pic:blipFill>
+                    <a:blip r:embed="rId18"/>
+                    <a:stretch>
+                      <a:fillRect/>
+                    </a:stretch>
+                  </pic:blipFill>
+                  <pic:spPr>
+                    <a:xfrm>
+                      <a:off x="0" y="0"/>
+                      <a:ext cx="4004554" cy="2841884"/>
+                    </a:xfrm>
+                    <a:prstGeom prst="rect">
+                      <a:avLst/>
+                    </a:prstGeom>
+                  </pic:spPr>
+                </pic:pic>
+              </a:graphicData>
+            </a:graphic>
+          </wp:inline>
+        </w:drawing>
+      </w:r>
+    </w:p>
+    <w:p>
+      <w:pPr>
+        <w:pStyle w:val="Ttulo1"/>
+        <w:rPr>
+          <w:rFonts w:eastAsiaTheme="majorEastAsia"/>
+        </w:rPr>
+      </w:pPr>
+      <w:r>
+        <w:rPr>
+          <w:rFonts w:eastAsiaTheme="majorEastAsia"/>
+        </w:rPr>
+        <w:lastRenderedPageBreak/>
         <w:t>Ajustando el tamaño de los elementos:</w:t>
       </w:r>
     </w:p>
     <w:p>
       <w:pPr>
         <w:pStyle w:val="Ttulo1"/>
-        <w:rPr>
-          <w:rFonts w:eastAsiaTheme="majorEastAsia"/>
-        </w:rPr>
-      </w:pPr>
-      <w:r>
-        <w:rPr>
-          <w:rFonts w:eastAsiaTheme="majorEastAsia"/>
-        </w:rPr>
+        <w:jc w:val="center"/>
+        <w:rPr>
+          <w:rFonts w:eastAsiaTheme="majorEastAsia"/>
+        </w:rPr>
+      </w:pPr>
+      <w:r>
+        <w:rPr>
+          <w:rFonts w:eastAsiaTheme="majorEastAsia"/>
+        </w:rPr>
+        <w:drawing>
+          <wp:inline distT="0" distB="0" distL="0" distR="0" wp14:anchorId="7402C8DE" wp14:editId="29E0D2C7">
+            <wp:extent cx="2067213" cy="1228896"/>
+            <wp:effectExtent l="0" t="0" r="9525" b="9525"/>
+            <wp:docPr id="15" name="Imagen 15"/>
+            <wp:cNvGraphicFramePr>
+              <a:graphicFrameLocks xmlns:a="http://schemas.openxmlformats.org/drawingml/2006/main" noChangeAspect="1"/>
+            </wp:cNvGraphicFramePr>
+            <a:graphic xmlns:a="http://schemas.openxmlformats.org/drawingml/2006/main">
+              <a:graphicData uri="http://schemas.openxmlformats.org/drawingml/2006/picture">
+                <pic:pic xmlns:pic="http://schemas.openxmlformats.org/drawingml/2006/picture">
+                  <pic:nvPicPr>
+                    <pic:cNvPr id="1" name=""/>
+                    <pic:cNvPicPr/>
+                  </pic:nvPicPr>
+                  <pic:blipFill>
+                    <a:blip r:embed="rId19"/>
+                    <a:stretch>
+                      <a:fillRect/>
+                    </a:stretch>
+                  </pic:blipFill>
+                  <pic:spPr>
+                    <a:xfrm>
+                      <a:off x="0" y="0"/>
+                      <a:ext cx="2067213" cy="1228896"/>
+                    </a:xfrm>
+                    <a:prstGeom prst="rect">
+                      <a:avLst/>
+                    </a:prstGeom>
+                  </pic:spPr>
+                </pic:pic>
+              </a:graphicData>
+            </a:graphic>
+          </wp:inline>
+        </w:drawing>
+      </w:r>
+    </w:p>
+    <w:p>
+      <w:pPr>
+        <w:pStyle w:val="Ttulo1"/>
+        <w:jc w:val="center"/>
+        <w:rPr>
+          <w:rFonts w:eastAsiaTheme="majorEastAsia"/>
+        </w:rPr>
+      </w:pPr>
+      <w:r>
+        <w:rPr>
+          <w:rFonts w:eastAsiaTheme="majorEastAsia"/>
+        </w:rPr>
+        <w:drawing>
+          <wp:inline distT="0" distB="0" distL="0" distR="0" wp14:anchorId="60C299A0" wp14:editId="127F1BFC">
+            <wp:extent cx="5612130" cy="2613025"/>
+            <wp:effectExtent l="0" t="0" r="7620" b="0"/>
+            <wp:docPr id="16" name="Imagen 16"/>
+            <wp:cNvGraphicFramePr>
+              <a:graphicFrameLocks xmlns:a="http://schemas.openxmlformats.org/drawingml/2006/main" noChangeAspect="1"/>
+            </wp:cNvGraphicFramePr>
+            <a:graphic xmlns:a="http://schemas.openxmlformats.org/drawingml/2006/main">
+              <a:graphicData uri="http://schemas.openxmlformats.org/drawingml/2006/picture">
+                <pic:pic xmlns:pic="http://schemas.openxmlformats.org/drawingml/2006/picture">
+                  <pic:nvPicPr>
+                    <pic:cNvPr id="1" name=""/>
+                    <pic:cNvPicPr/>
+                  </pic:nvPicPr>
+                  <pic:blipFill>
+                    <a:blip r:embed="rId20"/>
+                    <a:stretch>
+                      <a:fillRect/>
+                    </a:stretch>
+                  </pic:blipFill>
+                  <pic:spPr>
+                    <a:xfrm>
+                      <a:off x="0" y="0"/>
+                      <a:ext cx="5612130" cy="2613025"/>
+                    </a:xfrm>
+                    <a:prstGeom prst="rect">
+                      <a:avLst/>
+                    </a:prstGeom>
+                  </pic:spPr>
+                </pic:pic>
+              </a:graphicData>
+            </a:graphic>
+          </wp:inline>
+        </w:drawing>
+      </w:r>
+    </w:p>
+    <w:p>
+      <w:pPr>
+        <w:pStyle w:val="Ttulo1"/>
+        <w:rPr>
+          <w:rFonts w:eastAsiaTheme="majorEastAsia"/>
+        </w:rPr>
+      </w:pPr>
+      <w:r>
+        <w:rPr>
+          <w:rFonts w:eastAsiaTheme="majorEastAsia"/>
+        </w:rPr>
+        <w:t>Lo que aprendimos:</w:t>
+      </w:r>
+    </w:p>
+    <w:p>
+      <w:r>
+        <w:t>Lo que aprendimos en esta aula:</w:t>
+      </w:r>
+    </w:p>
+    <w:p>
+      <w:pPr>
+        <w:numPr>
+          <w:ilvl w:val="0"/>
+          <w:numId w:val="18"/>
+        </w:numPr>
+      </w:pPr>
+      <w:r>
+        <w:t>La etiqueta &lt;</w:t>
+      </w:r>
+      <w:proofErr w:type="spellStart"/>
+      <w:r>
+        <w:t>main</w:t>
+      </w:r>
+      <w:proofErr w:type="spellEnd"/>
+      <w:r>
+        <w:t>&gt;, para el contenido principal de nuestra página.</w:t>
+      </w:r>
+    </w:p>
+    <w:p>
+      <w:pPr>
+        <w:numPr>
+          <w:ilvl w:val="0"/>
+          <w:numId w:val="18"/>
+        </w:numPr>
+      </w:pPr>
+      <w:r>
+        <w:t>A crear listas complejas, con títulos, imágenes y párrafos.</w:t>
+      </w:r>
+    </w:p>
+    <w:p>
+      <w:pPr>
+        <w:numPr>
+          <w:ilvl w:val="0"/>
+          <w:numId w:val="18"/>
+        </w:numPr>
+      </w:pPr>
+      <w:r>
+        <w:t>A utilizar el </w:t>
+      </w:r>
+      <w:proofErr w:type="spellStart"/>
+      <w:r>
+        <w:t>inline</w:t>
+      </w:r>
+      <w:proofErr w:type="spellEnd"/>
+      <w:r>
+        <w:t>-block</w:t>
+      </w:r>
+    </w:p>
+    <w:p>
+      <w:pPr>
+        <w:numPr>
+          <w:ilvl w:val="0"/>
+          <w:numId w:val="18"/>
+        </w:numPr>
+      </w:pPr>
+      <w:r>
+        <w:t>A practicar y estilizar el contenido principal de nuestra página.</w:t>
+      </w:r>
+    </w:p>
+    <w:p>
+      <w:pPr>
+        <w:pStyle w:val="Ttulo1"/>
+        <w:rPr>
+          <w:rFonts w:eastAsiaTheme="majorEastAsia"/>
+        </w:rPr>
+      </w:pPr>
+      <w:r>
+        <w:rPr>
+          <w:rFonts w:eastAsiaTheme="majorEastAsia"/>
+        </w:rPr>
+        <w:lastRenderedPageBreak/>
         <w:t>Clase 5</w:t>
       </w:r>
       <w:r>
@@ -309,6 +1458,64 @@
     <w:p>
       <w:pPr>
         <w:pStyle w:val="Ttulo1"/>
+        <w:jc w:val="center"/>
+        <w:rPr>
+          <w:rFonts w:eastAsiaTheme="majorEastAsia"/>
+        </w:rPr>
+      </w:pPr>
+      <w:r>
+        <w:rPr>
+          <w:rFonts w:eastAsiaTheme="majorEastAsia"/>
+        </w:rPr>
+        <w:drawing>
+          <wp:inline distT="0" distB="0" distL="0" distR="0" wp14:anchorId="26A3DF2A" wp14:editId="77B520C0">
+            <wp:extent cx="2362530" cy="1552792"/>
+            <wp:effectExtent l="0" t="0" r="0" b="9525"/>
+            <wp:docPr id="17" name="Imagen 17"/>
+            <wp:cNvGraphicFramePr>
+              <a:graphicFrameLocks xmlns:a="http://schemas.openxmlformats.org/drawingml/2006/main" noChangeAspect="1"/>
+            </wp:cNvGraphicFramePr>
+            <a:graphic xmlns:a="http://schemas.openxmlformats.org/drawingml/2006/main">
+              <a:graphicData uri="http://schemas.openxmlformats.org/drawingml/2006/picture">
+                <pic:pic xmlns:pic="http://schemas.openxmlformats.org/drawingml/2006/picture">
+                  <pic:nvPicPr>
+                    <pic:cNvPr id="1" name=""/>
+                    <pic:cNvPicPr/>
+                  </pic:nvPicPr>
+                  <pic:blipFill>
+                    <a:blip r:embed="rId21"/>
+                    <a:stretch>
+                      <a:fillRect/>
+                    </a:stretch>
+                  </pic:blipFill>
+                  <pic:spPr>
+                    <a:xfrm>
+                      <a:off x="0" y="0"/>
+                      <a:ext cx="2362530" cy="1552792"/>
+                    </a:xfrm>
+                    <a:prstGeom prst="rect">
+                      <a:avLst/>
+                    </a:prstGeom>
+                  </pic:spPr>
+                </pic:pic>
+              </a:graphicData>
+            </a:graphic>
+          </wp:inline>
+        </w:drawing>
+      </w:r>
+    </w:p>
+    <w:p>
+      <w:pPr>
+        <w:pStyle w:val="Ttulo1"/>
+        <w:jc w:val="center"/>
+        <w:rPr>
+          <w:rFonts w:eastAsiaTheme="majorEastAsia"/>
+        </w:rPr>
+      </w:pPr>
+    </w:p>
+    <w:p>
+      <w:pPr>
+        <w:pStyle w:val="Ttulo1"/>
         <w:rPr>
           <w:rFonts w:eastAsiaTheme="majorEastAsia"/>
         </w:rPr>
@@ -323,33 +1530,50 @@
     <w:p>
       <w:pPr>
         <w:pStyle w:val="Ttulo1"/>
-        <w:rPr>
-          <w:rFonts w:eastAsiaTheme="majorEastAsia"/>
-        </w:rPr>
-      </w:pPr>
-      <w:r>
-        <w:rPr>
-          <w:rFonts w:eastAsiaTheme="majorEastAsia"/>
-        </w:rPr>
-        <w:t xml:space="preserve">Clase </w:t>
-      </w:r>
-      <w:r>
-        <w:rPr>
-          <w:rFonts w:eastAsiaTheme="majorEastAsia"/>
-        </w:rPr>
-        <w:t>6</w:t>
-      </w:r>
-      <w:r>
-        <w:rPr>
-          <w:rFonts w:eastAsiaTheme="majorEastAsia"/>
-        </w:rPr>
-        <w:t xml:space="preserve">: </w:t>
-      </w:r>
-      <w:r>
-        <w:rPr>
-          <w:rFonts w:eastAsiaTheme="majorEastAsia"/>
-        </w:rPr>
-        <w:t>Capturando eventos con CSS</w:t>
+        <w:jc w:val="center"/>
+        <w:rPr>
+          <w:rFonts w:eastAsiaTheme="majorEastAsia"/>
+        </w:rPr>
+      </w:pPr>
+      <w:r>
+        <w:rPr>
+          <w:rFonts w:eastAsiaTheme="majorEastAsia"/>
+        </w:rPr>
+        <w:drawing>
+          <wp:inline distT="0" distB="0" distL="0" distR="0" wp14:anchorId="5D0DC0AF" wp14:editId="50A85A4F">
+            <wp:extent cx="3543867" cy="559558"/>
+            <wp:effectExtent l="0" t="0" r="0" b="0"/>
+            <wp:docPr id="19" name="Imagen 19"/>
+            <wp:cNvGraphicFramePr>
+              <a:graphicFrameLocks xmlns:a="http://schemas.openxmlformats.org/drawingml/2006/main" noChangeAspect="1"/>
+            </wp:cNvGraphicFramePr>
+            <a:graphic xmlns:a="http://schemas.openxmlformats.org/drawingml/2006/main">
+              <a:graphicData uri="http://schemas.openxmlformats.org/drawingml/2006/picture">
+                <pic:pic xmlns:pic="http://schemas.openxmlformats.org/drawingml/2006/picture">
+                  <pic:nvPicPr>
+                    <pic:cNvPr id="1" name=""/>
+                    <pic:cNvPicPr/>
+                  </pic:nvPicPr>
+                  <pic:blipFill>
+                    <a:blip r:embed="rId22"/>
+                    <a:stretch>
+                      <a:fillRect/>
+                    </a:stretch>
+                  </pic:blipFill>
+                  <pic:spPr>
+                    <a:xfrm>
+                      <a:off x="0" y="0"/>
+                      <a:ext cx="3562561" cy="562510"/>
+                    </a:xfrm>
+                    <a:prstGeom prst="rect">
+                      <a:avLst/>
+                    </a:prstGeom>
+                  </pic:spPr>
+                </pic:pic>
+              </a:graphicData>
+            </a:graphic>
+          </wp:inline>
+        </w:drawing>
       </w:r>
     </w:p>
     <w:p>
@@ -363,12 +1587,233 @@
         <w:rPr>
           <w:rFonts w:eastAsiaTheme="majorEastAsia"/>
         </w:rPr>
+        <w:drawing>
+          <wp:inline distT="0" distB="0" distL="0" distR="0" wp14:anchorId="5429E46C" wp14:editId="016F243D">
+            <wp:extent cx="5612130" cy="2749550"/>
+            <wp:effectExtent l="0" t="0" r="7620" b="0"/>
+            <wp:docPr id="20" name="Imagen 20"/>
+            <wp:cNvGraphicFramePr>
+              <a:graphicFrameLocks xmlns:a="http://schemas.openxmlformats.org/drawingml/2006/main" noChangeAspect="1"/>
+            </wp:cNvGraphicFramePr>
+            <a:graphic xmlns:a="http://schemas.openxmlformats.org/drawingml/2006/main">
+              <a:graphicData uri="http://schemas.openxmlformats.org/drawingml/2006/picture">
+                <pic:pic xmlns:pic="http://schemas.openxmlformats.org/drawingml/2006/picture">
+                  <pic:nvPicPr>
+                    <pic:cNvPr id="1" name=""/>
+                    <pic:cNvPicPr/>
+                  </pic:nvPicPr>
+                  <pic:blipFill>
+                    <a:blip r:embed="rId23"/>
+                    <a:stretch>
+                      <a:fillRect/>
+                    </a:stretch>
+                  </pic:blipFill>
+                  <pic:spPr>
+                    <a:xfrm>
+                      <a:off x="0" y="0"/>
+                      <a:ext cx="5612130" cy="2749550"/>
+                    </a:xfrm>
+                    <a:prstGeom prst="rect">
+                      <a:avLst/>
+                    </a:prstGeom>
+                  </pic:spPr>
+                </pic:pic>
+              </a:graphicData>
+            </a:graphic>
+          </wp:inline>
+        </w:drawing>
+      </w:r>
+    </w:p>
+    <w:p>
+      <w:pPr>
+        <w:pStyle w:val="Ttulo1"/>
+        <w:rPr>
+          <w:rFonts w:eastAsiaTheme="majorEastAsia"/>
+        </w:rPr>
+      </w:pPr>
+    </w:p>
+    <w:p>
+      <w:pPr>
+        <w:pStyle w:val="Ttulo1"/>
+        <w:rPr>
+          <w:rFonts w:eastAsiaTheme="majorEastAsia"/>
+        </w:rPr>
+      </w:pPr>
+      <w:r>
+        <w:rPr>
+          <w:rFonts w:eastAsiaTheme="majorEastAsia"/>
+        </w:rPr>
+        <w:lastRenderedPageBreak/>
+        <w:t>Lo que aprendimos:</w:t>
+      </w:r>
+    </w:p>
+    <w:p>
+      <w:r>
+        <w:t>Lo que aprendimos en esta aula:</w:t>
+      </w:r>
+    </w:p>
+    <w:p>
+      <w:pPr>
+        <w:numPr>
+          <w:ilvl w:val="0"/>
+          <w:numId w:val="19"/>
+        </w:numPr>
+      </w:pPr>
+      <w:r>
+        <w:t>A través del CSS, aplicar bordes en los elementos.</w:t>
+      </w:r>
+    </w:p>
+    <w:p>
+      <w:pPr>
+        <w:numPr>
+          <w:ilvl w:val="0"/>
+          <w:numId w:val="19"/>
+        </w:numPr>
+      </w:pPr>
+      <w:r>
+        <w:t>Los diferentes tipos de bordes.</w:t>
+      </w:r>
+    </w:p>
+    <w:p>
+      <w:pPr>
+        <w:numPr>
+          <w:ilvl w:val="0"/>
+          <w:numId w:val="19"/>
+        </w:numPr>
+      </w:pPr>
+      <w:r>
+        <w:t>A dejar el borde redondeado</w:t>
+      </w:r>
+    </w:p>
+    <w:p>
+      <w:pPr>
+        <w:pStyle w:val="Ttulo1"/>
+        <w:rPr>
+          <w:rFonts w:eastAsiaTheme="majorEastAsia"/>
+        </w:rPr>
+      </w:pPr>
+      <w:r>
+        <w:rPr>
+          <w:rFonts w:eastAsiaTheme="majorEastAsia"/>
+        </w:rPr>
+        <w:t>Clase 6: Capturando eventos con CSS</w:t>
+      </w:r>
+    </w:p>
+    <w:p>
+      <w:pPr>
+        <w:pStyle w:val="Ttulo1"/>
+        <w:rPr>
+          <w:rFonts w:eastAsiaTheme="majorEastAsia"/>
+        </w:rPr>
+      </w:pPr>
+      <w:r>
+        <w:rPr>
+          <w:rFonts w:eastAsiaTheme="majorEastAsia"/>
+        </w:rPr>
         <w:t>Capturando el movimiento del mouse:</w:t>
       </w:r>
     </w:p>
     <w:p>
       <w:pPr>
         <w:pStyle w:val="Ttulo1"/>
+        <w:jc w:val="center"/>
+        <w:rPr>
+          <w:rFonts w:eastAsiaTheme="majorEastAsia"/>
+        </w:rPr>
+      </w:pPr>
+      <w:r>
+        <w:rPr>
+          <w:noProof/>
+        </w:rPr>
+        <w:drawing>
+          <wp:inline distT="0" distB="0" distL="0" distR="0" wp14:anchorId="54B8894A" wp14:editId="0B63DC7D">
+            <wp:extent cx="2495164" cy="791570"/>
+            <wp:effectExtent l="0" t="0" r="635" b="8890"/>
+            <wp:docPr id="21" name="Imagen 21"/>
+            <wp:cNvGraphicFramePr>
+              <a:graphicFrameLocks xmlns:a="http://schemas.openxmlformats.org/drawingml/2006/main" noChangeAspect="1"/>
+            </wp:cNvGraphicFramePr>
+            <a:graphic xmlns:a="http://schemas.openxmlformats.org/drawingml/2006/main">
+              <a:graphicData uri="http://schemas.openxmlformats.org/drawingml/2006/picture">
+                <pic:pic xmlns:pic="http://schemas.openxmlformats.org/drawingml/2006/picture">
+                  <pic:nvPicPr>
+                    <pic:cNvPr id="1" name=""/>
+                    <pic:cNvPicPr/>
+                  </pic:nvPicPr>
+                  <pic:blipFill>
+                    <a:blip r:embed="rId24"/>
+                    <a:stretch>
+                      <a:fillRect/>
+                    </a:stretch>
+                  </pic:blipFill>
+                  <pic:spPr>
+                    <a:xfrm>
+                      <a:off x="0" y="0"/>
+                      <a:ext cx="2512717" cy="797139"/>
+                    </a:xfrm>
+                    <a:prstGeom prst="rect">
+                      <a:avLst/>
+                    </a:prstGeom>
+                  </pic:spPr>
+                </pic:pic>
+              </a:graphicData>
+            </a:graphic>
+          </wp:inline>
+        </w:drawing>
+      </w:r>
+    </w:p>
+    <w:p>
+      <w:pPr>
+        <w:pStyle w:val="Ttulo1"/>
+        <w:jc w:val="center"/>
+        <w:rPr>
+          <w:rFonts w:eastAsiaTheme="majorEastAsia"/>
+        </w:rPr>
+      </w:pPr>
+      <w:r>
+        <w:rPr>
+          <w:noProof/>
+        </w:rPr>
+        <w:drawing>
+          <wp:inline distT="0" distB="0" distL="0" distR="0" wp14:anchorId="3185817E" wp14:editId="559044D6">
+            <wp:extent cx="3901246" cy="723331"/>
+            <wp:effectExtent l="0" t="0" r="4445" b="635"/>
+            <wp:docPr id="22" name="Imagen 22"/>
+            <wp:cNvGraphicFramePr>
+              <a:graphicFrameLocks xmlns:a="http://schemas.openxmlformats.org/drawingml/2006/main" noChangeAspect="1"/>
+            </wp:cNvGraphicFramePr>
+            <a:graphic xmlns:a="http://schemas.openxmlformats.org/drawingml/2006/main">
+              <a:graphicData uri="http://schemas.openxmlformats.org/drawingml/2006/picture">
+                <pic:pic xmlns:pic="http://schemas.openxmlformats.org/drawingml/2006/picture">
+                  <pic:nvPicPr>
+                    <pic:cNvPr id="1" name=""/>
+                    <pic:cNvPicPr/>
+                  </pic:nvPicPr>
+                  <pic:blipFill>
+                    <a:blip r:embed="rId25"/>
+                    <a:stretch>
+                      <a:fillRect/>
+                    </a:stretch>
+                  </pic:blipFill>
+                  <pic:spPr>
+                    <a:xfrm>
+                      <a:off x="0" y="0"/>
+                      <a:ext cx="3925805" cy="727884"/>
+                    </a:xfrm>
+                    <a:prstGeom prst="rect">
+                      <a:avLst/>
+                    </a:prstGeom>
+                  </pic:spPr>
+                </pic:pic>
+              </a:graphicData>
+            </a:graphic>
+          </wp:inline>
+        </w:drawing>
+      </w:r>
+    </w:p>
+    <w:p>
+      <w:pPr>
+        <w:pStyle w:val="Ttulo1"/>
         <w:rPr>
           <w:rFonts w:eastAsiaTheme="majorEastAsia"/>
         </w:rPr>
@@ -383,6 +1828,105 @@
     <w:p>
       <w:pPr>
         <w:pStyle w:val="Ttulo1"/>
+        <w:jc w:val="center"/>
+        <w:rPr>
+          <w:rFonts w:eastAsiaTheme="majorEastAsia"/>
+        </w:rPr>
+      </w:pPr>
+      <w:r>
+        <w:rPr>
+          <w:rFonts w:eastAsiaTheme="majorEastAsia"/>
+        </w:rPr>
+        <w:drawing>
+          <wp:inline distT="0" distB="0" distL="0" distR="0" wp14:anchorId="444AC37F" wp14:editId="033AC604">
+            <wp:extent cx="1838582" cy="2000529"/>
+            <wp:effectExtent l="0" t="0" r="9525" b="0"/>
+            <wp:docPr id="28" name="Imagen 28"/>
+            <wp:cNvGraphicFramePr>
+              <a:graphicFrameLocks xmlns:a="http://schemas.openxmlformats.org/drawingml/2006/main" noChangeAspect="1"/>
+            </wp:cNvGraphicFramePr>
+            <a:graphic xmlns:a="http://schemas.openxmlformats.org/drawingml/2006/main">
+              <a:graphicData uri="http://schemas.openxmlformats.org/drawingml/2006/picture">
+                <pic:pic xmlns:pic="http://schemas.openxmlformats.org/drawingml/2006/picture">
+                  <pic:nvPicPr>
+                    <pic:cNvPr id="1" name=""/>
+                    <pic:cNvPicPr/>
+                  </pic:nvPicPr>
+                  <pic:blipFill>
+                    <a:blip r:embed="rId26"/>
+                    <a:stretch>
+                      <a:fillRect/>
+                    </a:stretch>
+                  </pic:blipFill>
+                  <pic:spPr>
+                    <a:xfrm>
+                      <a:off x="0" y="0"/>
+                      <a:ext cx="1838582" cy="2000529"/>
+                    </a:xfrm>
+                    <a:prstGeom prst="rect">
+                      <a:avLst/>
+                    </a:prstGeom>
+                  </pic:spPr>
+                </pic:pic>
+              </a:graphicData>
+            </a:graphic>
+          </wp:inline>
+        </w:drawing>
+      </w:r>
+    </w:p>
+    <w:p>
+      <w:pPr>
+        <w:pStyle w:val="Ttulo1"/>
+        <w:jc w:val="center"/>
+        <w:rPr>
+          <w:rFonts w:eastAsiaTheme="majorEastAsia"/>
+        </w:rPr>
+      </w:pPr>
+      <w:r>
+        <w:rPr>
+          <w:rFonts w:eastAsiaTheme="majorEastAsia"/>
+        </w:rPr>
+        <w:lastRenderedPageBreak/>
+        <w:drawing>
+          <wp:inline distT="0" distB="0" distL="0" distR="0" wp14:anchorId="4C282875" wp14:editId="5ACBDB72">
+            <wp:extent cx="5612130" cy="2539365"/>
+            <wp:effectExtent l="0" t="0" r="7620" b="0"/>
+            <wp:docPr id="27" name="Imagen 27"/>
+            <wp:cNvGraphicFramePr>
+              <a:graphicFrameLocks xmlns:a="http://schemas.openxmlformats.org/drawingml/2006/main" noChangeAspect="1"/>
+            </wp:cNvGraphicFramePr>
+            <a:graphic xmlns:a="http://schemas.openxmlformats.org/drawingml/2006/main">
+              <a:graphicData uri="http://schemas.openxmlformats.org/drawingml/2006/picture">
+                <pic:pic xmlns:pic="http://schemas.openxmlformats.org/drawingml/2006/picture">
+                  <pic:nvPicPr>
+                    <pic:cNvPr id="1" name=""/>
+                    <pic:cNvPicPr/>
+                  </pic:nvPicPr>
+                  <pic:blipFill>
+                    <a:blip r:embed="rId27"/>
+                    <a:stretch>
+                      <a:fillRect/>
+                    </a:stretch>
+                  </pic:blipFill>
+                  <pic:spPr>
+                    <a:xfrm>
+                      <a:off x="0" y="0"/>
+                      <a:ext cx="5612130" cy="2539365"/>
+                    </a:xfrm>
+                    <a:prstGeom prst="rect">
+                      <a:avLst/>
+                    </a:prstGeom>
+                  </pic:spPr>
+                </pic:pic>
+              </a:graphicData>
+            </a:graphic>
+          </wp:inline>
+        </w:drawing>
+      </w:r>
+    </w:p>
+    <w:p>
+      <w:pPr>
+        <w:pStyle w:val="Ttulo1"/>
         <w:tabs>
           <w:tab w:val="left" w:pos="2794"/>
         </w:tabs>
@@ -394,27 +1938,83 @@
         <w:rPr>
           <w:rFonts w:eastAsiaTheme="majorEastAsia"/>
         </w:rPr>
-        <w:t xml:space="preserve">Clase </w:t>
-      </w:r>
-      <w:r>
-        <w:rPr>
-          <w:rFonts w:eastAsiaTheme="majorEastAsia"/>
-        </w:rPr>
-        <w:t>7</w:t>
-      </w:r>
-      <w:r>
-        <w:rPr>
-          <w:rFonts w:eastAsiaTheme="majorEastAsia"/>
-        </w:rPr>
-        <w:t xml:space="preserve">: </w:t>
-      </w:r>
-      <w:r>
-        <w:rPr>
-          <w:rFonts w:eastAsiaTheme="majorEastAsia"/>
-        </w:rPr>
-        <w:t>Finalizando la página de productos</w:t>
-      </w:r>
-    </w:p>
+        <w:t>Lo que aprendimos:</w:t>
+      </w:r>
+    </w:p>
+    <w:p>
+      <w:r>
+        <w:t>Lo que aprendimos en esta aula:</w:t>
+      </w:r>
+    </w:p>
+    <w:p>
+      <w:pPr>
+        <w:numPr>
+          <w:ilvl w:val="0"/>
+          <w:numId w:val="20"/>
+        </w:numPr>
+      </w:pPr>
+      <w:r>
+        <w:t xml:space="preserve">Algunas </w:t>
+      </w:r>
+      <w:proofErr w:type="spellStart"/>
+      <w:r>
+        <w:t>pseudo-clases</w:t>
+      </w:r>
+      <w:proofErr w:type="spellEnd"/>
+      <w:r>
+        <w:t xml:space="preserve"> CSS</w:t>
+      </w:r>
+    </w:p>
+    <w:p>
+      <w:pPr>
+        <w:numPr>
+          <w:ilvl w:val="1"/>
+          <w:numId w:val="20"/>
+        </w:numPr>
+      </w:pPr>
+      <w:proofErr w:type="spellStart"/>
+      <w:r>
+        <w:t>hover</w:t>
+      </w:r>
+      <w:proofErr w:type="spellEnd"/>
+      <w:r>
+        <w:t>, cuando el usuario pasa el cursor sobre el elemento.</w:t>
+      </w:r>
+    </w:p>
+    <w:p>
+      <w:pPr>
+        <w:numPr>
+          <w:ilvl w:val="1"/>
+          <w:numId w:val="20"/>
+        </w:numPr>
+      </w:pPr>
+      <w:r>
+        <w:t>active, cuando un elemento está siendo activado por el usuario.</w:t>
+      </w:r>
+    </w:p>
+    <w:p>
+      <w:pPr>
+        <w:numPr>
+          <w:ilvl w:val="0"/>
+          <w:numId w:val="20"/>
+        </w:numPr>
+      </w:pPr>
+      <w:r>
+        <w:t>A cambiar el color del texto y/o del borde de un elemento, cuando el usuario pase el cursor sobre el mismo.</w:t>
+      </w:r>
+    </w:p>
+    <w:p>
+      <w:pPr>
+        <w:numPr>
+          <w:ilvl w:val="0"/>
+          <w:numId w:val="20"/>
+        </w:numPr>
+      </w:pPr>
+      <w:r>
+        <w:t>A cambiar el color del borde de un elemento, cuando el mismo está siendo activado por el usuario.</w:t>
+      </w:r>
+    </w:p>
+    <w:p/>
     <w:p>
       <w:pPr>
         <w:pStyle w:val="Ttulo1"/>
@@ -429,6 +2029,24 @@
         <w:rPr>
           <w:rFonts w:eastAsiaTheme="majorEastAsia"/>
         </w:rPr>
+        <w:lastRenderedPageBreak/>
+        <w:t>Clase 7: Finalizando la página de productos</w:t>
+      </w:r>
+    </w:p>
+    <w:p>
+      <w:pPr>
+        <w:pStyle w:val="Ttulo1"/>
+        <w:tabs>
+          <w:tab w:val="left" w:pos="2794"/>
+        </w:tabs>
+        <w:rPr>
+          <w:rFonts w:eastAsiaTheme="majorEastAsia"/>
+        </w:rPr>
+      </w:pPr>
+      <w:r>
+        <w:rPr>
+          <w:rFonts w:eastAsiaTheme="majorEastAsia"/>
+        </w:rPr>
         <w:t>Pie de página:</w:t>
       </w:r>
     </w:p>
@@ -438,6 +2056,110 @@
         <w:tabs>
           <w:tab w:val="left" w:pos="2794"/>
         </w:tabs>
+        <w:jc w:val="center"/>
+        <w:rPr>
+          <w:rFonts w:eastAsiaTheme="majorEastAsia"/>
+        </w:rPr>
+      </w:pPr>
+      <w:r>
+        <w:rPr>
+          <w:rFonts w:eastAsiaTheme="majorEastAsia"/>
+        </w:rPr>
+        <w:drawing>
+          <wp:inline distT="0" distB="0" distL="0" distR="0" wp14:anchorId="02988C43" wp14:editId="31498AC2">
+            <wp:extent cx="2429214" cy="714475"/>
+            <wp:effectExtent l="0" t="0" r="0" b="9525"/>
+            <wp:docPr id="29" name="Imagen 29"/>
+            <wp:cNvGraphicFramePr>
+              <a:graphicFrameLocks xmlns:a="http://schemas.openxmlformats.org/drawingml/2006/main" noChangeAspect="1"/>
+            </wp:cNvGraphicFramePr>
+            <a:graphic xmlns:a="http://schemas.openxmlformats.org/drawingml/2006/main">
+              <a:graphicData uri="http://schemas.openxmlformats.org/drawingml/2006/picture">
+                <pic:pic xmlns:pic="http://schemas.openxmlformats.org/drawingml/2006/picture">
+                  <pic:nvPicPr>
+                    <pic:cNvPr id="1" name=""/>
+                    <pic:cNvPicPr/>
+                  </pic:nvPicPr>
+                  <pic:blipFill>
+                    <a:blip r:embed="rId28"/>
+                    <a:stretch>
+                      <a:fillRect/>
+                    </a:stretch>
+                  </pic:blipFill>
+                  <pic:spPr>
+                    <a:xfrm>
+                      <a:off x="0" y="0"/>
+                      <a:ext cx="2429214" cy="714475"/>
+                    </a:xfrm>
+                    <a:prstGeom prst="rect">
+                      <a:avLst/>
+                    </a:prstGeom>
+                  </pic:spPr>
+                </pic:pic>
+              </a:graphicData>
+            </a:graphic>
+          </wp:inline>
+        </w:drawing>
+      </w:r>
+    </w:p>
+    <w:p>
+      <w:pPr>
+        <w:pStyle w:val="Ttulo1"/>
+        <w:tabs>
+          <w:tab w:val="left" w:pos="2794"/>
+        </w:tabs>
+        <w:jc w:val="center"/>
+        <w:rPr>
+          <w:rFonts w:eastAsiaTheme="majorEastAsia"/>
+        </w:rPr>
+      </w:pPr>
+      <w:r>
+        <w:rPr>
+          <w:noProof/>
+        </w:rPr>
+        <w:drawing>
+          <wp:inline distT="0" distB="0" distL="0" distR="0" wp14:anchorId="0D9E5A08" wp14:editId="2DCE2551">
+            <wp:extent cx="5612130" cy="2070735"/>
+            <wp:effectExtent l="0" t="0" r="7620" b="5715"/>
+            <wp:docPr id="30" name="Imagen 30"/>
+            <wp:cNvGraphicFramePr>
+              <a:graphicFrameLocks xmlns:a="http://schemas.openxmlformats.org/drawingml/2006/main" noChangeAspect="1"/>
+            </wp:cNvGraphicFramePr>
+            <a:graphic xmlns:a="http://schemas.openxmlformats.org/drawingml/2006/main">
+              <a:graphicData uri="http://schemas.openxmlformats.org/drawingml/2006/picture">
+                <pic:pic xmlns:pic="http://schemas.openxmlformats.org/drawingml/2006/picture">
+                  <pic:nvPicPr>
+                    <pic:cNvPr id="1" name=""/>
+                    <pic:cNvPicPr/>
+                  </pic:nvPicPr>
+                  <pic:blipFill>
+                    <a:blip r:embed="rId29"/>
+                    <a:stretch>
+                      <a:fillRect/>
+                    </a:stretch>
+                  </pic:blipFill>
+                  <pic:spPr>
+                    <a:xfrm>
+                      <a:off x="0" y="0"/>
+                      <a:ext cx="5612130" cy="2070735"/>
+                    </a:xfrm>
+                    <a:prstGeom prst="rect">
+                      <a:avLst/>
+                    </a:prstGeom>
+                  </pic:spPr>
+                </pic:pic>
+              </a:graphicData>
+            </a:graphic>
+          </wp:inline>
+        </w:drawing>
+      </w:r>
+    </w:p>
+    <w:p>
+      <w:pPr>
+        <w:pStyle w:val="Ttulo1"/>
+        <w:tabs>
+          <w:tab w:val="left" w:pos="2794"/>
+        </w:tabs>
         <w:rPr>
           <w:rFonts w:eastAsiaTheme="majorEastAsia"/>
         </w:rPr>
@@ -452,10 +2174,187 @@
     <w:p>
       <w:pPr>
         <w:pStyle w:val="Ttulo1"/>
-        <w:rPr>
-          <w:rFonts w:eastAsiaTheme="majorEastAsia"/>
-        </w:rPr>
-      </w:pPr>
+        <w:tabs>
+          <w:tab w:val="left" w:pos="2794"/>
+        </w:tabs>
+        <w:jc w:val="center"/>
+        <w:rPr>
+          <w:rFonts w:eastAsiaTheme="majorEastAsia"/>
+        </w:rPr>
+      </w:pPr>
+      <w:r>
+        <w:rPr>
+          <w:noProof/>
+        </w:rPr>
+        <w:drawing>
+          <wp:inline distT="0" distB="0" distL="0" distR="0" wp14:anchorId="74B275CD" wp14:editId="7D5E1F72">
+            <wp:extent cx="2352381" cy="1533333"/>
+            <wp:effectExtent l="0" t="0" r="0" b="0"/>
+            <wp:docPr id="31" name="Imagen 31"/>
+            <wp:cNvGraphicFramePr>
+              <a:graphicFrameLocks xmlns:a="http://schemas.openxmlformats.org/drawingml/2006/main" noChangeAspect="1"/>
+            </wp:cNvGraphicFramePr>
+            <a:graphic xmlns:a="http://schemas.openxmlformats.org/drawingml/2006/main">
+              <a:graphicData uri="http://schemas.openxmlformats.org/drawingml/2006/picture">
+                <pic:pic xmlns:pic="http://schemas.openxmlformats.org/drawingml/2006/picture">
+                  <pic:nvPicPr>
+                    <pic:cNvPr id="1" name=""/>
+                    <pic:cNvPicPr/>
+                  </pic:nvPicPr>
+                  <pic:blipFill>
+                    <a:blip r:embed="rId30"/>
+                    <a:stretch>
+                      <a:fillRect/>
+                    </a:stretch>
+                  </pic:blipFill>
+                  <pic:spPr>
+                    <a:xfrm>
+                      <a:off x="0" y="0"/>
+                      <a:ext cx="2352381" cy="1533333"/>
+                    </a:xfrm>
+                    <a:prstGeom prst="rect">
+                      <a:avLst/>
+                    </a:prstGeom>
+                  </pic:spPr>
+                </pic:pic>
+              </a:graphicData>
+            </a:graphic>
+          </wp:inline>
+        </w:drawing>
+      </w:r>
+    </w:p>
+    <w:p>
+      <w:pPr>
+        <w:pStyle w:val="Ttulo1"/>
+        <w:tabs>
+          <w:tab w:val="left" w:pos="2794"/>
+        </w:tabs>
+        <w:jc w:val="center"/>
+        <w:rPr>
+          <w:rFonts w:eastAsiaTheme="majorEastAsia"/>
+        </w:rPr>
+      </w:pPr>
+      <w:r>
+        <w:rPr>
+          <w:noProof/>
+        </w:rPr>
+        <w:lastRenderedPageBreak/>
+        <w:drawing>
+          <wp:inline distT="0" distB="0" distL="0" distR="0" wp14:anchorId="5DA67121" wp14:editId="67725543">
+            <wp:extent cx="6086901" cy="4229425"/>
+            <wp:effectExtent l="0" t="0" r="0" b="0"/>
+            <wp:docPr id="32" name="Imagen 32"/>
+            <wp:cNvGraphicFramePr>
+              <a:graphicFrameLocks xmlns:a="http://schemas.openxmlformats.org/drawingml/2006/main" noChangeAspect="1"/>
+            </wp:cNvGraphicFramePr>
+            <a:graphic xmlns:a="http://schemas.openxmlformats.org/drawingml/2006/main">
+              <a:graphicData uri="http://schemas.openxmlformats.org/drawingml/2006/picture">
+                <pic:pic xmlns:pic="http://schemas.openxmlformats.org/drawingml/2006/picture">
+                  <pic:nvPicPr>
+                    <pic:cNvPr id="1" name=""/>
+                    <pic:cNvPicPr/>
+                  </pic:nvPicPr>
+                  <pic:blipFill>
+                    <a:blip r:embed="rId31"/>
+                    <a:stretch>
+                      <a:fillRect/>
+                    </a:stretch>
+                  </pic:blipFill>
+                  <pic:spPr>
+                    <a:xfrm>
+                      <a:off x="0" y="0"/>
+                      <a:ext cx="6110995" cy="4246166"/>
+                    </a:xfrm>
+                    <a:prstGeom prst="rect">
+                      <a:avLst/>
+                    </a:prstGeom>
+                  </pic:spPr>
+                </pic:pic>
+              </a:graphicData>
+            </a:graphic>
+          </wp:inline>
+        </w:drawing>
+      </w:r>
+    </w:p>
+    <w:p>
+      <w:pPr>
+        <w:pStyle w:val="Ttulo1"/>
+        <w:tabs>
+          <w:tab w:val="left" w:pos="2794"/>
+        </w:tabs>
+        <w:rPr>
+          <w:rFonts w:eastAsiaTheme="majorEastAsia"/>
+        </w:rPr>
+      </w:pPr>
+      <w:r>
+        <w:rPr>
+          <w:rFonts w:eastAsiaTheme="majorEastAsia"/>
+        </w:rPr>
+        <w:t>Lo que aprendimos:</w:t>
+      </w:r>
+    </w:p>
+    <w:p>
+      <w:r>
+        <w:t>Lo que aprendimos en esta aula:</w:t>
+      </w:r>
+    </w:p>
+    <w:p>
+      <w:pPr>
+        <w:numPr>
+          <w:ilvl w:val="0"/>
+          <w:numId w:val="21"/>
+        </w:numPr>
+      </w:pPr>
+      <w:r>
+        <w:t>La etiqueta &lt;</w:t>
+      </w:r>
+      <w:proofErr w:type="spellStart"/>
+      <w:r>
+        <w:t>footer</w:t>
+      </w:r>
+      <w:proofErr w:type="spellEnd"/>
+      <w:r>
+        <w:t>&gt;, para el pie de página de nuestra página.</w:t>
+      </w:r>
+    </w:p>
+    <w:p>
+      <w:pPr>
+        <w:numPr>
+          <w:ilvl w:val="0"/>
+          <w:numId w:val="21"/>
+        </w:numPr>
+      </w:pPr>
+      <w:proofErr w:type="gramStart"/>
+      <w:r>
+        <w:t>Que</w:t>
+      </w:r>
+      <w:proofErr w:type="gramEnd"/>
+      <w:r>
+        <w:t xml:space="preserve"> con CSS, podemos poner una imagen de fondo en un elemento. Cuando ponemos una imagen de fondo en un elemento, el CSS, por defecto copia y pega la imagen varias veces hasta ocupar el espacio del elemento.</w:t>
+      </w:r>
+    </w:p>
+    <w:p>
+      <w:pPr>
+        <w:numPr>
+          <w:ilvl w:val="0"/>
+          <w:numId w:val="21"/>
+        </w:numPr>
+        <w:spacing w:before="100" w:beforeAutospacing="1" w:after="100" w:afterAutospacing="1" w:line="240" w:lineRule="auto"/>
+        <w:outlineLvl w:val="0"/>
+      </w:pPr>
+      <w:r>
+        <w:t>La tabla </w:t>
+      </w:r>
+      <w:r>
+        <w:rPr>
+          <w:b/>
+          <w:bCs/>
+        </w:rPr>
+        <w:t>Unicode</w:t>
+      </w:r>
+      <w:r>
+        <w:t>.</w:t>
+      </w:r>
     </w:p>
     <w:sectPr>
       <w:pgSz w:w="12240" w:h="15840"/>
@@ -583,6 +2482,155 @@
     </w:lvl>
   </w:abstractNum>
   <w:abstractNum w:abstractNumId="1" w15:restartNumberingAfterBreak="0">
+    <w:nsid w:val="0BF15983"/>
+    <w:multiLevelType w:val="multilevel"/>
+    <w:tmpl w:val="59825528"/>
+    <w:lvl w:ilvl="0">
+      <w:start w:val="1"/>
+      <w:numFmt w:val="bullet"/>
+      <w:lvlText w:val=""/>
+      <w:lvlJc w:val="left"/>
+      <w:pPr>
+        <w:tabs>
+          <w:tab w:val="num" w:pos="720"/>
+        </w:tabs>
+        <w:ind w:left="720" w:hanging="360"/>
+      </w:pPr>
+      <w:rPr>
+        <w:rFonts w:ascii="Symbol" w:hAnsi="Symbol" w:hint="default"/>
+        <w:sz w:val="20"/>
+      </w:rPr>
+    </w:lvl>
+    <w:lvl w:ilvl="1" w:tentative="1">
+      <w:start w:val="1"/>
+      <w:numFmt w:val="bullet"/>
+      <w:lvlText w:val="o"/>
+      <w:lvlJc w:val="left"/>
+      <w:pPr>
+        <w:tabs>
+          <w:tab w:val="num" w:pos="1440"/>
+        </w:tabs>
+        <w:ind w:left="1440" w:hanging="360"/>
+      </w:pPr>
+      <w:rPr>
+        <w:rFonts w:ascii="Courier New" w:hAnsi="Courier New" w:hint="default"/>
+        <w:sz w:val="20"/>
+      </w:rPr>
+    </w:lvl>
+    <w:lvl w:ilvl="2" w:tentative="1">
+      <w:start w:val="1"/>
+      <w:numFmt w:val="bullet"/>
+      <w:lvlText w:val=""/>
+      <w:lvlJc w:val="left"/>
+      <w:pPr>
+        <w:tabs>
+          <w:tab w:val="num" w:pos="2160"/>
+        </w:tabs>
+        <w:ind w:left="2160" w:hanging="360"/>
+      </w:pPr>
+      <w:rPr>
+        <w:rFonts w:ascii="Wingdings" w:hAnsi="Wingdings" w:hint="default"/>
+        <w:sz w:val="20"/>
+      </w:rPr>
+    </w:lvl>
+    <w:lvl w:ilvl="3" w:tentative="1">
+      <w:start w:val="1"/>
+      <w:numFmt w:val="bullet"/>
+      <w:lvlText w:val=""/>
+      <w:lvlJc w:val="left"/>
+      <w:pPr>
+        <w:tabs>
+          <w:tab w:val="num" w:pos="2880"/>
+        </w:tabs>
+        <w:ind w:left="2880" w:hanging="360"/>
+      </w:pPr>
+      <w:rPr>
+        <w:rFonts w:ascii="Wingdings" w:hAnsi="Wingdings" w:hint="default"/>
+        <w:sz w:val="20"/>
+      </w:rPr>
+    </w:lvl>
+    <w:lvl w:ilvl="4" w:tentative="1">
+      <w:start w:val="1"/>
+      <w:numFmt w:val="bullet"/>
+      <w:lvlText w:val=""/>
+      <w:lvlJc w:val="left"/>
+      <w:pPr>
+        <w:tabs>
+          <w:tab w:val="num" w:pos="3600"/>
+        </w:tabs>
+        <w:ind w:left="3600" w:hanging="360"/>
+      </w:pPr>
+      <w:rPr>
+        <w:rFonts w:ascii="Wingdings" w:hAnsi="Wingdings" w:hint="default"/>
+        <w:sz w:val="20"/>
+      </w:rPr>
+    </w:lvl>
+    <w:lvl w:ilvl="5" w:tentative="1">
+      <w:start w:val="1"/>
+      <w:numFmt w:val="bullet"/>
+      <w:lvlText w:val=""/>
+      <w:lvlJc w:val="left"/>
+      <w:pPr>
+        <w:tabs>
+          <w:tab w:val="num" w:pos="4320"/>
+        </w:tabs>
+        <w:ind w:left="4320" w:hanging="360"/>
+      </w:pPr>
+      <w:rPr>
+        <w:rFonts w:ascii="Wingdings" w:hAnsi="Wingdings" w:hint="default"/>
+        <w:sz w:val="20"/>
+      </w:rPr>
+    </w:lvl>
+    <w:lvl w:ilvl="6" w:tentative="1">
+      <w:start w:val="1"/>
+      <w:numFmt w:val="bullet"/>
+      <w:lvlText w:val=""/>
+      <w:lvlJc w:val="left"/>
+      <w:pPr>
+        <w:tabs>
+          <w:tab w:val="num" w:pos="5040"/>
+        </w:tabs>
+        <w:ind w:left="5040" w:hanging="360"/>
+      </w:pPr>
+      <w:rPr>
+        <w:rFonts w:ascii="Wingdings" w:hAnsi="Wingdings" w:hint="default"/>
+        <w:sz w:val="20"/>
+      </w:rPr>
+    </w:lvl>
+    <w:lvl w:ilvl="7" w:tentative="1">
+      <w:start w:val="1"/>
+      <w:numFmt w:val="bullet"/>
+      <w:lvlText w:val=""/>
+      <w:lvlJc w:val="left"/>
+      <w:pPr>
+        <w:tabs>
+          <w:tab w:val="num" w:pos="5760"/>
+        </w:tabs>
+        <w:ind w:left="5760" w:hanging="360"/>
+      </w:pPr>
+      <w:rPr>
+        <w:rFonts w:ascii="Wingdings" w:hAnsi="Wingdings" w:hint="default"/>
+        <w:sz w:val="20"/>
+      </w:rPr>
+    </w:lvl>
+    <w:lvl w:ilvl="8" w:tentative="1">
+      <w:start w:val="1"/>
+      <w:numFmt w:val="bullet"/>
+      <w:lvlText w:val=""/>
+      <w:lvlJc w:val="left"/>
+      <w:pPr>
+        <w:tabs>
+          <w:tab w:val="num" w:pos="6480"/>
+        </w:tabs>
+        <w:ind w:left="6480" w:hanging="360"/>
+      </w:pPr>
+      <w:rPr>
+        <w:rFonts w:ascii="Wingdings" w:hAnsi="Wingdings" w:hint="default"/>
+        <w:sz w:val="20"/>
+      </w:rPr>
+    </w:lvl>
+  </w:abstractNum>
+  <w:abstractNum w:abstractNumId="2" w15:restartNumberingAfterBreak="0">
     <w:nsid w:val="14286A87"/>
     <w:multiLevelType w:val="multilevel"/>
     <w:tmpl w:val="2318D8A0"/>
@@ -731,7 +2779,7 @@
       </w:rPr>
     </w:lvl>
   </w:abstractNum>
-  <w:abstractNum w:abstractNumId="2" w15:restartNumberingAfterBreak="0">
+  <w:abstractNum w:abstractNumId="3" w15:restartNumberingAfterBreak="0">
     <w:nsid w:val="18E77E7C"/>
     <w:multiLevelType w:val="multilevel"/>
     <w:tmpl w:val="46DCCC50"/>
@@ -880,7 +2928,7 @@
       </w:rPr>
     </w:lvl>
   </w:abstractNum>
-  <w:abstractNum w:abstractNumId="3" w15:restartNumberingAfterBreak="0">
+  <w:abstractNum w:abstractNumId="4" w15:restartNumberingAfterBreak="0">
     <w:nsid w:val="1A1714BA"/>
     <w:multiLevelType w:val="multilevel"/>
     <w:tmpl w:val="ADB8E820"/>
@@ -1029,7 +3077,7 @@
       </w:rPr>
     </w:lvl>
   </w:abstractNum>
-  <w:abstractNum w:abstractNumId="4" w15:restartNumberingAfterBreak="0">
+  <w:abstractNum w:abstractNumId="5" w15:restartNumberingAfterBreak="0">
     <w:nsid w:val="2A4D7EF2"/>
     <w:multiLevelType w:val="hybridMultilevel"/>
     <w:tmpl w:val="9DE4BE9A"/>
@@ -1142,7 +3190,7 @@
       </w:rPr>
     </w:lvl>
   </w:abstractNum>
-  <w:abstractNum w:abstractNumId="5" w15:restartNumberingAfterBreak="0">
+  <w:abstractNum w:abstractNumId="6" w15:restartNumberingAfterBreak="0">
     <w:nsid w:val="31D917A7"/>
     <w:multiLevelType w:val="hybridMultilevel"/>
     <w:tmpl w:val="130042B2"/>
@@ -1255,7 +3303,454 @@
       </w:rPr>
     </w:lvl>
   </w:abstractNum>
-  <w:abstractNum w:abstractNumId="6" w15:restartNumberingAfterBreak="0">
+  <w:abstractNum w:abstractNumId="7" w15:restartNumberingAfterBreak="0">
+    <w:nsid w:val="3692337D"/>
+    <w:multiLevelType w:val="multilevel"/>
+    <w:tmpl w:val="E90AE330"/>
+    <w:lvl w:ilvl="0">
+      <w:start w:val="1"/>
+      <w:numFmt w:val="bullet"/>
+      <w:lvlText w:val=""/>
+      <w:lvlJc w:val="left"/>
+      <w:pPr>
+        <w:tabs>
+          <w:tab w:val="num" w:pos="720"/>
+        </w:tabs>
+        <w:ind w:left="720" w:hanging="360"/>
+      </w:pPr>
+      <w:rPr>
+        <w:rFonts w:ascii="Symbol" w:hAnsi="Symbol" w:hint="default"/>
+        <w:sz w:val="20"/>
+      </w:rPr>
+    </w:lvl>
+    <w:lvl w:ilvl="1">
+      <w:start w:val="1"/>
+      <w:numFmt w:val="bullet"/>
+      <w:lvlText w:val="o"/>
+      <w:lvlJc w:val="left"/>
+      <w:pPr>
+        <w:tabs>
+          <w:tab w:val="num" w:pos="1440"/>
+        </w:tabs>
+        <w:ind w:left="1440" w:hanging="360"/>
+      </w:pPr>
+      <w:rPr>
+        <w:rFonts w:ascii="Courier New" w:hAnsi="Courier New" w:hint="default"/>
+        <w:sz w:val="20"/>
+      </w:rPr>
+    </w:lvl>
+    <w:lvl w:ilvl="2" w:tentative="1">
+      <w:start w:val="1"/>
+      <w:numFmt w:val="bullet"/>
+      <w:lvlText w:val=""/>
+      <w:lvlJc w:val="left"/>
+      <w:pPr>
+        <w:tabs>
+          <w:tab w:val="num" w:pos="2160"/>
+        </w:tabs>
+        <w:ind w:left="2160" w:hanging="360"/>
+      </w:pPr>
+      <w:rPr>
+        <w:rFonts w:ascii="Wingdings" w:hAnsi="Wingdings" w:hint="default"/>
+        <w:sz w:val="20"/>
+      </w:rPr>
+    </w:lvl>
+    <w:lvl w:ilvl="3" w:tentative="1">
+      <w:start w:val="1"/>
+      <w:numFmt w:val="bullet"/>
+      <w:lvlText w:val=""/>
+      <w:lvlJc w:val="left"/>
+      <w:pPr>
+        <w:tabs>
+          <w:tab w:val="num" w:pos="2880"/>
+        </w:tabs>
+        <w:ind w:left="2880" w:hanging="360"/>
+      </w:pPr>
+      <w:rPr>
+        <w:rFonts w:ascii="Wingdings" w:hAnsi="Wingdings" w:hint="default"/>
+        <w:sz w:val="20"/>
+      </w:rPr>
+    </w:lvl>
+    <w:lvl w:ilvl="4" w:tentative="1">
+      <w:start w:val="1"/>
+      <w:numFmt w:val="bullet"/>
+      <w:lvlText w:val=""/>
+      <w:lvlJc w:val="left"/>
+      <w:pPr>
+        <w:tabs>
+          <w:tab w:val="num" w:pos="3600"/>
+        </w:tabs>
+        <w:ind w:left="3600" w:hanging="360"/>
+      </w:pPr>
+      <w:rPr>
+        <w:rFonts w:ascii="Wingdings" w:hAnsi="Wingdings" w:hint="default"/>
+        <w:sz w:val="20"/>
+      </w:rPr>
+    </w:lvl>
+    <w:lvl w:ilvl="5" w:tentative="1">
+      <w:start w:val="1"/>
+      <w:numFmt w:val="bullet"/>
+      <w:lvlText w:val=""/>
+      <w:lvlJc w:val="left"/>
+      <w:pPr>
+        <w:tabs>
+          <w:tab w:val="num" w:pos="4320"/>
+        </w:tabs>
+        <w:ind w:left="4320" w:hanging="360"/>
+      </w:pPr>
+      <w:rPr>
+        <w:rFonts w:ascii="Wingdings" w:hAnsi="Wingdings" w:hint="default"/>
+        <w:sz w:val="20"/>
+      </w:rPr>
+    </w:lvl>
+    <w:lvl w:ilvl="6" w:tentative="1">
+      <w:start w:val="1"/>
+      <w:numFmt w:val="bullet"/>
+      <w:lvlText w:val=""/>
+      <w:lvlJc w:val="left"/>
+      <w:pPr>
+        <w:tabs>
+          <w:tab w:val="num" w:pos="5040"/>
+        </w:tabs>
+        <w:ind w:left="5040" w:hanging="360"/>
+      </w:pPr>
+      <w:rPr>
+        <w:rFonts w:ascii="Wingdings" w:hAnsi="Wingdings" w:hint="default"/>
+        <w:sz w:val="20"/>
+      </w:rPr>
+    </w:lvl>
+    <w:lvl w:ilvl="7" w:tentative="1">
+      <w:start w:val="1"/>
+      <w:numFmt w:val="bullet"/>
+      <w:lvlText w:val=""/>
+      <w:lvlJc w:val="left"/>
+      <w:pPr>
+        <w:tabs>
+          <w:tab w:val="num" w:pos="5760"/>
+        </w:tabs>
+        <w:ind w:left="5760" w:hanging="360"/>
+      </w:pPr>
+      <w:rPr>
+        <w:rFonts w:ascii="Wingdings" w:hAnsi="Wingdings" w:hint="default"/>
+        <w:sz w:val="20"/>
+      </w:rPr>
+    </w:lvl>
+    <w:lvl w:ilvl="8" w:tentative="1">
+      <w:start w:val="1"/>
+      <w:numFmt w:val="bullet"/>
+      <w:lvlText w:val=""/>
+      <w:lvlJc w:val="left"/>
+      <w:pPr>
+        <w:tabs>
+          <w:tab w:val="num" w:pos="6480"/>
+        </w:tabs>
+        <w:ind w:left="6480" w:hanging="360"/>
+      </w:pPr>
+      <w:rPr>
+        <w:rFonts w:ascii="Wingdings" w:hAnsi="Wingdings" w:hint="default"/>
+        <w:sz w:val="20"/>
+      </w:rPr>
+    </w:lvl>
+  </w:abstractNum>
+  <w:abstractNum w:abstractNumId="8" w15:restartNumberingAfterBreak="0">
+    <w:nsid w:val="3B364501"/>
+    <w:multiLevelType w:val="multilevel"/>
+    <w:tmpl w:val="DE82BDDE"/>
+    <w:lvl w:ilvl="0">
+      <w:start w:val="1"/>
+      <w:numFmt w:val="bullet"/>
+      <w:lvlText w:val=""/>
+      <w:lvlJc w:val="left"/>
+      <w:pPr>
+        <w:tabs>
+          <w:tab w:val="num" w:pos="720"/>
+        </w:tabs>
+        <w:ind w:left="720" w:hanging="360"/>
+      </w:pPr>
+      <w:rPr>
+        <w:rFonts w:ascii="Symbol" w:hAnsi="Symbol" w:hint="default"/>
+        <w:sz w:val="20"/>
+      </w:rPr>
+    </w:lvl>
+    <w:lvl w:ilvl="1" w:tentative="1">
+      <w:start w:val="1"/>
+      <w:numFmt w:val="bullet"/>
+      <w:lvlText w:val="o"/>
+      <w:lvlJc w:val="left"/>
+      <w:pPr>
+        <w:tabs>
+          <w:tab w:val="num" w:pos="1440"/>
+        </w:tabs>
+        <w:ind w:left="1440" w:hanging="360"/>
+      </w:pPr>
+      <w:rPr>
+        <w:rFonts w:ascii="Courier New" w:hAnsi="Courier New" w:hint="default"/>
+        <w:sz w:val="20"/>
+      </w:rPr>
+    </w:lvl>
+    <w:lvl w:ilvl="2" w:tentative="1">
+      <w:start w:val="1"/>
+      <w:numFmt w:val="bullet"/>
+      <w:lvlText w:val=""/>
+      <w:lvlJc w:val="left"/>
+      <w:pPr>
+        <w:tabs>
+          <w:tab w:val="num" w:pos="2160"/>
+        </w:tabs>
+        <w:ind w:left="2160" w:hanging="360"/>
+      </w:pPr>
+      <w:rPr>
+        <w:rFonts w:ascii="Wingdings" w:hAnsi="Wingdings" w:hint="default"/>
+        <w:sz w:val="20"/>
+      </w:rPr>
+    </w:lvl>
+    <w:lvl w:ilvl="3" w:tentative="1">
+      <w:start w:val="1"/>
+      <w:numFmt w:val="bullet"/>
+      <w:lvlText w:val=""/>
+      <w:lvlJc w:val="left"/>
+      <w:pPr>
+        <w:tabs>
+          <w:tab w:val="num" w:pos="2880"/>
+        </w:tabs>
+        <w:ind w:left="2880" w:hanging="360"/>
+      </w:pPr>
+      <w:rPr>
+        <w:rFonts w:ascii="Wingdings" w:hAnsi="Wingdings" w:hint="default"/>
+        <w:sz w:val="20"/>
+      </w:rPr>
+    </w:lvl>
+    <w:lvl w:ilvl="4" w:tentative="1">
+      <w:start w:val="1"/>
+      <w:numFmt w:val="bullet"/>
+      <w:lvlText w:val=""/>
+      <w:lvlJc w:val="left"/>
+      <w:pPr>
+        <w:tabs>
+          <w:tab w:val="num" w:pos="3600"/>
+        </w:tabs>
+        <w:ind w:left="3600" w:hanging="360"/>
+      </w:pPr>
+      <w:rPr>
+        <w:rFonts w:ascii="Wingdings" w:hAnsi="Wingdings" w:hint="default"/>
+        <w:sz w:val="20"/>
+      </w:rPr>
+    </w:lvl>
+    <w:lvl w:ilvl="5" w:tentative="1">
+      <w:start w:val="1"/>
+      <w:numFmt w:val="bullet"/>
+      <w:lvlText w:val=""/>
+      <w:lvlJc w:val="left"/>
+      <w:pPr>
+        <w:tabs>
+          <w:tab w:val="num" w:pos="4320"/>
+        </w:tabs>
+        <w:ind w:left="4320" w:hanging="360"/>
+      </w:pPr>
+      <w:rPr>
+        <w:rFonts w:ascii="Wingdings" w:hAnsi="Wingdings" w:hint="default"/>
+        <w:sz w:val="20"/>
+      </w:rPr>
+    </w:lvl>
+    <w:lvl w:ilvl="6" w:tentative="1">
+      <w:start w:val="1"/>
+      <w:numFmt w:val="bullet"/>
+      <w:lvlText w:val=""/>
+      <w:lvlJc w:val="left"/>
+      <w:pPr>
+        <w:tabs>
+          <w:tab w:val="num" w:pos="5040"/>
+        </w:tabs>
+        <w:ind w:left="5040" w:hanging="360"/>
+      </w:pPr>
+      <w:rPr>
+        <w:rFonts w:ascii="Wingdings" w:hAnsi="Wingdings" w:hint="default"/>
+        <w:sz w:val="20"/>
+      </w:rPr>
+    </w:lvl>
+    <w:lvl w:ilvl="7" w:tentative="1">
+      <w:start w:val="1"/>
+      <w:numFmt w:val="bullet"/>
+      <w:lvlText w:val=""/>
+      <w:lvlJc w:val="left"/>
+      <w:pPr>
+        <w:tabs>
+          <w:tab w:val="num" w:pos="5760"/>
+        </w:tabs>
+        <w:ind w:left="5760" w:hanging="360"/>
+      </w:pPr>
+      <w:rPr>
+        <w:rFonts w:ascii="Wingdings" w:hAnsi="Wingdings" w:hint="default"/>
+        <w:sz w:val="20"/>
+      </w:rPr>
+    </w:lvl>
+    <w:lvl w:ilvl="8" w:tentative="1">
+      <w:start w:val="1"/>
+      <w:numFmt w:val="bullet"/>
+      <w:lvlText w:val=""/>
+      <w:lvlJc w:val="left"/>
+      <w:pPr>
+        <w:tabs>
+          <w:tab w:val="num" w:pos="6480"/>
+        </w:tabs>
+        <w:ind w:left="6480" w:hanging="360"/>
+      </w:pPr>
+      <w:rPr>
+        <w:rFonts w:ascii="Wingdings" w:hAnsi="Wingdings" w:hint="default"/>
+        <w:sz w:val="20"/>
+      </w:rPr>
+    </w:lvl>
+  </w:abstractNum>
+  <w:abstractNum w:abstractNumId="9" w15:restartNumberingAfterBreak="0">
+    <w:nsid w:val="428C26CC"/>
+    <w:multiLevelType w:val="multilevel"/>
+    <w:tmpl w:val="5534FE82"/>
+    <w:lvl w:ilvl="0">
+      <w:start w:val="1"/>
+      <w:numFmt w:val="bullet"/>
+      <w:lvlText w:val=""/>
+      <w:lvlJc w:val="left"/>
+      <w:pPr>
+        <w:tabs>
+          <w:tab w:val="num" w:pos="720"/>
+        </w:tabs>
+        <w:ind w:left="720" w:hanging="360"/>
+      </w:pPr>
+      <w:rPr>
+        <w:rFonts w:ascii="Symbol" w:hAnsi="Symbol" w:hint="default"/>
+        <w:sz w:val="20"/>
+      </w:rPr>
+    </w:lvl>
+    <w:lvl w:ilvl="1" w:tentative="1">
+      <w:start w:val="1"/>
+      <w:numFmt w:val="bullet"/>
+      <w:lvlText w:val="o"/>
+      <w:lvlJc w:val="left"/>
+      <w:pPr>
+        <w:tabs>
+          <w:tab w:val="num" w:pos="1440"/>
+        </w:tabs>
+        <w:ind w:left="1440" w:hanging="360"/>
+      </w:pPr>
+      <w:rPr>
+        <w:rFonts w:ascii="Courier New" w:hAnsi="Courier New" w:hint="default"/>
+        <w:sz w:val="20"/>
+      </w:rPr>
+    </w:lvl>
+    <w:lvl w:ilvl="2" w:tentative="1">
+      <w:start w:val="1"/>
+      <w:numFmt w:val="bullet"/>
+      <w:lvlText w:val=""/>
+      <w:lvlJc w:val="left"/>
+      <w:pPr>
+        <w:tabs>
+          <w:tab w:val="num" w:pos="2160"/>
+        </w:tabs>
+        <w:ind w:left="2160" w:hanging="360"/>
+      </w:pPr>
+      <w:rPr>
+        <w:rFonts w:ascii="Wingdings" w:hAnsi="Wingdings" w:hint="default"/>
+        <w:sz w:val="20"/>
+      </w:rPr>
+    </w:lvl>
+    <w:lvl w:ilvl="3" w:tentative="1">
+      <w:start w:val="1"/>
+      <w:numFmt w:val="bullet"/>
+      <w:lvlText w:val=""/>
+      <w:lvlJc w:val="left"/>
+      <w:pPr>
+        <w:tabs>
+          <w:tab w:val="num" w:pos="2880"/>
+        </w:tabs>
+        <w:ind w:left="2880" w:hanging="360"/>
+      </w:pPr>
+      <w:rPr>
+        <w:rFonts w:ascii="Wingdings" w:hAnsi="Wingdings" w:hint="default"/>
+        <w:sz w:val="20"/>
+      </w:rPr>
+    </w:lvl>
+    <w:lvl w:ilvl="4" w:tentative="1">
+      <w:start w:val="1"/>
+      <w:numFmt w:val="bullet"/>
+      <w:lvlText w:val=""/>
+      <w:lvlJc w:val="left"/>
+      <w:pPr>
+        <w:tabs>
+          <w:tab w:val="num" w:pos="3600"/>
+        </w:tabs>
+        <w:ind w:left="3600" w:hanging="360"/>
+      </w:pPr>
+      <w:rPr>
+        <w:rFonts w:ascii="Wingdings" w:hAnsi="Wingdings" w:hint="default"/>
+        <w:sz w:val="20"/>
+      </w:rPr>
+    </w:lvl>
+    <w:lvl w:ilvl="5" w:tentative="1">
+      <w:start w:val="1"/>
+      <w:numFmt w:val="bullet"/>
+      <w:lvlText w:val=""/>
+      <w:lvlJc w:val="left"/>
+      <w:pPr>
+        <w:tabs>
+          <w:tab w:val="num" w:pos="4320"/>
+        </w:tabs>
+        <w:ind w:left="4320" w:hanging="360"/>
+      </w:pPr>
+      <w:rPr>
+        <w:rFonts w:ascii="Wingdings" w:hAnsi="Wingdings" w:hint="default"/>
+        <w:sz w:val="20"/>
+      </w:rPr>
+    </w:lvl>
+    <w:lvl w:ilvl="6" w:tentative="1">
+      <w:start w:val="1"/>
+      <w:numFmt w:val="bullet"/>
+      <w:lvlText w:val=""/>
+      <w:lvlJc w:val="left"/>
+      <w:pPr>
+        <w:tabs>
+          <w:tab w:val="num" w:pos="5040"/>
+        </w:tabs>
+        <w:ind w:left="5040" w:hanging="360"/>
+      </w:pPr>
+      <w:rPr>
+        <w:rFonts w:ascii="Wingdings" w:hAnsi="Wingdings" w:hint="default"/>
+        <w:sz w:val="20"/>
+      </w:rPr>
+    </w:lvl>
+    <w:lvl w:ilvl="7" w:tentative="1">
+      <w:start w:val="1"/>
+      <w:numFmt w:val="bullet"/>
+      <w:lvlText w:val=""/>
+      <w:lvlJc w:val="left"/>
+      <w:pPr>
+        <w:tabs>
+          <w:tab w:val="num" w:pos="5760"/>
+        </w:tabs>
+        <w:ind w:left="5760" w:hanging="360"/>
+      </w:pPr>
+      <w:rPr>
+        <w:rFonts w:ascii="Wingdings" w:hAnsi="Wingdings" w:hint="default"/>
+        <w:sz w:val="20"/>
+      </w:rPr>
+    </w:lvl>
+    <w:lvl w:ilvl="8" w:tentative="1">
+      <w:start w:val="1"/>
+      <w:numFmt w:val="bullet"/>
+      <w:lvlText w:val=""/>
+      <w:lvlJc w:val="left"/>
+      <w:pPr>
+        <w:tabs>
+          <w:tab w:val="num" w:pos="6480"/>
+        </w:tabs>
+        <w:ind w:left="6480" w:hanging="360"/>
+      </w:pPr>
+      <w:rPr>
+        <w:rFonts w:ascii="Wingdings" w:hAnsi="Wingdings" w:hint="default"/>
+        <w:sz w:val="20"/>
+      </w:rPr>
+    </w:lvl>
+  </w:abstractNum>
+  <w:abstractNum w:abstractNumId="10" w15:restartNumberingAfterBreak="0">
     <w:nsid w:val="46D34C30"/>
     <w:multiLevelType w:val="hybridMultilevel"/>
     <w:tmpl w:val="3E247666"/>
@@ -1368,7 +3863,7 @@
       </w:rPr>
     </w:lvl>
   </w:abstractNum>
-  <w:abstractNum w:abstractNumId="7" w15:restartNumberingAfterBreak="0">
+  <w:abstractNum w:abstractNumId="11" w15:restartNumberingAfterBreak="0">
     <w:nsid w:val="4BA9627A"/>
     <w:multiLevelType w:val="hybridMultilevel"/>
     <w:tmpl w:val="4CD4AFF0"/>
@@ -1481,7 +3976,7 @@
       </w:rPr>
     </w:lvl>
   </w:abstractNum>
-  <w:abstractNum w:abstractNumId="8" w15:restartNumberingAfterBreak="0">
+  <w:abstractNum w:abstractNumId="12" w15:restartNumberingAfterBreak="0">
     <w:nsid w:val="58771E8D"/>
     <w:multiLevelType w:val="multilevel"/>
     <w:tmpl w:val="9026AD98"/>
@@ -1630,7 +4125,305 @@
       </w:rPr>
     </w:lvl>
   </w:abstractNum>
-  <w:abstractNum w:abstractNumId="9" w15:restartNumberingAfterBreak="0">
+  <w:abstractNum w:abstractNumId="13" w15:restartNumberingAfterBreak="0">
+    <w:nsid w:val="5F98046E"/>
+    <w:multiLevelType w:val="multilevel"/>
+    <w:tmpl w:val="2C60E900"/>
+    <w:lvl w:ilvl="0">
+      <w:start w:val="1"/>
+      <w:numFmt w:val="bullet"/>
+      <w:lvlText w:val=""/>
+      <w:lvlJc w:val="left"/>
+      <w:pPr>
+        <w:tabs>
+          <w:tab w:val="num" w:pos="720"/>
+        </w:tabs>
+        <w:ind w:left="720" w:hanging="360"/>
+      </w:pPr>
+      <w:rPr>
+        <w:rFonts w:ascii="Symbol" w:hAnsi="Symbol" w:hint="default"/>
+        <w:sz w:val="20"/>
+      </w:rPr>
+    </w:lvl>
+    <w:lvl w:ilvl="1" w:tentative="1">
+      <w:start w:val="1"/>
+      <w:numFmt w:val="bullet"/>
+      <w:lvlText w:val="o"/>
+      <w:lvlJc w:val="left"/>
+      <w:pPr>
+        <w:tabs>
+          <w:tab w:val="num" w:pos="1440"/>
+        </w:tabs>
+        <w:ind w:left="1440" w:hanging="360"/>
+      </w:pPr>
+      <w:rPr>
+        <w:rFonts w:ascii="Courier New" w:hAnsi="Courier New" w:hint="default"/>
+        <w:sz w:val="20"/>
+      </w:rPr>
+    </w:lvl>
+    <w:lvl w:ilvl="2" w:tentative="1">
+      <w:start w:val="1"/>
+      <w:numFmt w:val="bullet"/>
+      <w:lvlText w:val=""/>
+      <w:lvlJc w:val="left"/>
+      <w:pPr>
+        <w:tabs>
+          <w:tab w:val="num" w:pos="2160"/>
+        </w:tabs>
+        <w:ind w:left="2160" w:hanging="360"/>
+      </w:pPr>
+      <w:rPr>
+        <w:rFonts w:ascii="Wingdings" w:hAnsi="Wingdings" w:hint="default"/>
+        <w:sz w:val="20"/>
+      </w:rPr>
+    </w:lvl>
+    <w:lvl w:ilvl="3" w:tentative="1">
+      <w:start w:val="1"/>
+      <w:numFmt w:val="bullet"/>
+      <w:lvlText w:val=""/>
+      <w:lvlJc w:val="left"/>
+      <w:pPr>
+        <w:tabs>
+          <w:tab w:val="num" w:pos="2880"/>
+        </w:tabs>
+        <w:ind w:left="2880" w:hanging="360"/>
+      </w:pPr>
+      <w:rPr>
+        <w:rFonts w:ascii="Wingdings" w:hAnsi="Wingdings" w:hint="default"/>
+        <w:sz w:val="20"/>
+      </w:rPr>
+    </w:lvl>
+    <w:lvl w:ilvl="4" w:tentative="1">
+      <w:start w:val="1"/>
+      <w:numFmt w:val="bullet"/>
+      <w:lvlText w:val=""/>
+      <w:lvlJc w:val="left"/>
+      <w:pPr>
+        <w:tabs>
+          <w:tab w:val="num" w:pos="3600"/>
+        </w:tabs>
+        <w:ind w:left="3600" w:hanging="360"/>
+      </w:pPr>
+      <w:rPr>
+        <w:rFonts w:ascii="Wingdings" w:hAnsi="Wingdings" w:hint="default"/>
+        <w:sz w:val="20"/>
+      </w:rPr>
+    </w:lvl>
+    <w:lvl w:ilvl="5" w:tentative="1">
+      <w:start w:val="1"/>
+      <w:numFmt w:val="bullet"/>
+      <w:lvlText w:val=""/>
+      <w:lvlJc w:val="left"/>
+      <w:pPr>
+        <w:tabs>
+          <w:tab w:val="num" w:pos="4320"/>
+        </w:tabs>
+        <w:ind w:left="4320" w:hanging="360"/>
+      </w:pPr>
+      <w:rPr>
+        <w:rFonts w:ascii="Wingdings" w:hAnsi="Wingdings" w:hint="default"/>
+        <w:sz w:val="20"/>
+      </w:rPr>
+    </w:lvl>
+    <w:lvl w:ilvl="6" w:tentative="1">
+      <w:start w:val="1"/>
+      <w:numFmt w:val="bullet"/>
+      <w:lvlText w:val=""/>
+      <w:lvlJc w:val="left"/>
+      <w:pPr>
+        <w:tabs>
+          <w:tab w:val="num" w:pos="5040"/>
+        </w:tabs>
+        <w:ind w:left="5040" w:hanging="360"/>
+      </w:pPr>
+      <w:rPr>
+        <w:rFonts w:ascii="Wingdings" w:hAnsi="Wingdings" w:hint="default"/>
+        <w:sz w:val="20"/>
+      </w:rPr>
+    </w:lvl>
+    <w:lvl w:ilvl="7" w:tentative="1">
+      <w:start w:val="1"/>
+      <w:numFmt w:val="bullet"/>
+      <w:lvlText w:val=""/>
+      <w:lvlJc w:val="left"/>
+      <w:pPr>
+        <w:tabs>
+          <w:tab w:val="num" w:pos="5760"/>
+        </w:tabs>
+        <w:ind w:left="5760" w:hanging="360"/>
+      </w:pPr>
+      <w:rPr>
+        <w:rFonts w:ascii="Wingdings" w:hAnsi="Wingdings" w:hint="default"/>
+        <w:sz w:val="20"/>
+      </w:rPr>
+    </w:lvl>
+    <w:lvl w:ilvl="8" w:tentative="1">
+      <w:start w:val="1"/>
+      <w:numFmt w:val="bullet"/>
+      <w:lvlText w:val=""/>
+      <w:lvlJc w:val="left"/>
+      <w:pPr>
+        <w:tabs>
+          <w:tab w:val="num" w:pos="6480"/>
+        </w:tabs>
+        <w:ind w:left="6480" w:hanging="360"/>
+      </w:pPr>
+      <w:rPr>
+        <w:rFonts w:ascii="Wingdings" w:hAnsi="Wingdings" w:hint="default"/>
+        <w:sz w:val="20"/>
+      </w:rPr>
+    </w:lvl>
+  </w:abstractNum>
+  <w:abstractNum w:abstractNumId="14" w15:restartNumberingAfterBreak="0">
+    <w:nsid w:val="66982BA2"/>
+    <w:multiLevelType w:val="multilevel"/>
+    <w:tmpl w:val="60F4E1EE"/>
+    <w:lvl w:ilvl="0">
+      <w:start w:val="1"/>
+      <w:numFmt w:val="bullet"/>
+      <w:lvlText w:val=""/>
+      <w:lvlJc w:val="left"/>
+      <w:pPr>
+        <w:tabs>
+          <w:tab w:val="num" w:pos="720"/>
+        </w:tabs>
+        <w:ind w:left="720" w:hanging="360"/>
+      </w:pPr>
+      <w:rPr>
+        <w:rFonts w:ascii="Symbol" w:hAnsi="Symbol" w:hint="default"/>
+        <w:sz w:val="20"/>
+      </w:rPr>
+    </w:lvl>
+    <w:lvl w:ilvl="1" w:tentative="1">
+      <w:start w:val="1"/>
+      <w:numFmt w:val="bullet"/>
+      <w:lvlText w:val="o"/>
+      <w:lvlJc w:val="left"/>
+      <w:pPr>
+        <w:tabs>
+          <w:tab w:val="num" w:pos="1440"/>
+        </w:tabs>
+        <w:ind w:left="1440" w:hanging="360"/>
+      </w:pPr>
+      <w:rPr>
+        <w:rFonts w:ascii="Courier New" w:hAnsi="Courier New" w:hint="default"/>
+        <w:sz w:val="20"/>
+      </w:rPr>
+    </w:lvl>
+    <w:lvl w:ilvl="2" w:tentative="1">
+      <w:start w:val="1"/>
+      <w:numFmt w:val="bullet"/>
+      <w:lvlText w:val=""/>
+      <w:lvlJc w:val="left"/>
+      <w:pPr>
+        <w:tabs>
+          <w:tab w:val="num" w:pos="2160"/>
+        </w:tabs>
+        <w:ind w:left="2160" w:hanging="360"/>
+      </w:pPr>
+      <w:rPr>
+        <w:rFonts w:ascii="Wingdings" w:hAnsi="Wingdings" w:hint="default"/>
+        <w:sz w:val="20"/>
+      </w:rPr>
+    </w:lvl>
+    <w:lvl w:ilvl="3" w:tentative="1">
+      <w:start w:val="1"/>
+      <w:numFmt w:val="bullet"/>
+      <w:lvlText w:val=""/>
+      <w:lvlJc w:val="left"/>
+      <w:pPr>
+        <w:tabs>
+          <w:tab w:val="num" w:pos="2880"/>
+        </w:tabs>
+        <w:ind w:left="2880" w:hanging="360"/>
+      </w:pPr>
+      <w:rPr>
+        <w:rFonts w:ascii="Wingdings" w:hAnsi="Wingdings" w:hint="default"/>
+        <w:sz w:val="20"/>
+      </w:rPr>
+    </w:lvl>
+    <w:lvl w:ilvl="4" w:tentative="1">
+      <w:start w:val="1"/>
+      <w:numFmt w:val="bullet"/>
+      <w:lvlText w:val=""/>
+      <w:lvlJc w:val="left"/>
+      <w:pPr>
+        <w:tabs>
+          <w:tab w:val="num" w:pos="3600"/>
+        </w:tabs>
+        <w:ind w:left="3600" w:hanging="360"/>
+      </w:pPr>
+      <w:rPr>
+        <w:rFonts w:ascii="Wingdings" w:hAnsi="Wingdings" w:hint="default"/>
+        <w:sz w:val="20"/>
+      </w:rPr>
+    </w:lvl>
+    <w:lvl w:ilvl="5" w:tentative="1">
+      <w:start w:val="1"/>
+      <w:numFmt w:val="bullet"/>
+      <w:lvlText w:val=""/>
+      <w:lvlJc w:val="left"/>
+      <w:pPr>
+        <w:tabs>
+          <w:tab w:val="num" w:pos="4320"/>
+        </w:tabs>
+        <w:ind w:left="4320" w:hanging="360"/>
+      </w:pPr>
+      <w:rPr>
+        <w:rFonts w:ascii="Wingdings" w:hAnsi="Wingdings" w:hint="default"/>
+        <w:sz w:val="20"/>
+      </w:rPr>
+    </w:lvl>
+    <w:lvl w:ilvl="6" w:tentative="1">
+      <w:start w:val="1"/>
+      <w:numFmt w:val="bullet"/>
+      <w:lvlText w:val=""/>
+      <w:lvlJc w:val="left"/>
+      <w:pPr>
+        <w:tabs>
+          <w:tab w:val="num" w:pos="5040"/>
+        </w:tabs>
+        <w:ind w:left="5040" w:hanging="360"/>
+      </w:pPr>
+      <w:rPr>
+        <w:rFonts w:ascii="Wingdings" w:hAnsi="Wingdings" w:hint="default"/>
+        <w:sz w:val="20"/>
+      </w:rPr>
+    </w:lvl>
+    <w:lvl w:ilvl="7" w:tentative="1">
+      <w:start w:val="1"/>
+      <w:numFmt w:val="bullet"/>
+      <w:lvlText w:val=""/>
+      <w:lvlJc w:val="left"/>
+      <w:pPr>
+        <w:tabs>
+          <w:tab w:val="num" w:pos="5760"/>
+        </w:tabs>
+        <w:ind w:left="5760" w:hanging="360"/>
+      </w:pPr>
+      <w:rPr>
+        <w:rFonts w:ascii="Wingdings" w:hAnsi="Wingdings" w:hint="default"/>
+        <w:sz w:val="20"/>
+      </w:rPr>
+    </w:lvl>
+    <w:lvl w:ilvl="8" w:tentative="1">
+      <w:start w:val="1"/>
+      <w:numFmt w:val="bullet"/>
+      <w:lvlText w:val=""/>
+      <w:lvlJc w:val="left"/>
+      <w:pPr>
+        <w:tabs>
+          <w:tab w:val="num" w:pos="6480"/>
+        </w:tabs>
+        <w:ind w:left="6480" w:hanging="360"/>
+      </w:pPr>
+      <w:rPr>
+        <w:rFonts w:ascii="Wingdings" w:hAnsi="Wingdings" w:hint="default"/>
+        <w:sz w:val="20"/>
+      </w:rPr>
+    </w:lvl>
+  </w:abstractNum>
+  <w:abstractNum w:abstractNumId="15" w15:restartNumberingAfterBreak="0">
     <w:nsid w:val="69A70423"/>
     <w:multiLevelType w:val="multilevel"/>
     <w:tmpl w:val="E6A60BDE"/>
@@ -1779,7 +4572,7 @@
       </w:rPr>
     </w:lvl>
   </w:abstractNum>
-  <w:abstractNum w:abstractNumId="10" w15:restartNumberingAfterBreak="0">
+  <w:abstractNum w:abstractNumId="16" w15:restartNumberingAfterBreak="0">
     <w:nsid w:val="6DD316BE"/>
     <w:multiLevelType w:val="hybridMultilevel"/>
     <w:tmpl w:val="7E7003C4"/>
@@ -1892,7 +4685,156 @@
       </w:rPr>
     </w:lvl>
   </w:abstractNum>
-  <w:abstractNum w:abstractNumId="11" w15:restartNumberingAfterBreak="0">
+  <w:abstractNum w:abstractNumId="17" w15:restartNumberingAfterBreak="0">
+    <w:nsid w:val="6FB94FA1"/>
+    <w:multiLevelType w:val="multilevel"/>
+    <w:tmpl w:val="58BEF73C"/>
+    <w:lvl w:ilvl="0">
+      <w:start w:val="1"/>
+      <w:numFmt w:val="bullet"/>
+      <w:lvlText w:val=""/>
+      <w:lvlJc w:val="left"/>
+      <w:pPr>
+        <w:tabs>
+          <w:tab w:val="num" w:pos="720"/>
+        </w:tabs>
+        <w:ind w:left="720" w:hanging="360"/>
+      </w:pPr>
+      <w:rPr>
+        <w:rFonts w:ascii="Symbol" w:hAnsi="Symbol" w:hint="default"/>
+        <w:sz w:val="20"/>
+      </w:rPr>
+    </w:lvl>
+    <w:lvl w:ilvl="1" w:tentative="1">
+      <w:start w:val="1"/>
+      <w:numFmt w:val="bullet"/>
+      <w:lvlText w:val="o"/>
+      <w:lvlJc w:val="left"/>
+      <w:pPr>
+        <w:tabs>
+          <w:tab w:val="num" w:pos="1440"/>
+        </w:tabs>
+        <w:ind w:left="1440" w:hanging="360"/>
+      </w:pPr>
+      <w:rPr>
+        <w:rFonts w:ascii="Courier New" w:hAnsi="Courier New" w:hint="default"/>
+        <w:sz w:val="20"/>
+      </w:rPr>
+    </w:lvl>
+    <w:lvl w:ilvl="2" w:tentative="1">
+      <w:start w:val="1"/>
+      <w:numFmt w:val="bullet"/>
+      <w:lvlText w:val=""/>
+      <w:lvlJc w:val="left"/>
+      <w:pPr>
+        <w:tabs>
+          <w:tab w:val="num" w:pos="2160"/>
+        </w:tabs>
+        <w:ind w:left="2160" w:hanging="360"/>
+      </w:pPr>
+      <w:rPr>
+        <w:rFonts w:ascii="Wingdings" w:hAnsi="Wingdings" w:hint="default"/>
+        <w:sz w:val="20"/>
+      </w:rPr>
+    </w:lvl>
+    <w:lvl w:ilvl="3" w:tentative="1">
+      <w:start w:val="1"/>
+      <w:numFmt w:val="bullet"/>
+      <w:lvlText w:val=""/>
+      <w:lvlJc w:val="left"/>
+      <w:pPr>
+        <w:tabs>
+          <w:tab w:val="num" w:pos="2880"/>
+        </w:tabs>
+        <w:ind w:left="2880" w:hanging="360"/>
+      </w:pPr>
+      <w:rPr>
+        <w:rFonts w:ascii="Wingdings" w:hAnsi="Wingdings" w:hint="default"/>
+        <w:sz w:val="20"/>
+      </w:rPr>
+    </w:lvl>
+    <w:lvl w:ilvl="4" w:tentative="1">
+      <w:start w:val="1"/>
+      <w:numFmt w:val="bullet"/>
+      <w:lvlText w:val=""/>
+      <w:lvlJc w:val="left"/>
+      <w:pPr>
+        <w:tabs>
+          <w:tab w:val="num" w:pos="3600"/>
+        </w:tabs>
+        <w:ind w:left="3600" w:hanging="360"/>
+      </w:pPr>
+      <w:rPr>
+        <w:rFonts w:ascii="Wingdings" w:hAnsi="Wingdings" w:hint="default"/>
+        <w:sz w:val="20"/>
+      </w:rPr>
+    </w:lvl>
+    <w:lvl w:ilvl="5" w:tentative="1">
+      <w:start w:val="1"/>
+      <w:numFmt w:val="bullet"/>
+      <w:lvlText w:val=""/>
+      <w:lvlJc w:val="left"/>
+      <w:pPr>
+        <w:tabs>
+          <w:tab w:val="num" w:pos="4320"/>
+        </w:tabs>
+        <w:ind w:left="4320" w:hanging="360"/>
+      </w:pPr>
+      <w:rPr>
+        <w:rFonts w:ascii="Wingdings" w:hAnsi="Wingdings" w:hint="default"/>
+        <w:sz w:val="20"/>
+      </w:rPr>
+    </w:lvl>
+    <w:lvl w:ilvl="6" w:tentative="1">
+      <w:start w:val="1"/>
+      <w:numFmt w:val="bullet"/>
+      <w:lvlText w:val=""/>
+      <w:lvlJc w:val="left"/>
+      <w:pPr>
+        <w:tabs>
+          <w:tab w:val="num" w:pos="5040"/>
+        </w:tabs>
+        <w:ind w:left="5040" w:hanging="360"/>
+      </w:pPr>
+      <w:rPr>
+        <w:rFonts w:ascii="Wingdings" w:hAnsi="Wingdings" w:hint="default"/>
+        <w:sz w:val="20"/>
+      </w:rPr>
+    </w:lvl>
+    <w:lvl w:ilvl="7" w:tentative="1">
+      <w:start w:val="1"/>
+      <w:numFmt w:val="bullet"/>
+      <w:lvlText w:val=""/>
+      <w:lvlJc w:val="left"/>
+      <w:pPr>
+        <w:tabs>
+          <w:tab w:val="num" w:pos="5760"/>
+        </w:tabs>
+        <w:ind w:left="5760" w:hanging="360"/>
+      </w:pPr>
+      <w:rPr>
+        <w:rFonts w:ascii="Wingdings" w:hAnsi="Wingdings" w:hint="default"/>
+        <w:sz w:val="20"/>
+      </w:rPr>
+    </w:lvl>
+    <w:lvl w:ilvl="8" w:tentative="1">
+      <w:start w:val="1"/>
+      <w:numFmt w:val="bullet"/>
+      <w:lvlText w:val=""/>
+      <w:lvlJc w:val="left"/>
+      <w:pPr>
+        <w:tabs>
+          <w:tab w:val="num" w:pos="6480"/>
+        </w:tabs>
+        <w:ind w:left="6480" w:hanging="360"/>
+      </w:pPr>
+      <w:rPr>
+        <w:rFonts w:ascii="Wingdings" w:hAnsi="Wingdings" w:hint="default"/>
+        <w:sz w:val="20"/>
+      </w:rPr>
+    </w:lvl>
+  </w:abstractNum>
+  <w:abstractNum w:abstractNumId="18" w15:restartNumberingAfterBreak="0">
     <w:nsid w:val="79EA67FB"/>
     <w:multiLevelType w:val="multilevel"/>
     <w:tmpl w:val="933CF81E"/>
@@ -2041,7 +4983,7 @@
       </w:rPr>
     </w:lvl>
   </w:abstractNum>
-  <w:abstractNum w:abstractNumId="12" w15:restartNumberingAfterBreak="0">
+  <w:abstractNum w:abstractNumId="19" w15:restartNumberingAfterBreak="0">
     <w:nsid w:val="7B327218"/>
     <w:multiLevelType w:val="multilevel"/>
     <w:tmpl w:val="86C0DBC4"/>
@@ -2190,7 +5132,7 @@
       </w:rPr>
     </w:lvl>
   </w:abstractNum>
-  <w:abstractNum w:abstractNumId="13" w15:restartNumberingAfterBreak="0">
+  <w:abstractNum w:abstractNumId="20" w15:restartNumberingAfterBreak="0">
     <w:nsid w:val="7CD309CA"/>
     <w:multiLevelType w:val="hybridMultilevel"/>
     <w:tmpl w:val="7EE80AC0"/>
@@ -2304,46 +5246,67 @@
     </w:lvl>
   </w:abstractNum>
   <w:num w:numId="1" w16cid:durableId="1160924178">
-    <w:abstractNumId w:val="9"/>
+    <w:abstractNumId w:val="15"/>
   </w:num>
   <w:num w:numId="2" w16cid:durableId="1923416265">
-    <w:abstractNumId w:val="7"/>
+    <w:abstractNumId w:val="11"/>
   </w:num>
   <w:num w:numId="3" w16cid:durableId="829710997">
-    <w:abstractNumId w:val="1"/>
+    <w:abstractNumId w:val="2"/>
   </w:num>
   <w:num w:numId="4" w16cid:durableId="2013606748">
-    <w:abstractNumId w:val="13"/>
+    <w:abstractNumId w:val="20"/>
   </w:num>
   <w:num w:numId="5" w16cid:durableId="791050320">
-    <w:abstractNumId w:val="2"/>
+    <w:abstractNumId w:val="3"/>
   </w:num>
   <w:num w:numId="6" w16cid:durableId="432550260">
-    <w:abstractNumId w:val="11"/>
+    <w:abstractNumId w:val="18"/>
   </w:num>
   <w:num w:numId="7" w16cid:durableId="1031808643">
-    <w:abstractNumId w:val="4"/>
+    <w:abstractNumId w:val="5"/>
   </w:num>
   <w:num w:numId="8" w16cid:durableId="1980183140">
-    <w:abstractNumId w:val="10"/>
+    <w:abstractNumId w:val="16"/>
   </w:num>
   <w:num w:numId="9" w16cid:durableId="1020814633">
-    <w:abstractNumId w:val="12"/>
+    <w:abstractNumId w:val="19"/>
   </w:num>
   <w:num w:numId="10" w16cid:durableId="839736409">
     <w:abstractNumId w:val="0"/>
   </w:num>
   <w:num w:numId="11" w16cid:durableId="188178400">
+    <w:abstractNumId w:val="12"/>
+  </w:num>
+  <w:num w:numId="12" w16cid:durableId="428964393">
+    <w:abstractNumId w:val="10"/>
+  </w:num>
+  <w:num w:numId="13" w16cid:durableId="751699360">
+    <w:abstractNumId w:val="4"/>
+  </w:num>
+  <w:num w:numId="14" w16cid:durableId="2144619963">
+    <w:abstractNumId w:val="6"/>
+  </w:num>
+  <w:num w:numId="15" w16cid:durableId="1461265743">
+    <w:abstractNumId w:val="13"/>
+  </w:num>
+  <w:num w:numId="16" w16cid:durableId="308244238">
+    <w:abstractNumId w:val="17"/>
+  </w:num>
+  <w:num w:numId="17" w16cid:durableId="431706798">
+    <w:abstractNumId w:val="9"/>
+  </w:num>
+  <w:num w:numId="18" w16cid:durableId="1919291242">
+    <w:abstractNumId w:val="14"/>
+  </w:num>
+  <w:num w:numId="19" w16cid:durableId="2082672943">
     <w:abstractNumId w:val="8"/>
   </w:num>
-  <w:num w:numId="12" w16cid:durableId="428964393">
-    <w:abstractNumId w:val="6"/>
+  <w:num w:numId="20" w16cid:durableId="1851332063">
+    <w:abstractNumId w:val="7"/>
   </w:num>
-  <w:num w:numId="13" w16cid:durableId="751699360">
-    <w:abstractNumId w:val="3"/>
-  </w:num>
-  <w:num w:numId="14" w16cid:durableId="2144619963">
-    <w:abstractNumId w:val="5"/>
+  <w:num w:numId="21" w16cid:durableId="2062435715">
+    <w:abstractNumId w:val="1"/>
   </w:num>
 </w:numbering>
 </file>
@@ -2748,6 +5711,10 @@
   <w:style w:type="paragraph" w:default="1" w:styleId="Normal">
     <w:name w:val="Normal"/>
     <w:qFormat/>
+    <w:rsid w:val="00A13B4F"/>
+    <w:rPr>
+      <w:sz w:val="36"/>
+    </w:rPr>
   </w:style>
   <w:style w:type="paragraph" w:styleId="Ttulo1">
     <w:name w:val="heading 1"/>

</xml_diff>